<commit_message>
Checklist Table Added + Bases in CID
</commit_message>
<xml_diff>
--- a/3. Code Inspection Document (working space)/Code Inspection Document.docx
+++ b/3. Code Inspection Document (working space)/Code Inspection Document.docx
@@ -247,16 +247,18 @@
           <w:szCs w:val="40"/>
         </w:rPr>
         <w:drawing>
-          <wp:inline distT="0" distB="0" distL="0" distR="0" wp14:anchorId="24870FF3" wp14:editId="6C7B9BC4">
-            <wp:extent cx="1909823" cy="1898248"/>
-            <wp:effectExtent l="323850" t="323850" r="319405" b="330835"/>
-            <wp:docPr id="11" name="Immagine 11"/>
-            <wp:cNvGraphicFramePr/>
+          <wp:inline distT="0" distB="0" distL="0" distR="0" wp14:anchorId="184F495E" wp14:editId="4F344C0C">
+            <wp:extent cx="2825393" cy="2189680"/>
+            <wp:effectExtent l="0" t="0" r="0" b="1270"/>
+            <wp:docPr id="2" name="Immagine 2"/>
+            <wp:cNvGraphicFramePr>
+              <a:graphicFrameLocks xmlns:a="http://schemas.openxmlformats.org/drawingml/2006/main" noChangeAspect="1"/>
+            </wp:cNvGraphicFramePr>
             <a:graphic xmlns:a="http://schemas.openxmlformats.org/drawingml/2006/main">
               <a:graphicData uri="http://schemas.openxmlformats.org/drawingml/2006/picture">
                 <pic:pic xmlns:pic="http://schemas.openxmlformats.org/drawingml/2006/picture">
                   <pic:nvPicPr>
-                    <pic:cNvPr id="11" name="Immagine 11"/>
+                    <pic:cNvPr id="2" name="GlassFish_logo.png"/>
                     <pic:cNvPicPr/>
                   </pic:nvPicPr>
                   <pic:blipFill>
@@ -274,27 +276,11 @@
                   <pic:spPr>
                     <a:xfrm>
                       <a:off x="0" y="0"/>
-                      <a:ext cx="1471272" cy="1462355"/>
+                      <a:ext cx="2827254" cy="2191122"/>
                     </a:xfrm>
-                    <a:prstGeom prst="round2DiagRect">
-                      <a:avLst>
-                        <a:gd name="adj1" fmla="val 16667"/>
-                        <a:gd name="adj2" fmla="val 0"/>
-                      </a:avLst>
+                    <a:prstGeom prst="rect">
+                      <a:avLst/>
                     </a:prstGeom>
-                    <a:ln w="88900" cap="sq">
-                      <a:solidFill>
-                        <a:srgbClr val="FFFFFF"/>
-                      </a:solidFill>
-                      <a:miter lim="800000"/>
-                    </a:ln>
-                    <a:effectLst>
-                      <a:outerShdw blurRad="254000" algn="tl" rotWithShape="0">
-                        <a:srgbClr val="000000">
-                          <a:alpha val="43000"/>
-                        </a:srgbClr>
-                      </a:outerShdw>
-                    </a:effectLst>
                   </pic:spPr>
                 </pic:pic>
               </a:graphicData>
@@ -477,11 +463,17 @@
     <w:p>
       <w:pPr>
         <w:pStyle w:val="Titolo1"/>
-      </w:pPr>
-      <w:bookmarkStart w:id="0" w:name="_Toc437453363"/>
+        <w:spacing w:line="480" w:lineRule="auto"/>
+      </w:pPr>
+      <w:bookmarkStart w:id="0" w:name="_Toc438316651"/>
       <w:r>
         <w:lastRenderedPageBreak/>
-        <w:t>Table of Contents</w:t>
+        <w:t>Table of Conten</w:t>
+      </w:r>
+      <w:bookmarkStart w:id="1" w:name="_GoBack"/>
+      <w:bookmarkEnd w:id="1"/>
+      <w:r>
+        <w:t>ts</w:t>
       </w:r>
       <w:bookmarkEnd w:id="0"/>
     </w:p>
@@ -492,6 +484,7 @@
           <w:tab w:val="left" w:pos="440"/>
           <w:tab w:val="right" w:leader="dot" w:pos="9962"/>
         </w:tabs>
+        <w:spacing w:line="600" w:lineRule="auto"/>
         <w:rPr>
           <w:rFonts w:eastAsiaTheme="minorEastAsia"/>
           <w:noProof/>
@@ -562,7 +555,7 @@
         <w:rPr>
           <w:noProof/>
         </w:rPr>
-        <w:instrText xml:space="preserve"> PAGEREF _Toc437453363 \h </w:instrText>
+        <w:instrText xml:space="preserve"> PAGEREF _Toc438316651 \h </w:instrText>
       </w:r>
       <w:r>
         <w:rPr>
@@ -595,6 +588,7 @@
           <w:tab w:val="left" w:pos="440"/>
           <w:tab w:val="right" w:leader="dot" w:pos="9962"/>
         </w:tabs>
+        <w:spacing w:line="600" w:lineRule="auto"/>
         <w:rPr>
           <w:rFonts w:eastAsiaTheme="minorEastAsia"/>
           <w:noProof/>
@@ -635,7 +629,7 @@
         <w:rPr>
           <w:noProof/>
         </w:rPr>
-        <w:instrText xml:space="preserve"> PAGEREF _Toc437453364 \h </w:instrText>
+        <w:instrText xml:space="preserve"> PAGEREF _Toc438316652 \h </w:instrText>
       </w:r>
       <w:r>
         <w:rPr>
@@ -668,6 +662,7 @@
           <w:tab w:val="left" w:pos="880"/>
           <w:tab w:val="right" w:leader="dot" w:pos="9962"/>
         </w:tabs>
+        <w:spacing w:line="600" w:lineRule="auto"/>
         <w:rPr>
           <w:rFonts w:eastAsiaTheme="minorEastAsia"/>
           <w:noProof/>
@@ -708,7 +703,7 @@
         <w:rPr>
           <w:noProof/>
         </w:rPr>
-        <w:instrText xml:space="preserve"> PAGEREF _Toc437453365 \h </w:instrText>
+        <w:instrText xml:space="preserve"> PAGEREF _Toc438316653 \h </w:instrText>
       </w:r>
       <w:r>
         <w:rPr>
@@ -741,6 +736,7 @@
           <w:tab w:val="left" w:pos="440"/>
           <w:tab w:val="right" w:leader="dot" w:pos="9962"/>
         </w:tabs>
+        <w:spacing w:line="600" w:lineRule="auto"/>
         <w:rPr>
           <w:rFonts w:eastAsiaTheme="minorEastAsia"/>
           <w:noProof/>
@@ -763,7 +759,7 @@
         <w:rPr>
           <w:noProof/>
         </w:rPr>
-        <w:t>Classed that were assigned to the group</w:t>
+        <w:t>Classes that were assigned to the group</w:t>
       </w:r>
       <w:r>
         <w:rPr>
@@ -781,7 +777,7 @@
         <w:rPr>
           <w:noProof/>
         </w:rPr>
-        <w:instrText xml:space="preserve"> PAGEREF _Toc437453366 \h </w:instrText>
+        <w:instrText xml:space="preserve"> PAGEREF _Toc438316654 \h </w:instrText>
       </w:r>
       <w:r>
         <w:rPr>
@@ -814,6 +810,7 @@
           <w:tab w:val="left" w:pos="440"/>
           <w:tab w:val="right" w:leader="dot" w:pos="9962"/>
         </w:tabs>
+        <w:spacing w:line="600" w:lineRule="auto"/>
         <w:rPr>
           <w:rFonts w:eastAsiaTheme="minorEastAsia"/>
           <w:noProof/>
@@ -854,7 +851,7 @@
         <w:rPr>
           <w:noProof/>
         </w:rPr>
-        <w:instrText xml:space="preserve"> PAGEREF _Toc437453367 \h </w:instrText>
+        <w:instrText xml:space="preserve"> PAGEREF _Toc438316655 \h </w:instrText>
       </w:r>
       <w:r>
         <w:rPr>
@@ -887,6 +884,7 @@
           <w:tab w:val="left" w:pos="440"/>
           <w:tab w:val="right" w:leader="dot" w:pos="9962"/>
         </w:tabs>
+        <w:spacing w:line="600" w:lineRule="auto"/>
         <w:rPr>
           <w:rFonts w:eastAsiaTheme="minorEastAsia"/>
           <w:noProof/>
@@ -927,7 +925,7 @@
         <w:rPr>
           <w:noProof/>
         </w:rPr>
-        <w:instrText xml:space="preserve"> PAGEREF _Toc437453368 \h </w:instrText>
+        <w:instrText xml:space="preserve"> PAGEREF _Toc438316656 \h </w:instrText>
       </w:r>
       <w:r>
         <w:rPr>
@@ -960,6 +958,7 @@
           <w:tab w:val="left" w:pos="440"/>
           <w:tab w:val="right" w:leader="dot" w:pos="9962"/>
         </w:tabs>
+        <w:spacing w:line="600" w:lineRule="auto"/>
         <w:rPr>
           <w:rFonts w:eastAsiaTheme="minorEastAsia"/>
           <w:noProof/>
@@ -1000,7 +999,7 @@
         <w:rPr>
           <w:noProof/>
         </w:rPr>
-        <w:instrText xml:space="preserve"> PAGEREF _Toc437453369 \h </w:instrText>
+        <w:instrText xml:space="preserve"> PAGEREF _Toc438316657 \h </w:instrText>
       </w:r>
       <w:r>
         <w:rPr>
@@ -1028,6 +1027,7 @@
     </w:p>
     <w:p>
       <w:pPr>
+        <w:spacing w:line="600" w:lineRule="auto"/>
         <w:rPr>
           <w:rFonts w:ascii="Cambria" w:hAnsi="Cambria" w:cs="Cambria"/>
           <w:i/>
@@ -1056,14 +1056,12 @@
         </w:rPr>
         <w:br w:type="page"/>
       </w:r>
-      <w:bookmarkStart w:id="1" w:name="_GoBack"/>
-      <w:bookmarkEnd w:id="1"/>
     </w:p>
     <w:p>
       <w:pPr>
         <w:pStyle w:val="Titolo1"/>
       </w:pPr>
-      <w:bookmarkStart w:id="2" w:name="_Toc437453364"/>
+      <w:bookmarkStart w:id="2" w:name="_Toc438316652"/>
       <w:r>
         <w:lastRenderedPageBreak/>
         <w:t>Introduction</w:t>
@@ -1074,7 +1072,7 @@
       <w:pPr>
         <w:pStyle w:val="Titolo2"/>
       </w:pPr>
-      <w:bookmarkStart w:id="3" w:name="_Toc437453365"/>
+      <w:bookmarkStart w:id="3" w:name="_Toc438316653"/>
       <w:r>
         <w:t>Purpose</w:t>
       </w:r>
@@ -1088,18 +1086,106 @@
         <w:pStyle w:val="TestoNormale"/>
       </w:pPr>
       <w:r>
-        <w:t xml:space="preserve">This </w:t>
+        <w:t>Th</w:t>
+      </w:r>
+      <w:r>
+        <w:t xml:space="preserve">e </w:t>
       </w:r>
       <w:r>
         <w:rPr>
           <w:b/>
         </w:rPr>
-        <w:t>(….)</w:t>
+        <w:t>Code Inspection Document</w:t>
+      </w:r>
+      <w:r>
+        <w:t xml:space="preserve"> </w:t>
+      </w:r>
+      <w:r>
+        <w:t xml:space="preserve">is the third document of the </w:t>
+      </w:r>
+      <w:r>
+        <w:rPr>
+          <w:b/>
+        </w:rPr>
+        <w:t>Software Engineering 2 Project</w:t>
+      </w:r>
+      <w:r>
+        <w:t xml:space="preserve"> (</w:t>
+      </w:r>
+      <w:r>
+        <w:rPr>
+          <w:i/>
+        </w:rPr>
+        <w:t>Politecnico di Milano – 2015/2016</w:t>
+      </w:r>
+      <w:r>
+        <w:t xml:space="preserve">). This document concerns the systematic examination of code about the release of the </w:t>
+      </w:r>
+      <w:r>
+        <w:rPr>
+          <w:b/>
+        </w:rPr>
+        <w:t xml:space="preserve">Glassfish 4.1 </w:t>
+      </w:r>
+      <w:r>
+        <w:t>Application Server</w:t>
+      </w:r>
+      <w:r>
+        <w:t xml:space="preserve">. </w:t>
+      </w:r>
+    </w:p>
+    <w:p/>
+    <w:p>
+      <w:pPr>
+        <w:pStyle w:val="TestoNormale"/>
+      </w:pPr>
+      <w:r>
+        <w:t>Our main reference</w:t>
+      </w:r>
+      <w:r>
+        <w:t xml:space="preserve"> for the code inspection </w:t>
+      </w:r>
+      <w:r>
+        <w:t xml:space="preserve">is the </w:t>
+      </w:r>
+      <w:r>
+        <w:rPr>
+          <w:i/>
+        </w:rPr>
+        <w:t>Code Inspection Checklist</w:t>
+      </w:r>
+      <w:r>
+        <w:t xml:space="preserve"> </w:t>
+      </w:r>
+      <w:r>
+        <w:t xml:space="preserve">delivered with the </w:t>
+      </w:r>
+      <w:r>
+        <w:rPr>
+          <w:i/>
+        </w:rPr>
+        <w:t>Assignment 3 pdf</w:t>
+      </w:r>
+      <w:r>
+        <w:t xml:space="preserve">. </w:t>
       </w:r>
     </w:p>
     <w:p>
       <w:pPr>
-        <w:jc w:val="center"/>
+        <w:pStyle w:val="TestoNormale"/>
+      </w:pPr>
+    </w:p>
+    <w:p>
+      <w:pPr>
+        <w:pStyle w:val="TestoNormale"/>
+      </w:pPr>
+      <w:r>
+        <w:t>Of course, we will try to follow the guidelines of the reference as much as possible.</w:t>
+      </w:r>
+    </w:p>
+    <w:p>
+      <w:pPr>
+        <w:jc w:val="both"/>
         <w:rPr>
           <w:rFonts w:ascii="Cambria" w:hAnsi="Cambria" w:cs="Cambria"/>
           <w:color w:val="000000" w:themeColor="text1"/>
@@ -1107,6 +1193,46 @@
           <w:szCs w:val="24"/>
         </w:rPr>
       </w:pPr>
+    </w:p>
+    <w:p>
+      <w:pPr>
+        <w:jc w:val="both"/>
+        <w:rPr>
+          <w:rFonts w:ascii="Cambria" w:hAnsi="Cambria" w:cs="Cambria"/>
+          <w:color w:val="000000" w:themeColor="text1"/>
+          <w:sz w:val="24"/>
+          <w:szCs w:val="24"/>
+        </w:rPr>
+      </w:pPr>
+      <w:r>
+        <w:rPr>
+          <w:rFonts w:ascii="Cambria" w:hAnsi="Cambria" w:cs="Cambria"/>
+          <w:color w:val="000000" w:themeColor="text1"/>
+          <w:sz w:val="24"/>
+          <w:szCs w:val="24"/>
+        </w:rPr>
+        <w:t>Here is a resume of the steps of the project, with the related deadlines (in green documents already delivered, in yellow the current document):</w:t>
+      </w:r>
+    </w:p>
+    <w:p>
+      <w:pPr>
+        <w:jc w:val="center"/>
+        <w:rPr>
+          <w:rFonts w:ascii="Cambria" w:hAnsi="Cambria" w:cs="Cambria"/>
+          <w:color w:val="000000" w:themeColor="text1"/>
+          <w:sz w:val="24"/>
+          <w:szCs w:val="24"/>
+        </w:rPr>
+      </w:pPr>
+      <w:r>
+        <w:rPr>
+          <w:rFonts w:ascii="Cambria" w:hAnsi="Cambria" w:cs="Cambria"/>
+          <w:color w:val="000000" w:themeColor="text1"/>
+          <w:sz w:val="24"/>
+          <w:szCs w:val="24"/>
+        </w:rPr>
+        <w:t xml:space="preserve"> </w:t>
+      </w:r>
     </w:p>
     <w:p>
       <w:pPr>
@@ -1166,99 +1292,73 @@
     </w:p>
     <w:p>
       <w:pPr>
-        <w:jc w:val="center"/>
-        <w:rPr>
-          <w:rFonts w:ascii="Cambria" w:hAnsi="Cambria" w:cs="Cambria"/>
-          <w:color w:val="000000" w:themeColor="text1"/>
-          <w:sz w:val="24"/>
-          <w:szCs w:val="24"/>
-        </w:rPr>
-      </w:pPr>
-    </w:p>
-    <w:p>
-      <w:pPr>
-        <w:jc w:val="center"/>
-        <w:rPr>
-          <w:rFonts w:ascii="Cambria" w:hAnsi="Cambria" w:cs="Cambria"/>
-          <w:color w:val="000000" w:themeColor="text1"/>
-          <w:sz w:val="24"/>
-          <w:szCs w:val="24"/>
-        </w:rPr>
-      </w:pPr>
-    </w:p>
-    <w:p>
-      <w:pPr>
-        <w:jc w:val="center"/>
-        <w:rPr>
-          <w:rFonts w:ascii="Cambria" w:hAnsi="Cambria" w:cs="Cambria"/>
-          <w:color w:val="000000" w:themeColor="text1"/>
-          <w:sz w:val="24"/>
-          <w:szCs w:val="24"/>
-        </w:rPr>
-      </w:pPr>
-    </w:p>
-    <w:p>
-      <w:pPr>
-        <w:jc w:val="center"/>
-        <w:rPr>
-          <w:rFonts w:ascii="Cambria" w:hAnsi="Cambria" w:cs="Cambria"/>
-          <w:color w:val="000000" w:themeColor="text1"/>
-          <w:sz w:val="24"/>
-          <w:szCs w:val="24"/>
-        </w:rPr>
-      </w:pPr>
-    </w:p>
-    <w:p>
-      <w:pPr>
-        <w:jc w:val="center"/>
-        <w:rPr>
-          <w:rFonts w:ascii="Cambria" w:hAnsi="Cambria" w:cs="Cambria"/>
-          <w:color w:val="000000" w:themeColor="text1"/>
-          <w:sz w:val="24"/>
-          <w:szCs w:val="24"/>
-        </w:rPr>
-      </w:pPr>
-    </w:p>
-    <w:p>
-      <w:pPr>
-        <w:jc w:val="center"/>
-        <w:rPr>
-          <w:rFonts w:ascii="Cambria" w:hAnsi="Cambria" w:cs="Cambria"/>
-          <w:color w:val="000000" w:themeColor="text1"/>
-          <w:sz w:val="24"/>
-          <w:szCs w:val="24"/>
-        </w:rPr>
-      </w:pPr>
-    </w:p>
-    <w:p>
-      <w:pPr>
-        <w:jc w:val="center"/>
-        <w:rPr>
-          <w:rFonts w:ascii="Cambria" w:hAnsi="Cambria" w:cs="Cambria"/>
-          <w:color w:val="000000" w:themeColor="text1"/>
-          <w:sz w:val="24"/>
-          <w:szCs w:val="24"/>
-        </w:rPr>
-      </w:pPr>
-    </w:p>
-    <w:p>
-      <w:pPr>
         <w:pStyle w:val="Titolo1"/>
       </w:pPr>
-      <w:bookmarkStart w:id="4" w:name="_Toc437453366"/>
+      <w:bookmarkStart w:id="4" w:name="_Toc438316654"/>
       <w:r>
         <w:lastRenderedPageBreak/>
-        <w:t>Classed that were assigned to the group</w:t>
+        <w:t>Classes</w:t>
+      </w:r>
+      <w:r>
+        <w:t xml:space="preserve"> that were assigned to the group</w:t>
       </w:r>
       <w:bookmarkEnd w:id="4"/>
     </w:p>
     <w:p>
       <w:pPr>
+        <w:pStyle w:val="TestoNormale"/>
+        <w:jc w:val="left"/>
+        <w:rPr>
+          <w:i/>
+          <w:sz w:val="32"/>
+        </w:rPr>
+      </w:pPr>
+      <w:r>
+        <w:rPr>
+          <w:i/>
+          <w:sz w:val="32"/>
+        </w:rPr>
+        <w:t>appserver/deployment/javaee-</w:t>
+      </w:r>
+      <w:r>
+        <w:rPr>
+          <w:i/>
+          <w:sz w:val="32"/>
+        </w:rPr>
+        <w:t>core/src/main/java/org/glassfish/javaee/core/deployment/ListSubComponentsCommand.java</w:t>
+      </w:r>
+    </w:p>
+    <w:p/>
+    <w:p>
+      <w:pPr>
+        <w:pStyle w:val="TestoNormale"/>
+        <w:numPr>
+          <w:ilvl w:val="0"/>
+          <w:numId w:val="26"/>
+        </w:numPr>
+        <w:rPr>
+          <w:b/>
+        </w:rPr>
+      </w:pPr>
+      <w:proofErr w:type="spellStart"/>
+      <w:r>
+        <w:rPr>
+          <w:b/>
+        </w:rPr>
+        <w:t>ListSubComponentsCommand</w:t>
+      </w:r>
+      <w:proofErr w:type="spellEnd"/>
+    </w:p>
+    <w:p>
+      <w:pPr>
         <w:pStyle w:val="Titolo1"/>
       </w:pPr>
-      <w:bookmarkStart w:id="5" w:name="_Toc437453367"/>
-      <w:r>
-        <w:t>Functional role of assigned set of classes</w:t>
+      <w:bookmarkStart w:id="5" w:name="_Toc438316655"/>
+      <w:r>
+        <w:t>Functional role of</w:t>
+      </w:r>
+      <w:r>
+        <w:t xml:space="preserve"> assigned set of classes</w:t>
       </w:r>
       <w:bookmarkEnd w:id="5"/>
     </w:p>
@@ -1266,7 +1366,7 @@
       <w:pPr>
         <w:pStyle w:val="Titolo1"/>
       </w:pPr>
-      <w:bookmarkStart w:id="6" w:name="_Toc437453368"/>
+      <w:bookmarkStart w:id="6" w:name="_Toc438316656"/>
       <w:r>
         <w:t>List of issues found by applying the checklist</w:t>
       </w:r>
@@ -1276,7 +1376,7 @@
       <w:pPr>
         <w:pStyle w:val="Titolo1"/>
       </w:pPr>
-      <w:bookmarkStart w:id="7" w:name="_Toc437453369"/>
+      <w:bookmarkStart w:id="7" w:name="_Toc438316657"/>
       <w:r>
         <w:t>Other highlighted problems</w:t>
       </w:r>
@@ -1736,7 +1836,7 @@
                                 <w:szCs w:val="24"/>
                                 <w:lang w:val="it-IT"/>
                               </w:rPr>
-                              <w:t>3</w:t>
+                              <w:t>2</w:t>
                             </w:r>
                             <w:r>
                               <w:rPr>
@@ -1848,7 +1948,7 @@
                           <w:szCs w:val="24"/>
                           <w:lang w:val="it-IT"/>
                         </w:rPr>
-                        <w:t>3</w:t>
+                        <w:t>2</w:t>
                       </w:r>
                       <w:r>
                         <w:rPr>
@@ -1875,6 +1975,119 @@
 <file path=word/numbering.xml><?xml version="1.0" encoding="utf-8"?>
 <w:numbering xmlns:wpc="http://schemas.microsoft.com/office/word/2010/wordprocessingCanvas" xmlns:mc="http://schemas.openxmlformats.org/markup-compatibility/2006" xmlns:o="urn:schemas-microsoft-com:office:office" xmlns:r="http://schemas.openxmlformats.org/officeDocument/2006/relationships" xmlns:m="http://schemas.openxmlformats.org/officeDocument/2006/math" xmlns:v="urn:schemas-microsoft-com:vml" xmlns:wp14="http://schemas.microsoft.com/office/word/2010/wordprocessingDrawing" xmlns:wp="http://schemas.openxmlformats.org/drawingml/2006/wordprocessingDrawing" xmlns:w10="urn:schemas-microsoft-com:office:word" xmlns:w="http://schemas.openxmlformats.org/wordprocessingml/2006/main" xmlns:w14="http://schemas.microsoft.com/office/word/2010/wordml" xmlns:w15="http://schemas.microsoft.com/office/word/2012/wordml" xmlns:wpg="http://schemas.microsoft.com/office/word/2010/wordprocessingGroup" xmlns:wpi="http://schemas.microsoft.com/office/word/2010/wordprocessingInk" xmlns:wne="http://schemas.microsoft.com/office/word/2006/wordml" xmlns:wps="http://schemas.microsoft.com/office/word/2010/wordprocessingShape" mc:Ignorable="w14 w15 wp14">
   <w:abstractNum w:abstractNumId="0" w15:restartNumberingAfterBreak="0">
+    <w:nsid w:val="02274BB8"/>
+    <w:multiLevelType w:val="hybridMultilevel"/>
+    <w:tmpl w:val="1F960E2A"/>
+    <w:lvl w:ilvl="0" w:tplc="04090001">
+      <w:start w:val="1"/>
+      <w:numFmt w:val="bullet"/>
+      <w:lvlText w:val=""/>
+      <w:lvlJc w:val="left"/>
+      <w:pPr>
+        <w:ind w:left="1448" w:hanging="360"/>
+      </w:pPr>
+      <w:rPr>
+        <w:rFonts w:ascii="Symbol" w:hAnsi="Symbol" w:hint="default"/>
+      </w:rPr>
+    </w:lvl>
+    <w:lvl w:ilvl="1" w:tplc="04090003" w:tentative="1">
+      <w:start w:val="1"/>
+      <w:numFmt w:val="bullet"/>
+      <w:lvlText w:val="o"/>
+      <w:lvlJc w:val="left"/>
+      <w:pPr>
+        <w:ind w:left="2168" w:hanging="360"/>
+      </w:pPr>
+      <w:rPr>
+        <w:rFonts w:ascii="Courier New" w:hAnsi="Courier New" w:cs="Courier New" w:hint="default"/>
+      </w:rPr>
+    </w:lvl>
+    <w:lvl w:ilvl="2" w:tplc="04090005" w:tentative="1">
+      <w:start w:val="1"/>
+      <w:numFmt w:val="bullet"/>
+      <w:lvlText w:val=""/>
+      <w:lvlJc w:val="left"/>
+      <w:pPr>
+        <w:ind w:left="2888" w:hanging="360"/>
+      </w:pPr>
+      <w:rPr>
+        <w:rFonts w:ascii="Wingdings" w:hAnsi="Wingdings" w:hint="default"/>
+      </w:rPr>
+    </w:lvl>
+    <w:lvl w:ilvl="3" w:tplc="04090001" w:tentative="1">
+      <w:start w:val="1"/>
+      <w:numFmt w:val="bullet"/>
+      <w:lvlText w:val=""/>
+      <w:lvlJc w:val="left"/>
+      <w:pPr>
+        <w:ind w:left="3608" w:hanging="360"/>
+      </w:pPr>
+      <w:rPr>
+        <w:rFonts w:ascii="Symbol" w:hAnsi="Symbol" w:hint="default"/>
+      </w:rPr>
+    </w:lvl>
+    <w:lvl w:ilvl="4" w:tplc="04090003" w:tentative="1">
+      <w:start w:val="1"/>
+      <w:numFmt w:val="bullet"/>
+      <w:lvlText w:val="o"/>
+      <w:lvlJc w:val="left"/>
+      <w:pPr>
+        <w:ind w:left="4328" w:hanging="360"/>
+      </w:pPr>
+      <w:rPr>
+        <w:rFonts w:ascii="Courier New" w:hAnsi="Courier New" w:cs="Courier New" w:hint="default"/>
+      </w:rPr>
+    </w:lvl>
+    <w:lvl w:ilvl="5" w:tplc="04090005" w:tentative="1">
+      <w:start w:val="1"/>
+      <w:numFmt w:val="bullet"/>
+      <w:lvlText w:val=""/>
+      <w:lvlJc w:val="left"/>
+      <w:pPr>
+        <w:ind w:left="5048" w:hanging="360"/>
+      </w:pPr>
+      <w:rPr>
+        <w:rFonts w:ascii="Wingdings" w:hAnsi="Wingdings" w:hint="default"/>
+      </w:rPr>
+    </w:lvl>
+    <w:lvl w:ilvl="6" w:tplc="04090001" w:tentative="1">
+      <w:start w:val="1"/>
+      <w:numFmt w:val="bullet"/>
+      <w:lvlText w:val=""/>
+      <w:lvlJc w:val="left"/>
+      <w:pPr>
+        <w:ind w:left="5768" w:hanging="360"/>
+      </w:pPr>
+      <w:rPr>
+        <w:rFonts w:ascii="Symbol" w:hAnsi="Symbol" w:hint="default"/>
+      </w:rPr>
+    </w:lvl>
+    <w:lvl w:ilvl="7" w:tplc="04090003" w:tentative="1">
+      <w:start w:val="1"/>
+      <w:numFmt w:val="bullet"/>
+      <w:lvlText w:val="o"/>
+      <w:lvlJc w:val="left"/>
+      <w:pPr>
+        <w:ind w:left="6488" w:hanging="360"/>
+      </w:pPr>
+      <w:rPr>
+        <w:rFonts w:ascii="Courier New" w:hAnsi="Courier New" w:cs="Courier New" w:hint="default"/>
+      </w:rPr>
+    </w:lvl>
+    <w:lvl w:ilvl="8" w:tplc="04090005" w:tentative="1">
+      <w:start w:val="1"/>
+      <w:numFmt w:val="bullet"/>
+      <w:lvlText w:val=""/>
+      <w:lvlJc w:val="left"/>
+      <w:pPr>
+        <w:ind w:left="7208" w:hanging="360"/>
+      </w:pPr>
+      <w:rPr>
+        <w:rFonts w:ascii="Wingdings" w:hAnsi="Wingdings" w:hint="default"/>
+      </w:rPr>
+    </w:lvl>
+  </w:abstractNum>
+  <w:abstractNum w:abstractNumId="1" w15:restartNumberingAfterBreak="0">
     <w:nsid w:val="03B32B60"/>
     <w:multiLevelType w:val="hybridMultilevel"/>
     <w:tmpl w:val="40C0813C"/>
@@ -1987,7 +2200,7 @@
       </w:rPr>
     </w:lvl>
   </w:abstractNum>
-  <w:abstractNum w:abstractNumId="1" w15:restartNumberingAfterBreak="0">
+  <w:abstractNum w:abstractNumId="2" w15:restartNumberingAfterBreak="0">
     <w:nsid w:val="08600438"/>
     <w:multiLevelType w:val="hybridMultilevel"/>
     <w:tmpl w:val="FCE69B38"/>
@@ -2100,7 +2313,7 @@
       </w:rPr>
     </w:lvl>
   </w:abstractNum>
-  <w:abstractNum w:abstractNumId="2" w15:restartNumberingAfterBreak="0">
+  <w:abstractNum w:abstractNumId="3" w15:restartNumberingAfterBreak="0">
     <w:nsid w:val="0D1E743F"/>
     <w:multiLevelType w:val="hybridMultilevel"/>
     <w:tmpl w:val="D1FC5FF6"/>
@@ -2213,7 +2426,7 @@
       </w:rPr>
     </w:lvl>
   </w:abstractNum>
-  <w:abstractNum w:abstractNumId="3" w15:restartNumberingAfterBreak="0">
+  <w:abstractNum w:abstractNumId="4" w15:restartNumberingAfterBreak="0">
     <w:nsid w:val="0F085AA0"/>
     <w:multiLevelType w:val="hybridMultilevel"/>
     <w:tmpl w:val="0A3C1DB0"/>
@@ -2326,7 +2539,7 @@
       </w:rPr>
     </w:lvl>
   </w:abstractNum>
-  <w:abstractNum w:abstractNumId="4" w15:restartNumberingAfterBreak="0">
+  <w:abstractNum w:abstractNumId="5" w15:restartNumberingAfterBreak="0">
     <w:nsid w:val="1E68296A"/>
     <w:multiLevelType w:val="hybridMultilevel"/>
     <w:tmpl w:val="0DF6E2AC"/>
@@ -2439,7 +2652,7 @@
       </w:rPr>
     </w:lvl>
   </w:abstractNum>
-  <w:abstractNum w:abstractNumId="5" w15:restartNumberingAfterBreak="0">
+  <w:abstractNum w:abstractNumId="6" w15:restartNumberingAfterBreak="0">
     <w:nsid w:val="1E85799F"/>
     <w:multiLevelType w:val="hybridMultilevel"/>
     <w:tmpl w:val="10DC32E6"/>
@@ -2552,7 +2765,7 @@
       </w:rPr>
     </w:lvl>
   </w:abstractNum>
-  <w:abstractNum w:abstractNumId="6" w15:restartNumberingAfterBreak="0">
+  <w:abstractNum w:abstractNumId="7" w15:restartNumberingAfterBreak="0">
     <w:nsid w:val="2B4D6E0F"/>
     <w:multiLevelType w:val="hybridMultilevel"/>
     <w:tmpl w:val="8EEED9D0"/>
@@ -2666,7 +2879,7 @@
       </w:rPr>
     </w:lvl>
   </w:abstractNum>
-  <w:abstractNum w:abstractNumId="7" w15:restartNumberingAfterBreak="0">
+  <w:abstractNum w:abstractNumId="8" w15:restartNumberingAfterBreak="0">
     <w:nsid w:val="2C0879D2"/>
     <w:multiLevelType w:val="hybridMultilevel"/>
     <w:tmpl w:val="42680BBE"/>
@@ -2779,7 +2992,7 @@
       </w:rPr>
     </w:lvl>
   </w:abstractNum>
-  <w:abstractNum w:abstractNumId="8" w15:restartNumberingAfterBreak="0">
+  <w:abstractNum w:abstractNumId="9" w15:restartNumberingAfterBreak="0">
     <w:nsid w:val="2E06640E"/>
     <w:multiLevelType w:val="hybridMultilevel"/>
     <w:tmpl w:val="10F86056"/>
@@ -2892,7 +3105,7 @@
       </w:rPr>
     </w:lvl>
   </w:abstractNum>
-  <w:abstractNum w:abstractNumId="9" w15:restartNumberingAfterBreak="0">
+  <w:abstractNum w:abstractNumId="10" w15:restartNumberingAfterBreak="0">
     <w:nsid w:val="2E430986"/>
     <w:multiLevelType w:val="hybridMultilevel"/>
     <w:tmpl w:val="18725428"/>
@@ -3005,7 +3218,7 @@
       </w:rPr>
     </w:lvl>
   </w:abstractNum>
-  <w:abstractNum w:abstractNumId="10" w15:restartNumberingAfterBreak="0">
+  <w:abstractNum w:abstractNumId="11" w15:restartNumberingAfterBreak="0">
     <w:nsid w:val="2ECA305C"/>
     <w:multiLevelType w:val="hybridMultilevel"/>
     <w:tmpl w:val="0D26C1B8"/>
@@ -3118,7 +3331,7 @@
       </w:rPr>
     </w:lvl>
   </w:abstractNum>
-  <w:abstractNum w:abstractNumId="11" w15:restartNumberingAfterBreak="0">
+  <w:abstractNum w:abstractNumId="12" w15:restartNumberingAfterBreak="0">
     <w:nsid w:val="33063C66"/>
     <w:multiLevelType w:val="hybridMultilevel"/>
     <w:tmpl w:val="3584801A"/>
@@ -3231,7 +3444,7 @@
       </w:rPr>
     </w:lvl>
   </w:abstractNum>
-  <w:abstractNum w:abstractNumId="12" w15:restartNumberingAfterBreak="0">
+  <w:abstractNum w:abstractNumId="13" w15:restartNumberingAfterBreak="0">
     <w:nsid w:val="33C84D6E"/>
     <w:multiLevelType w:val="hybridMultilevel"/>
     <w:tmpl w:val="A8C07E34"/>
@@ -3344,7 +3557,7 @@
       </w:rPr>
     </w:lvl>
   </w:abstractNum>
-  <w:abstractNum w:abstractNumId="13" w15:restartNumberingAfterBreak="0">
+  <w:abstractNum w:abstractNumId="14" w15:restartNumberingAfterBreak="0">
     <w:nsid w:val="35D56682"/>
     <w:multiLevelType w:val="hybridMultilevel"/>
     <w:tmpl w:val="BDC60E00"/>
@@ -3457,7 +3670,7 @@
       </w:rPr>
     </w:lvl>
   </w:abstractNum>
-  <w:abstractNum w:abstractNumId="14" w15:restartNumberingAfterBreak="0">
+  <w:abstractNum w:abstractNumId="15" w15:restartNumberingAfterBreak="0">
     <w:nsid w:val="3D6E63E2"/>
     <w:multiLevelType w:val="hybridMultilevel"/>
     <w:tmpl w:val="E5964F7A"/>
@@ -3571,7 +3784,7 @@
       </w:rPr>
     </w:lvl>
   </w:abstractNum>
-  <w:abstractNum w:abstractNumId="15" w15:restartNumberingAfterBreak="0">
+  <w:abstractNum w:abstractNumId="16" w15:restartNumberingAfterBreak="0">
     <w:nsid w:val="4F54059A"/>
     <w:multiLevelType w:val="hybridMultilevel"/>
     <w:tmpl w:val="74021284"/>
@@ -3684,7 +3897,7 @@
       </w:rPr>
     </w:lvl>
   </w:abstractNum>
-  <w:abstractNum w:abstractNumId="16" w15:restartNumberingAfterBreak="0">
+  <w:abstractNum w:abstractNumId="17" w15:restartNumberingAfterBreak="0">
     <w:nsid w:val="51451D80"/>
     <w:multiLevelType w:val="hybridMultilevel"/>
     <w:tmpl w:val="BACCBB3E"/>
@@ -3797,7 +4010,7 @@
       </w:rPr>
     </w:lvl>
   </w:abstractNum>
-  <w:abstractNum w:abstractNumId="17" w15:restartNumberingAfterBreak="0">
+  <w:abstractNum w:abstractNumId="18" w15:restartNumberingAfterBreak="0">
     <w:nsid w:val="52BB1B13"/>
     <w:multiLevelType w:val="hybridMultilevel"/>
     <w:tmpl w:val="519C2130"/>
@@ -3883,7 +4096,7 @@
       </w:pPr>
     </w:lvl>
   </w:abstractNum>
-  <w:abstractNum w:abstractNumId="18" w15:restartNumberingAfterBreak="0">
+  <w:abstractNum w:abstractNumId="19" w15:restartNumberingAfterBreak="0">
     <w:nsid w:val="60641B7E"/>
     <w:multiLevelType w:val="hybridMultilevel"/>
     <w:tmpl w:val="06CE8B34"/>
@@ -3996,7 +4209,7 @@
       </w:rPr>
     </w:lvl>
   </w:abstractNum>
-  <w:abstractNum w:abstractNumId="19" w15:restartNumberingAfterBreak="0">
+  <w:abstractNum w:abstractNumId="20" w15:restartNumberingAfterBreak="0">
     <w:nsid w:val="62A765B8"/>
     <w:multiLevelType w:val="multilevel"/>
     <w:tmpl w:val="857ED286"/>
@@ -4088,7 +4301,7 @@
       </w:pPr>
     </w:lvl>
   </w:abstractNum>
-  <w:abstractNum w:abstractNumId="20" w15:restartNumberingAfterBreak="0">
+  <w:abstractNum w:abstractNumId="21" w15:restartNumberingAfterBreak="0">
     <w:nsid w:val="66040253"/>
     <w:multiLevelType w:val="hybridMultilevel"/>
     <w:tmpl w:val="B6708AF0"/>
@@ -4201,7 +4414,7 @@
       </w:rPr>
     </w:lvl>
   </w:abstractNum>
-  <w:abstractNum w:abstractNumId="21" w15:restartNumberingAfterBreak="0">
+  <w:abstractNum w:abstractNumId="22" w15:restartNumberingAfterBreak="0">
     <w:nsid w:val="66187DD5"/>
     <w:multiLevelType w:val="hybridMultilevel"/>
     <w:tmpl w:val="63088542"/>
@@ -4314,7 +4527,7 @@
       </w:rPr>
     </w:lvl>
   </w:abstractNum>
-  <w:abstractNum w:abstractNumId="22" w15:restartNumberingAfterBreak="0">
+  <w:abstractNum w:abstractNumId="23" w15:restartNumberingAfterBreak="0">
     <w:nsid w:val="6B2067C4"/>
     <w:multiLevelType w:val="hybridMultilevel"/>
     <w:tmpl w:val="334C5046"/>
@@ -4427,7 +4640,7 @@
       </w:rPr>
     </w:lvl>
   </w:abstractNum>
-  <w:abstractNum w:abstractNumId="23" w15:restartNumberingAfterBreak="0">
+  <w:abstractNum w:abstractNumId="24" w15:restartNumberingAfterBreak="0">
     <w:nsid w:val="6D6760A9"/>
     <w:multiLevelType w:val="hybridMultilevel"/>
     <w:tmpl w:val="1924C574"/>
@@ -4540,7 +4753,7 @@
       </w:rPr>
     </w:lvl>
   </w:abstractNum>
-  <w:abstractNum w:abstractNumId="24" w15:restartNumberingAfterBreak="0">
+  <w:abstractNum w:abstractNumId="25" w15:restartNumberingAfterBreak="0">
     <w:nsid w:val="789703EC"/>
     <w:multiLevelType w:val="hybridMultilevel"/>
     <w:tmpl w:val="4D1826AE"/>
@@ -4654,7 +4867,7 @@
     </w:lvl>
   </w:abstractNum>
   <w:num w:numId="1">
-    <w:abstractNumId w:val="19"/>
+    <w:abstractNumId w:val="20"/>
     <w:lvlOverride w:ilvl="0">
       <w:startOverride w:val="1"/>
     </w:lvlOverride>
@@ -4684,76 +4897,79 @@
     </w:lvlOverride>
   </w:num>
   <w:num w:numId="2">
+    <w:abstractNumId w:val="17"/>
+  </w:num>
+  <w:num w:numId="3">
+    <w:abstractNumId w:val="23"/>
+  </w:num>
+  <w:num w:numId="4">
+    <w:abstractNumId w:val="1"/>
+  </w:num>
+  <w:num w:numId="5">
+    <w:abstractNumId w:val="10"/>
+  </w:num>
+  <w:num w:numId="6">
+    <w:abstractNumId w:val="8"/>
+  </w:num>
+  <w:num w:numId="7">
+    <w:abstractNumId w:val="11"/>
+  </w:num>
+  <w:num w:numId="8">
+    <w:abstractNumId w:val="25"/>
+  </w:num>
+  <w:num w:numId="9">
+    <w:abstractNumId w:val="3"/>
+  </w:num>
+  <w:num w:numId="10">
+    <w:abstractNumId w:val="21"/>
+  </w:num>
+  <w:num w:numId="11">
+    <w:abstractNumId w:val="12"/>
+  </w:num>
+  <w:num w:numId="12">
     <w:abstractNumId w:val="16"/>
   </w:num>
-  <w:num w:numId="3">
+  <w:num w:numId="13">
+    <w:abstractNumId w:val="4"/>
+  </w:num>
+  <w:num w:numId="14">
     <w:abstractNumId w:val="22"/>
   </w:num>
-  <w:num w:numId="4">
-    <w:abstractNumId w:val="0"/>
+  <w:num w:numId="15">
+    <w:abstractNumId w:val="18"/>
   </w:num>
-  <w:num w:numId="5">
+  <w:num w:numId="16">
+    <w:abstractNumId w:val="19"/>
+  </w:num>
+  <w:num w:numId="17">
+    <w:abstractNumId w:val="13"/>
+  </w:num>
+  <w:num w:numId="18">
+    <w:abstractNumId w:val="2"/>
+  </w:num>
+  <w:num w:numId="19">
+    <w:abstractNumId w:val="14"/>
+  </w:num>
+  <w:num w:numId="20">
     <w:abstractNumId w:val="9"/>
   </w:num>
-  <w:num w:numId="6">
+  <w:num w:numId="21">
+    <w:abstractNumId w:val="24"/>
+  </w:num>
+  <w:num w:numId="22">
+    <w:abstractNumId w:val="6"/>
+  </w:num>
+  <w:num w:numId="23">
+    <w:abstractNumId w:val="15"/>
+  </w:num>
+  <w:num w:numId="24">
     <w:abstractNumId w:val="7"/>
   </w:num>
-  <w:num w:numId="7">
-    <w:abstractNumId w:val="10"/>
-  </w:num>
-  <w:num w:numId="8">
-    <w:abstractNumId w:val="24"/>
-  </w:num>
-  <w:num w:numId="9">
-    <w:abstractNumId w:val="2"/>
-  </w:num>
-  <w:num w:numId="10">
-    <w:abstractNumId w:val="20"/>
-  </w:num>
-  <w:num w:numId="11">
-    <w:abstractNumId w:val="11"/>
-  </w:num>
-  <w:num w:numId="12">
-    <w:abstractNumId w:val="15"/>
-  </w:num>
-  <w:num w:numId="13">
-    <w:abstractNumId w:val="3"/>
-  </w:num>
-  <w:num w:numId="14">
-    <w:abstractNumId w:val="21"/>
-  </w:num>
-  <w:num w:numId="15">
-    <w:abstractNumId w:val="17"/>
-  </w:num>
-  <w:num w:numId="16">
-    <w:abstractNumId w:val="18"/>
-  </w:num>
-  <w:num w:numId="17">
-    <w:abstractNumId w:val="12"/>
-  </w:num>
-  <w:num w:numId="18">
-    <w:abstractNumId w:val="1"/>
-  </w:num>
-  <w:num w:numId="19">
-    <w:abstractNumId w:val="13"/>
-  </w:num>
-  <w:num w:numId="20">
-    <w:abstractNumId w:val="8"/>
-  </w:num>
-  <w:num w:numId="21">
-    <w:abstractNumId w:val="23"/>
-  </w:num>
-  <w:num w:numId="22">
+  <w:num w:numId="25">
     <w:abstractNumId w:val="5"/>
   </w:num>
-  <w:num w:numId="23">
-    <w:abstractNumId w:val="14"/>
-  </w:num>
-  <w:num w:numId="24">
-    <w:abstractNumId w:val="6"/>
-  </w:num>
-  <w:num w:numId="25">
-    <w:abstractNumId w:val="4"/>
+  <w:num w:numId="26">
+    <w:abstractNumId w:val="0"/>
   </w:num>
 </w:numbering>
 </file>
@@ -6860,44 +7076,44 @@
   </dgm:ptLst>
   <dgm:cxnLst>
     <dgm:cxn modelId="{D23D9D9F-E230-B14F-8CC4-60EF1E62361C}" srcId="{7DBAA654-83A9-2749-9A11-3A2F0853292E}" destId="{9D0A3E8F-79EA-4741-B4AF-359BBF2AD54A}" srcOrd="1" destOrd="0" parTransId="{A68219EE-DDA5-6D44-931C-E2DD8411613C}" sibTransId="{56563E73-53C5-C242-B5DD-534CCEB5A55B}"/>
-    <dgm:cxn modelId="{83F24A38-7427-4AAF-B3A2-4CCDAA6B0F1F}" type="presOf" srcId="{03689D08-8F94-B240-B093-204B4D1B1996}" destId="{11041959-BAD3-494D-A0CA-60D08024935F}" srcOrd="0" destOrd="0" presId="urn:microsoft.com/office/officeart/2005/8/layout/bProcess3"/>
-    <dgm:cxn modelId="{3F2151C0-DC98-41ED-9146-D4E6C0BC3038}" type="presOf" srcId="{03689D08-8F94-B240-B093-204B4D1B1996}" destId="{F515C25C-FBC4-0A42-9BD8-739DB491DE01}" srcOrd="1" destOrd="0" presId="urn:microsoft.com/office/officeart/2005/8/layout/bProcess3"/>
-    <dgm:cxn modelId="{4ADB9DA5-509E-4156-BF86-32F9C3E37C0E}" type="presOf" srcId="{6FF581C4-5EE0-6547-8B0A-4DD4E49DF7D5}" destId="{70788382-AA77-7C4C-A399-82382C8CD1E3}" srcOrd="0" destOrd="0" presId="urn:microsoft.com/office/officeart/2005/8/layout/bProcess3"/>
+    <dgm:cxn modelId="{3107F073-836E-4CEB-944D-872C3123885D}" type="presOf" srcId="{56563E73-53C5-C242-B5DD-534CCEB5A55B}" destId="{1AB89A78-53AA-8046-940B-4774F5E8A3F4}" srcOrd="0" destOrd="0" presId="urn:microsoft.com/office/officeart/2005/8/layout/bProcess3"/>
+    <dgm:cxn modelId="{AAA4327C-31FA-4156-83AA-71E394CBC8A5}" type="presOf" srcId="{56563E73-53C5-C242-B5DD-534CCEB5A55B}" destId="{8845A127-0D85-A14A-94CB-F773727D4C9B}" srcOrd="1" destOrd="0" presId="urn:microsoft.com/office/officeart/2005/8/layout/bProcess3"/>
     <dgm:cxn modelId="{CBA7B2CB-398D-0944-9097-F88E098803F8}" srcId="{7DBAA654-83A9-2749-9A11-3A2F0853292E}" destId="{981B4EF9-7A3A-BE49-B6B6-0021D3615771}" srcOrd="5" destOrd="0" parTransId="{036AB1F6-FA37-614F-A857-CA2CBEA75FF8}" sibTransId="{07202FE3-BBDD-A74E-9ED7-5FC69364AF9D}"/>
     <dgm:cxn modelId="{A4DF705F-378F-3D46-8BF6-315C5DACB12C}" srcId="{7DBAA654-83A9-2749-9A11-3A2F0853292E}" destId="{3D31D781-DE26-FC46-87C5-81D28438E988}" srcOrd="4" destOrd="0" parTransId="{7FDE228D-3493-0041-A7C9-8BDABED610D5}" sibTransId="{51AF1449-732A-7245-8907-3B0B474E6716}"/>
+    <dgm:cxn modelId="{B71C2134-9B40-4A11-902F-CF0A85B8C4EF}" type="presOf" srcId="{6FF581C4-5EE0-6547-8B0A-4DD4E49DF7D5}" destId="{70788382-AA77-7C4C-A399-82382C8CD1E3}" srcOrd="0" destOrd="0" presId="urn:microsoft.com/office/officeart/2005/8/layout/bProcess3"/>
     <dgm:cxn modelId="{9F7DBBD3-2135-334D-BDE9-A8ED29101BA4}" srcId="{7DBAA654-83A9-2749-9A11-3A2F0853292E}" destId="{3ABC577C-D926-6C40-8609-A47272EDC0E8}" srcOrd="3" destOrd="0" parTransId="{73D020D2-C3E5-6D4B-A74D-95AC52916961}" sibTransId="{E1700588-AA9B-9044-98E5-A52BC9E980D8}"/>
+    <dgm:cxn modelId="{4CB12B28-71B8-4B7C-8B28-349B4DE752CD}" type="presOf" srcId="{3D31D781-DE26-FC46-87C5-81D28438E988}" destId="{5054442F-68CC-BA4D-A78B-D10165C93B35}" srcOrd="0" destOrd="0" presId="urn:microsoft.com/office/officeart/2005/8/layout/bProcess3"/>
+    <dgm:cxn modelId="{CB94F8A5-B5AE-4788-A743-002D2C06F6A7}" type="presOf" srcId="{C900A651-3FCA-634D-8E96-FB8C693E1E8F}" destId="{71E5BCB2-3AB6-4C42-9B09-A87936C7F001}" srcOrd="0" destOrd="0" presId="urn:microsoft.com/office/officeart/2005/8/layout/bProcess3"/>
     <dgm:cxn modelId="{C9F771AC-35CF-1540-8F9B-A548A676FBEC}" srcId="{7DBAA654-83A9-2749-9A11-3A2F0853292E}" destId="{C900A651-3FCA-634D-8E96-FB8C693E1E8F}" srcOrd="0" destOrd="0" parTransId="{DC773397-72AF-3043-A26B-0B8B32D632B1}" sibTransId="{6FF581C4-5EE0-6547-8B0A-4DD4E49DF7D5}"/>
-    <dgm:cxn modelId="{210D1663-0857-4656-85ED-6711A8DA327D}" type="presOf" srcId="{C900A651-3FCA-634D-8E96-FB8C693E1E8F}" destId="{71E5BCB2-3AB6-4C42-9B09-A87936C7F001}" srcOrd="0" destOrd="0" presId="urn:microsoft.com/office/officeart/2005/8/layout/bProcess3"/>
-    <dgm:cxn modelId="{26A1AE98-A20A-4A3F-A7D0-9FF2B187EFD2}" type="presOf" srcId="{51AF1449-732A-7245-8907-3B0B474E6716}" destId="{08B24028-0337-A54F-863C-D83DC536E50D}" srcOrd="1" destOrd="0" presId="urn:microsoft.com/office/officeart/2005/8/layout/bProcess3"/>
-    <dgm:cxn modelId="{9DB7AF73-E85A-4A51-8621-914EC7E36542}" type="presOf" srcId="{6FF581C4-5EE0-6547-8B0A-4DD4E49DF7D5}" destId="{EE2C3E7E-7411-F14A-B102-730D81D864D3}" srcOrd="1" destOrd="0" presId="urn:microsoft.com/office/officeart/2005/8/layout/bProcess3"/>
     <dgm:cxn modelId="{B40CF301-B877-0146-8F01-A4B49C9B78E2}" srcId="{7DBAA654-83A9-2749-9A11-3A2F0853292E}" destId="{761D77BA-5704-3540-A64C-39623ABDE933}" srcOrd="2" destOrd="0" parTransId="{0CEF3B97-E2A9-E04D-A0DB-EC66FC595157}" sibTransId="{03689D08-8F94-B240-B093-204B4D1B1996}"/>
-    <dgm:cxn modelId="{6A1229EA-3EC0-408B-80F6-23811E89894C}" type="presOf" srcId="{3D31D781-DE26-FC46-87C5-81D28438E988}" destId="{5054442F-68CC-BA4D-A78B-D10165C93B35}" srcOrd="0" destOrd="0" presId="urn:microsoft.com/office/officeart/2005/8/layout/bProcess3"/>
-    <dgm:cxn modelId="{D34F9945-8344-4AB4-A53B-F0E9DE43921A}" type="presOf" srcId="{56563E73-53C5-C242-B5DD-534CCEB5A55B}" destId="{1AB89A78-53AA-8046-940B-4774F5E8A3F4}" srcOrd="0" destOrd="0" presId="urn:microsoft.com/office/officeart/2005/8/layout/bProcess3"/>
-    <dgm:cxn modelId="{B5219CEA-E6EC-4016-892B-FE8FD8121228}" type="presOf" srcId="{981B4EF9-7A3A-BE49-B6B6-0021D3615771}" destId="{CA2203B5-A4CA-2C4D-8577-50E3388F2246}" srcOrd="0" destOrd="0" presId="urn:microsoft.com/office/officeart/2005/8/layout/bProcess3"/>
-    <dgm:cxn modelId="{70682C23-939E-485D-AF76-9712F5CC8ED1}" type="presOf" srcId="{56563E73-53C5-C242-B5DD-534CCEB5A55B}" destId="{8845A127-0D85-A14A-94CB-F773727D4C9B}" srcOrd="1" destOrd="0" presId="urn:microsoft.com/office/officeart/2005/8/layout/bProcess3"/>
-    <dgm:cxn modelId="{232626BF-16D0-4558-8332-597325C16437}" type="presOf" srcId="{3ABC577C-D926-6C40-8609-A47272EDC0E8}" destId="{35CF6ACD-16BB-D44B-9967-A88BE4C856FA}" srcOrd="0" destOrd="0" presId="urn:microsoft.com/office/officeart/2005/8/layout/bProcess3"/>
-    <dgm:cxn modelId="{934098E0-46F9-4D41-9128-C7AD63EEADC6}" type="presOf" srcId="{E1700588-AA9B-9044-98E5-A52BC9E980D8}" destId="{BE891453-7A81-9745-80FE-393D0BD9F682}" srcOrd="0" destOrd="0" presId="urn:microsoft.com/office/officeart/2005/8/layout/bProcess3"/>
-    <dgm:cxn modelId="{6ABA4CCE-0995-4416-B60F-FB65F84C19DD}" type="presOf" srcId="{7DBAA654-83A9-2749-9A11-3A2F0853292E}" destId="{379D3411-2CF2-1443-9DE7-1F3F74BE70B6}" srcOrd="0" destOrd="0" presId="urn:microsoft.com/office/officeart/2005/8/layout/bProcess3"/>
-    <dgm:cxn modelId="{8286A082-E6DE-4387-934F-78DB18D8E68C}" type="presOf" srcId="{E1700588-AA9B-9044-98E5-A52BC9E980D8}" destId="{0D4A6B71-9678-E74B-A4F4-3D04D7F96F18}" srcOrd="1" destOrd="0" presId="urn:microsoft.com/office/officeart/2005/8/layout/bProcess3"/>
-    <dgm:cxn modelId="{8DCB0BCD-83F9-4FE0-8DE0-938AE12D9694}" type="presOf" srcId="{761D77BA-5704-3540-A64C-39623ABDE933}" destId="{2B850CA7-3DA8-704B-9542-29A27C4E6E8A}" srcOrd="0" destOrd="0" presId="urn:microsoft.com/office/officeart/2005/8/layout/bProcess3"/>
-    <dgm:cxn modelId="{40165E33-6C72-452A-A221-536E4AC9189E}" type="presOf" srcId="{9D0A3E8F-79EA-4741-B4AF-359BBF2AD54A}" destId="{CB005E4D-98D2-5E43-A79A-01D73FA5246C}" srcOrd="0" destOrd="0" presId="urn:microsoft.com/office/officeart/2005/8/layout/bProcess3"/>
-    <dgm:cxn modelId="{F03DE921-8F7F-4BF7-ADF1-B7FBF99915FC}" type="presOf" srcId="{51AF1449-732A-7245-8907-3B0B474E6716}" destId="{70A625A3-B04D-314A-9454-BA7560E71142}" srcOrd="0" destOrd="0" presId="urn:microsoft.com/office/officeart/2005/8/layout/bProcess3"/>
-    <dgm:cxn modelId="{4A4EE102-6248-4036-BA5C-94489D0AA190}" type="presParOf" srcId="{379D3411-2CF2-1443-9DE7-1F3F74BE70B6}" destId="{71E5BCB2-3AB6-4C42-9B09-A87936C7F001}" srcOrd="0" destOrd="0" presId="urn:microsoft.com/office/officeart/2005/8/layout/bProcess3"/>
-    <dgm:cxn modelId="{8F094707-B861-413A-A958-BC224EA41E62}" type="presParOf" srcId="{379D3411-2CF2-1443-9DE7-1F3F74BE70B6}" destId="{70788382-AA77-7C4C-A399-82382C8CD1E3}" srcOrd="1" destOrd="0" presId="urn:microsoft.com/office/officeart/2005/8/layout/bProcess3"/>
-    <dgm:cxn modelId="{CBCCF4AE-1889-4916-AC0E-CF487F6B895A}" type="presParOf" srcId="{70788382-AA77-7C4C-A399-82382C8CD1E3}" destId="{EE2C3E7E-7411-F14A-B102-730D81D864D3}" srcOrd="0" destOrd="0" presId="urn:microsoft.com/office/officeart/2005/8/layout/bProcess3"/>
-    <dgm:cxn modelId="{B978AC76-EE5C-4C79-A2FA-398F1AC3732C}" type="presParOf" srcId="{379D3411-2CF2-1443-9DE7-1F3F74BE70B6}" destId="{CB005E4D-98D2-5E43-A79A-01D73FA5246C}" srcOrd="2" destOrd="0" presId="urn:microsoft.com/office/officeart/2005/8/layout/bProcess3"/>
-    <dgm:cxn modelId="{E9D60364-E127-4D1E-B56A-F72ADD262643}" type="presParOf" srcId="{379D3411-2CF2-1443-9DE7-1F3F74BE70B6}" destId="{1AB89A78-53AA-8046-940B-4774F5E8A3F4}" srcOrd="3" destOrd="0" presId="urn:microsoft.com/office/officeart/2005/8/layout/bProcess3"/>
-    <dgm:cxn modelId="{DB5D9958-BC51-4A97-B0F5-90B3DC71C7FF}" type="presParOf" srcId="{1AB89A78-53AA-8046-940B-4774F5E8A3F4}" destId="{8845A127-0D85-A14A-94CB-F773727D4C9B}" srcOrd="0" destOrd="0" presId="urn:microsoft.com/office/officeart/2005/8/layout/bProcess3"/>
-    <dgm:cxn modelId="{8E9A5A51-16BB-463A-ADEC-683DD752CEF4}" type="presParOf" srcId="{379D3411-2CF2-1443-9DE7-1F3F74BE70B6}" destId="{2B850CA7-3DA8-704B-9542-29A27C4E6E8A}" srcOrd="4" destOrd="0" presId="urn:microsoft.com/office/officeart/2005/8/layout/bProcess3"/>
-    <dgm:cxn modelId="{136BD7E2-0472-4F88-A7C8-B57CF986F48B}" type="presParOf" srcId="{379D3411-2CF2-1443-9DE7-1F3F74BE70B6}" destId="{11041959-BAD3-494D-A0CA-60D08024935F}" srcOrd="5" destOrd="0" presId="urn:microsoft.com/office/officeart/2005/8/layout/bProcess3"/>
-    <dgm:cxn modelId="{D765C751-72AA-4DDA-938A-131D37990870}" type="presParOf" srcId="{11041959-BAD3-494D-A0CA-60D08024935F}" destId="{F515C25C-FBC4-0A42-9BD8-739DB491DE01}" srcOrd="0" destOrd="0" presId="urn:microsoft.com/office/officeart/2005/8/layout/bProcess3"/>
-    <dgm:cxn modelId="{98C7E78F-7DF6-48E3-BCA6-2B1B7CD3C7AA}" type="presParOf" srcId="{379D3411-2CF2-1443-9DE7-1F3F74BE70B6}" destId="{35CF6ACD-16BB-D44B-9967-A88BE4C856FA}" srcOrd="6" destOrd="0" presId="urn:microsoft.com/office/officeart/2005/8/layout/bProcess3"/>
-    <dgm:cxn modelId="{AC764A3E-CFD9-409C-B3C8-1922C0323025}" type="presParOf" srcId="{379D3411-2CF2-1443-9DE7-1F3F74BE70B6}" destId="{BE891453-7A81-9745-80FE-393D0BD9F682}" srcOrd="7" destOrd="0" presId="urn:microsoft.com/office/officeart/2005/8/layout/bProcess3"/>
-    <dgm:cxn modelId="{67EE37AC-24B7-45CD-B8EF-0244411C622A}" type="presParOf" srcId="{BE891453-7A81-9745-80FE-393D0BD9F682}" destId="{0D4A6B71-9678-E74B-A4F4-3D04D7F96F18}" srcOrd="0" destOrd="0" presId="urn:microsoft.com/office/officeart/2005/8/layout/bProcess3"/>
-    <dgm:cxn modelId="{3F9A18A5-0D9A-4189-9F52-4CC08231ADA8}" type="presParOf" srcId="{379D3411-2CF2-1443-9DE7-1F3F74BE70B6}" destId="{5054442F-68CC-BA4D-A78B-D10165C93B35}" srcOrd="8" destOrd="0" presId="urn:microsoft.com/office/officeart/2005/8/layout/bProcess3"/>
-    <dgm:cxn modelId="{6B7A0658-EF9F-4750-8BAD-4AEEBD2B1B8F}" type="presParOf" srcId="{379D3411-2CF2-1443-9DE7-1F3F74BE70B6}" destId="{70A625A3-B04D-314A-9454-BA7560E71142}" srcOrd="9" destOrd="0" presId="urn:microsoft.com/office/officeart/2005/8/layout/bProcess3"/>
-    <dgm:cxn modelId="{6F1B10B7-2880-439A-9757-FAA01EA5524C}" type="presParOf" srcId="{70A625A3-B04D-314A-9454-BA7560E71142}" destId="{08B24028-0337-A54F-863C-D83DC536E50D}" srcOrd="0" destOrd="0" presId="urn:microsoft.com/office/officeart/2005/8/layout/bProcess3"/>
-    <dgm:cxn modelId="{1F44ECE6-F424-493C-81FD-BD76AE7C35EA}" type="presParOf" srcId="{379D3411-2CF2-1443-9DE7-1F3F74BE70B6}" destId="{CA2203B5-A4CA-2C4D-8577-50E3388F2246}" srcOrd="10" destOrd="0" presId="urn:microsoft.com/office/officeart/2005/8/layout/bProcess3"/>
+    <dgm:cxn modelId="{F705B58C-465C-4EAE-B392-B354DB40D261}" type="presOf" srcId="{03689D08-8F94-B240-B093-204B4D1B1996}" destId="{F515C25C-FBC4-0A42-9BD8-739DB491DE01}" srcOrd="1" destOrd="0" presId="urn:microsoft.com/office/officeart/2005/8/layout/bProcess3"/>
+    <dgm:cxn modelId="{B3AE123E-82BB-4B59-B3B0-05883A054067}" type="presOf" srcId="{9D0A3E8F-79EA-4741-B4AF-359BBF2AD54A}" destId="{CB005E4D-98D2-5E43-A79A-01D73FA5246C}" srcOrd="0" destOrd="0" presId="urn:microsoft.com/office/officeart/2005/8/layout/bProcess3"/>
+    <dgm:cxn modelId="{E8BFD729-48FD-4F28-AB23-F9B82F211B29}" type="presOf" srcId="{51AF1449-732A-7245-8907-3B0B474E6716}" destId="{70A625A3-B04D-314A-9454-BA7560E71142}" srcOrd="0" destOrd="0" presId="urn:microsoft.com/office/officeart/2005/8/layout/bProcess3"/>
+    <dgm:cxn modelId="{7E129C1A-1197-4095-BF34-4D1BD13DAF59}" type="presOf" srcId="{761D77BA-5704-3540-A64C-39623ABDE933}" destId="{2B850CA7-3DA8-704B-9542-29A27C4E6E8A}" srcOrd="0" destOrd="0" presId="urn:microsoft.com/office/officeart/2005/8/layout/bProcess3"/>
+    <dgm:cxn modelId="{0C9121A6-BF60-4B00-87B8-5FBA13E6525B}" type="presOf" srcId="{7DBAA654-83A9-2749-9A11-3A2F0853292E}" destId="{379D3411-2CF2-1443-9DE7-1F3F74BE70B6}" srcOrd="0" destOrd="0" presId="urn:microsoft.com/office/officeart/2005/8/layout/bProcess3"/>
+    <dgm:cxn modelId="{4EC7AC1B-A6B0-4A58-A292-2E28F3F930F2}" type="presOf" srcId="{981B4EF9-7A3A-BE49-B6B6-0021D3615771}" destId="{CA2203B5-A4CA-2C4D-8577-50E3388F2246}" srcOrd="0" destOrd="0" presId="urn:microsoft.com/office/officeart/2005/8/layout/bProcess3"/>
+    <dgm:cxn modelId="{6A40EF19-7279-4974-B374-4D594AA9B0B1}" type="presOf" srcId="{51AF1449-732A-7245-8907-3B0B474E6716}" destId="{08B24028-0337-A54F-863C-D83DC536E50D}" srcOrd="1" destOrd="0" presId="urn:microsoft.com/office/officeart/2005/8/layout/bProcess3"/>
+    <dgm:cxn modelId="{B0A889B6-86DC-4E21-9199-D5D5096E8438}" type="presOf" srcId="{3ABC577C-D926-6C40-8609-A47272EDC0E8}" destId="{35CF6ACD-16BB-D44B-9967-A88BE4C856FA}" srcOrd="0" destOrd="0" presId="urn:microsoft.com/office/officeart/2005/8/layout/bProcess3"/>
+    <dgm:cxn modelId="{16C32CCC-6A0A-4273-8664-D9AEAF594A00}" type="presOf" srcId="{E1700588-AA9B-9044-98E5-A52BC9E980D8}" destId="{BE891453-7A81-9745-80FE-393D0BD9F682}" srcOrd="0" destOrd="0" presId="urn:microsoft.com/office/officeart/2005/8/layout/bProcess3"/>
+    <dgm:cxn modelId="{521F2D10-E10D-4776-8219-B5023950BC30}" type="presOf" srcId="{6FF581C4-5EE0-6547-8B0A-4DD4E49DF7D5}" destId="{EE2C3E7E-7411-F14A-B102-730D81D864D3}" srcOrd="1" destOrd="0" presId="urn:microsoft.com/office/officeart/2005/8/layout/bProcess3"/>
+    <dgm:cxn modelId="{BCE26DFF-4703-45E0-B2FB-5BBF552E4AC7}" type="presOf" srcId="{03689D08-8F94-B240-B093-204B4D1B1996}" destId="{11041959-BAD3-494D-A0CA-60D08024935F}" srcOrd="0" destOrd="0" presId="urn:microsoft.com/office/officeart/2005/8/layout/bProcess3"/>
+    <dgm:cxn modelId="{16451341-C783-4443-A100-A8CC8403A2D9}" type="presOf" srcId="{E1700588-AA9B-9044-98E5-A52BC9E980D8}" destId="{0D4A6B71-9678-E74B-A4F4-3D04D7F96F18}" srcOrd="1" destOrd="0" presId="urn:microsoft.com/office/officeart/2005/8/layout/bProcess3"/>
+    <dgm:cxn modelId="{F5A808F7-4C66-4532-A842-28B643D8138B}" type="presParOf" srcId="{379D3411-2CF2-1443-9DE7-1F3F74BE70B6}" destId="{71E5BCB2-3AB6-4C42-9B09-A87936C7F001}" srcOrd="0" destOrd="0" presId="urn:microsoft.com/office/officeart/2005/8/layout/bProcess3"/>
+    <dgm:cxn modelId="{F95FFE46-EA28-403D-95D8-B68983E81136}" type="presParOf" srcId="{379D3411-2CF2-1443-9DE7-1F3F74BE70B6}" destId="{70788382-AA77-7C4C-A399-82382C8CD1E3}" srcOrd="1" destOrd="0" presId="urn:microsoft.com/office/officeart/2005/8/layout/bProcess3"/>
+    <dgm:cxn modelId="{60429CE7-116B-4074-A433-4EA535B80A3B}" type="presParOf" srcId="{70788382-AA77-7C4C-A399-82382C8CD1E3}" destId="{EE2C3E7E-7411-F14A-B102-730D81D864D3}" srcOrd="0" destOrd="0" presId="urn:microsoft.com/office/officeart/2005/8/layout/bProcess3"/>
+    <dgm:cxn modelId="{239490E2-D354-442B-9B31-9A68A4EF23BB}" type="presParOf" srcId="{379D3411-2CF2-1443-9DE7-1F3F74BE70B6}" destId="{CB005E4D-98D2-5E43-A79A-01D73FA5246C}" srcOrd="2" destOrd="0" presId="urn:microsoft.com/office/officeart/2005/8/layout/bProcess3"/>
+    <dgm:cxn modelId="{F3C380DF-BD2B-4E8B-8EC7-FDAADFA3BF2D}" type="presParOf" srcId="{379D3411-2CF2-1443-9DE7-1F3F74BE70B6}" destId="{1AB89A78-53AA-8046-940B-4774F5E8A3F4}" srcOrd="3" destOrd="0" presId="urn:microsoft.com/office/officeart/2005/8/layout/bProcess3"/>
+    <dgm:cxn modelId="{40B2C844-BE16-4F77-86DE-FA7FBFE6E78A}" type="presParOf" srcId="{1AB89A78-53AA-8046-940B-4774F5E8A3F4}" destId="{8845A127-0D85-A14A-94CB-F773727D4C9B}" srcOrd="0" destOrd="0" presId="urn:microsoft.com/office/officeart/2005/8/layout/bProcess3"/>
+    <dgm:cxn modelId="{8D8CEEE3-27A0-4702-BF52-174FF748DCED}" type="presParOf" srcId="{379D3411-2CF2-1443-9DE7-1F3F74BE70B6}" destId="{2B850CA7-3DA8-704B-9542-29A27C4E6E8A}" srcOrd="4" destOrd="0" presId="urn:microsoft.com/office/officeart/2005/8/layout/bProcess3"/>
+    <dgm:cxn modelId="{CBA5A62D-7AD1-461D-BB1B-279445E165B7}" type="presParOf" srcId="{379D3411-2CF2-1443-9DE7-1F3F74BE70B6}" destId="{11041959-BAD3-494D-A0CA-60D08024935F}" srcOrd="5" destOrd="0" presId="urn:microsoft.com/office/officeart/2005/8/layout/bProcess3"/>
+    <dgm:cxn modelId="{F4415073-EE7F-45AF-9AE0-363E08C5B56D}" type="presParOf" srcId="{11041959-BAD3-494D-A0CA-60D08024935F}" destId="{F515C25C-FBC4-0A42-9BD8-739DB491DE01}" srcOrd="0" destOrd="0" presId="urn:microsoft.com/office/officeart/2005/8/layout/bProcess3"/>
+    <dgm:cxn modelId="{A7429220-1DAF-43D1-B196-AAED4D425944}" type="presParOf" srcId="{379D3411-2CF2-1443-9DE7-1F3F74BE70B6}" destId="{35CF6ACD-16BB-D44B-9967-A88BE4C856FA}" srcOrd="6" destOrd="0" presId="urn:microsoft.com/office/officeart/2005/8/layout/bProcess3"/>
+    <dgm:cxn modelId="{1E5EDADF-BE7E-44A3-9EE9-4202440F0632}" type="presParOf" srcId="{379D3411-2CF2-1443-9DE7-1F3F74BE70B6}" destId="{BE891453-7A81-9745-80FE-393D0BD9F682}" srcOrd="7" destOrd="0" presId="urn:microsoft.com/office/officeart/2005/8/layout/bProcess3"/>
+    <dgm:cxn modelId="{31B8DB3C-4066-49BC-88AA-9B965C827A32}" type="presParOf" srcId="{BE891453-7A81-9745-80FE-393D0BD9F682}" destId="{0D4A6B71-9678-E74B-A4F4-3D04D7F96F18}" srcOrd="0" destOrd="0" presId="urn:microsoft.com/office/officeart/2005/8/layout/bProcess3"/>
+    <dgm:cxn modelId="{811B1C6B-E431-4E34-BC92-D756BB4FFA06}" type="presParOf" srcId="{379D3411-2CF2-1443-9DE7-1F3F74BE70B6}" destId="{5054442F-68CC-BA4D-A78B-D10165C93B35}" srcOrd="8" destOrd="0" presId="urn:microsoft.com/office/officeart/2005/8/layout/bProcess3"/>
+    <dgm:cxn modelId="{48E5638F-09A3-411B-851C-8B067AAFCC71}" type="presParOf" srcId="{379D3411-2CF2-1443-9DE7-1F3F74BE70B6}" destId="{70A625A3-B04D-314A-9454-BA7560E71142}" srcOrd="9" destOrd="0" presId="urn:microsoft.com/office/officeart/2005/8/layout/bProcess3"/>
+    <dgm:cxn modelId="{DD56C77A-8E45-4A68-BEFF-A89137B13E91}" type="presParOf" srcId="{70A625A3-B04D-314A-9454-BA7560E71142}" destId="{08B24028-0337-A54F-863C-D83DC536E50D}" srcOrd="0" destOrd="0" presId="urn:microsoft.com/office/officeart/2005/8/layout/bProcess3"/>
+    <dgm:cxn modelId="{61E0B1CF-E3F8-4180-81D7-F60C2D590793}" type="presParOf" srcId="{379D3411-2CF2-1443-9DE7-1F3F74BE70B6}" destId="{CA2203B5-A4CA-2C4D-8577-50E3388F2246}" srcOrd="10" destOrd="0" presId="urn:microsoft.com/office/officeart/2005/8/layout/bProcess3"/>
   </dgm:cxnLst>
   <dgm:bg/>
   <dgm:whole>
@@ -9457,7 +9673,7 @@
 </file>
 
 <file path=customXml/itemProps1.xml><?xml version="1.0" encoding="utf-8"?>
-<ds:datastoreItem xmlns:ds="http://schemas.openxmlformats.org/officeDocument/2006/customXml" ds:itemID="{F16B8D80-9AD8-4239-A66B-67FBA76FDE9F}">
+<ds:datastoreItem xmlns:ds="http://schemas.openxmlformats.org/officeDocument/2006/customXml" ds:itemID="{47C2D955-81CF-41DE-B1A1-FF999AF93CA1}">
   <ds:schemaRefs>
     <ds:schemaRef ds:uri="http://schemas.openxmlformats.org/officeDocument/2006/bibliography"/>
   </ds:schemaRefs>

</xml_diff>

<commit_message>
Little changes in CID
</commit_message>
<xml_diff>
--- a/3. Code Inspection Document (working space)/Code Inspection Document.docx
+++ b/3. Code Inspection Document (working space)/Code Inspection Document.docx
@@ -1601,50 +1601,33 @@
         <w:jc w:val="left"/>
         <w:rPr>
           <w:i/>
-          <w:sz w:val="32"/>
-        </w:rPr>
-      </w:pPr>
+          <w:sz w:val="28"/>
+        </w:rPr>
+      </w:pPr>
+      <w:r>
+        <w:rPr>
+          <w:b/>
+          <w:sz w:val="28"/>
+        </w:rPr>
+        <w:t xml:space="preserve">Full class path: </w:t>
+      </w:r>
       <w:r>
         <w:rPr>
           <w:i/>
-          <w:sz w:val="32"/>
-        </w:rPr>
-        <w:t>appserver/deployment/javaee-</w:t>
-      </w:r>
-      <w:r>
-        <w:rPr>
-          <w:i/>
-          <w:sz w:val="32"/>
-        </w:rPr>
-        <w:t>core/src/main/java/org/glassfish/javaee/core/deployment/ListSubComponentsCommand.java</w:t>
-      </w:r>
-    </w:p>
-    <w:p/>
-    <w:p>
-      <w:pPr>
-        <w:pStyle w:val="TestoNormale"/>
-        <w:numPr>
-          <w:ilvl w:val="0"/>
-          <w:numId w:val="26"/>
-        </w:numPr>
-        <w:rPr>
-          <w:b/>
-        </w:rPr>
-      </w:pPr>
-      <w:proofErr w:type="spellStart"/>
-      <w:r>
-        <w:rPr>
-          <w:b/>
-        </w:rPr>
-        <w:t>ListSubComponentsCommand</w:t>
-      </w:r>
-      <w:proofErr w:type="spellEnd"/>
+          <w:sz w:val="28"/>
+        </w:rPr>
+        <w:t>appserver/deployment/javaee-core/src/main/java/org/glassfish/javaee/core/deployment/ListSubComponentsCommand.java</w:t>
+      </w:r>
     </w:p>
     <w:p>
+      <w:bookmarkStart w:id="4" w:name="_GoBack"/>
+      <w:bookmarkEnd w:id="4"/>
+    </w:p>
+    <w:p>
       <w:pPr>
         <w:pStyle w:val="Titolo1"/>
       </w:pPr>
-      <w:bookmarkStart w:id="4" w:name="_Toc438479069"/>
+      <w:bookmarkStart w:id="5" w:name="_Toc438479069"/>
       <w:r>
         <w:lastRenderedPageBreak/>
         <w:t>Functional role of</w:t>
@@ -1652,7 +1635,7 @@
       <w:r>
         <w:t xml:space="preserve"> assigned set of classes</w:t>
       </w:r>
-      <w:bookmarkEnd w:id="4"/>
+      <w:bookmarkEnd w:id="5"/>
     </w:p>
     <w:p>
       <w:pPr>
@@ -1728,22 +1711,22 @@
       <w:pPr>
         <w:pStyle w:val="Titolo1"/>
       </w:pPr>
-      <w:bookmarkStart w:id="5" w:name="_Toc438479070"/>
+      <w:bookmarkStart w:id="6" w:name="_Toc438479070"/>
       <w:r>
         <w:lastRenderedPageBreak/>
         <w:t>List of issues found by applying the checklist</w:t>
       </w:r>
-      <w:bookmarkEnd w:id="5"/>
+      <w:bookmarkEnd w:id="6"/>
     </w:p>
     <w:p>
       <w:pPr>
         <w:pStyle w:val="Titolo2"/>
       </w:pPr>
-      <w:bookmarkStart w:id="6" w:name="_Toc438479071"/>
+      <w:bookmarkStart w:id="7" w:name="_Toc438479071"/>
       <w:r>
         <w:t>Method 1 Checklist</w:t>
       </w:r>
-      <w:bookmarkEnd w:id="6"/>
+      <w:bookmarkEnd w:id="7"/>
     </w:p>
     <w:tbl>
       <w:tblPr>
@@ -3348,8 +3331,6 @@
               </w:rPr>
               <w:t>The parameters are presented in the correct order.</w:t>
             </w:r>
-            <w:bookmarkStart w:id="7" w:name="_GoBack"/>
-            <w:bookmarkEnd w:id="7"/>
           </w:p>
           <w:p>
             <w:pPr>
@@ -5612,7 +5593,7 @@
                                 <w:szCs w:val="24"/>
                                 <w:lang w:val="it-IT"/>
                               </w:rPr>
-                              <w:t>9</w:t>
+                              <w:t>4</w:t>
                             </w:r>
                             <w:r>
                               <w:rPr>
@@ -5724,7 +5705,7 @@
                           <w:szCs w:val="24"/>
                           <w:lang w:val="it-IT"/>
                         </w:rPr>
-                        <w:t>9</w:t>
+                        <w:t>4</w:t>
                       </w:r>
                       <w:r>
                         <w:rPr>
@@ -11779,45 +11760,45 @@
     </dgm:pt>
   </dgm:ptLst>
   <dgm:cxnLst>
+    <dgm:cxn modelId="{CB6A6A6B-252D-4631-B797-1C570AFCE151}" type="presOf" srcId="{C900A651-3FCA-634D-8E96-FB8C693E1E8F}" destId="{71E5BCB2-3AB6-4C42-9B09-A87936C7F001}" srcOrd="0" destOrd="0" presId="urn:microsoft.com/office/officeart/2005/8/layout/bProcess3"/>
+    <dgm:cxn modelId="{8A9CF6C4-E2E3-4071-9D60-261C299014CC}" type="presOf" srcId="{56563E73-53C5-C242-B5DD-534CCEB5A55B}" destId="{1AB89A78-53AA-8046-940B-4774F5E8A3F4}" srcOrd="0" destOrd="0" presId="urn:microsoft.com/office/officeart/2005/8/layout/bProcess3"/>
+    <dgm:cxn modelId="{9D126FCA-22B3-497D-9482-5870168EC450}" type="presOf" srcId="{9D0A3E8F-79EA-4741-B4AF-359BBF2AD54A}" destId="{CB005E4D-98D2-5E43-A79A-01D73FA5246C}" srcOrd="0" destOrd="0" presId="urn:microsoft.com/office/officeart/2005/8/layout/bProcess3"/>
+    <dgm:cxn modelId="{31B67AFC-77F6-4C88-A632-B99A978FF1E9}" type="presOf" srcId="{51AF1449-732A-7245-8907-3B0B474E6716}" destId="{08B24028-0337-A54F-863C-D83DC536E50D}" srcOrd="1" destOrd="0" presId="urn:microsoft.com/office/officeart/2005/8/layout/bProcess3"/>
+    <dgm:cxn modelId="{FF1ECCDA-C466-4B95-A6E1-9E30178BFC2F}" type="presOf" srcId="{03689D08-8F94-B240-B093-204B4D1B1996}" destId="{11041959-BAD3-494D-A0CA-60D08024935F}" srcOrd="0" destOrd="0" presId="urn:microsoft.com/office/officeart/2005/8/layout/bProcess3"/>
+    <dgm:cxn modelId="{1C577612-7C49-4DB2-8C7E-23083F4DD6DF}" type="presOf" srcId="{51AF1449-732A-7245-8907-3B0B474E6716}" destId="{70A625A3-B04D-314A-9454-BA7560E71142}" srcOrd="0" destOrd="0" presId="urn:microsoft.com/office/officeart/2005/8/layout/bProcess3"/>
+    <dgm:cxn modelId="{BA6D893B-BD3B-415B-B7CF-1C7B13E0FABF}" type="presOf" srcId="{6FF581C4-5EE0-6547-8B0A-4DD4E49DF7D5}" destId="{70788382-AA77-7C4C-A399-82382C8CD1E3}" srcOrd="0" destOrd="0" presId="urn:microsoft.com/office/officeart/2005/8/layout/bProcess3"/>
+    <dgm:cxn modelId="{D9FB5D0B-23B9-466F-B7CD-143989FB3619}" type="presOf" srcId="{E1700588-AA9B-9044-98E5-A52BC9E980D8}" destId="{0D4A6B71-9678-E74B-A4F4-3D04D7F96F18}" srcOrd="1" destOrd="0" presId="urn:microsoft.com/office/officeart/2005/8/layout/bProcess3"/>
+    <dgm:cxn modelId="{B41EA4C2-00EB-43DA-86F6-7A172AD3AA36}" type="presOf" srcId="{761D77BA-5704-3540-A64C-39623ABDE933}" destId="{2B850CA7-3DA8-704B-9542-29A27C4E6E8A}" srcOrd="0" destOrd="0" presId="urn:microsoft.com/office/officeart/2005/8/layout/bProcess3"/>
+    <dgm:cxn modelId="{9F7DBBD3-2135-334D-BDE9-A8ED29101BA4}" srcId="{7DBAA654-83A9-2749-9A11-3A2F0853292E}" destId="{3ABC577C-D926-6C40-8609-A47272EDC0E8}" srcOrd="3" destOrd="0" parTransId="{73D020D2-C3E5-6D4B-A74D-95AC52916961}" sibTransId="{E1700588-AA9B-9044-98E5-A52BC9E980D8}"/>
+    <dgm:cxn modelId="{6C63A73F-E152-4397-B0FB-A19E0772044C}" type="presOf" srcId="{56563E73-53C5-C242-B5DD-534CCEB5A55B}" destId="{8845A127-0D85-A14A-94CB-F773727D4C9B}" srcOrd="1" destOrd="0" presId="urn:microsoft.com/office/officeart/2005/8/layout/bProcess3"/>
     <dgm:cxn modelId="{D23D9D9F-E230-B14F-8CC4-60EF1E62361C}" srcId="{7DBAA654-83A9-2749-9A11-3A2F0853292E}" destId="{9D0A3E8F-79EA-4741-B4AF-359BBF2AD54A}" srcOrd="1" destOrd="0" parTransId="{A68219EE-DDA5-6D44-931C-E2DD8411613C}" sibTransId="{56563E73-53C5-C242-B5DD-534CCEB5A55B}"/>
-    <dgm:cxn modelId="{19BEBE4E-21E1-49D2-ACE8-C80BD72B2618}" type="presOf" srcId="{3D31D781-DE26-FC46-87C5-81D28438E988}" destId="{5054442F-68CC-BA4D-A78B-D10165C93B35}" srcOrd="0" destOrd="0" presId="urn:microsoft.com/office/officeart/2005/8/layout/bProcess3"/>
-    <dgm:cxn modelId="{65612D7C-9D15-43E7-B32C-E2E78DB199AA}" type="presOf" srcId="{03689D08-8F94-B240-B093-204B4D1B1996}" destId="{F515C25C-FBC4-0A42-9BD8-739DB491DE01}" srcOrd="1" destOrd="0" presId="urn:microsoft.com/office/officeart/2005/8/layout/bProcess3"/>
-    <dgm:cxn modelId="{B0713927-9680-46E0-B3F5-6532B4A57FDD}" type="presOf" srcId="{51AF1449-732A-7245-8907-3B0B474E6716}" destId="{08B24028-0337-A54F-863C-D83DC536E50D}" srcOrd="1" destOrd="0" presId="urn:microsoft.com/office/officeart/2005/8/layout/bProcess3"/>
-    <dgm:cxn modelId="{8C4E587D-EB01-41A8-88BB-8D16FB42D32E}" type="presOf" srcId="{E1700588-AA9B-9044-98E5-A52BC9E980D8}" destId="{0D4A6B71-9678-E74B-A4F4-3D04D7F96F18}" srcOrd="1" destOrd="0" presId="urn:microsoft.com/office/officeart/2005/8/layout/bProcess3"/>
-    <dgm:cxn modelId="{B0B084F0-14A5-4BCC-AA29-A3D81D396B5A}" type="presOf" srcId="{6FF581C4-5EE0-6547-8B0A-4DD4E49DF7D5}" destId="{EE2C3E7E-7411-F14A-B102-730D81D864D3}" srcOrd="1" destOrd="0" presId="urn:microsoft.com/office/officeart/2005/8/layout/bProcess3"/>
+    <dgm:cxn modelId="{C9F771AC-35CF-1540-8F9B-A548A676FBEC}" srcId="{7DBAA654-83A9-2749-9A11-3A2F0853292E}" destId="{C900A651-3FCA-634D-8E96-FB8C693E1E8F}" srcOrd="0" destOrd="0" parTransId="{DC773397-72AF-3043-A26B-0B8B32D632B1}" sibTransId="{6FF581C4-5EE0-6547-8B0A-4DD4E49DF7D5}"/>
+    <dgm:cxn modelId="{425C9332-997B-4743-84CE-2E080EC10399}" type="presOf" srcId="{E1700588-AA9B-9044-98E5-A52BC9E980D8}" destId="{BE891453-7A81-9745-80FE-393D0BD9F682}" srcOrd="0" destOrd="0" presId="urn:microsoft.com/office/officeart/2005/8/layout/bProcess3"/>
+    <dgm:cxn modelId="{B6C07088-413B-4300-B200-54197B67DFF9}" type="presOf" srcId="{3ABC577C-D926-6C40-8609-A47272EDC0E8}" destId="{35CF6ACD-16BB-D44B-9967-A88BE4C856FA}" srcOrd="0" destOrd="0" presId="urn:microsoft.com/office/officeart/2005/8/layout/bProcess3"/>
     <dgm:cxn modelId="{CBA7B2CB-398D-0944-9097-F88E098803F8}" srcId="{7DBAA654-83A9-2749-9A11-3A2F0853292E}" destId="{981B4EF9-7A3A-BE49-B6B6-0021D3615771}" srcOrd="5" destOrd="0" parTransId="{036AB1F6-FA37-614F-A857-CA2CBEA75FF8}" sibTransId="{07202FE3-BBDD-A74E-9ED7-5FC69364AF9D}"/>
-    <dgm:cxn modelId="{FFADF1F8-4A9D-4C46-9EFB-BDCFA19E1C30}" type="presOf" srcId="{7DBAA654-83A9-2749-9A11-3A2F0853292E}" destId="{379D3411-2CF2-1443-9DE7-1F3F74BE70B6}" srcOrd="0" destOrd="0" presId="urn:microsoft.com/office/officeart/2005/8/layout/bProcess3"/>
     <dgm:cxn modelId="{A4DF705F-378F-3D46-8BF6-315C5DACB12C}" srcId="{7DBAA654-83A9-2749-9A11-3A2F0853292E}" destId="{3D31D781-DE26-FC46-87C5-81D28438E988}" srcOrd="4" destOrd="0" parTransId="{7FDE228D-3493-0041-A7C9-8BDABED610D5}" sibTransId="{51AF1449-732A-7245-8907-3B0B474E6716}"/>
-    <dgm:cxn modelId="{9F7DBBD3-2135-334D-BDE9-A8ED29101BA4}" srcId="{7DBAA654-83A9-2749-9A11-3A2F0853292E}" destId="{3ABC577C-D926-6C40-8609-A47272EDC0E8}" srcOrd="3" destOrd="0" parTransId="{73D020D2-C3E5-6D4B-A74D-95AC52916961}" sibTransId="{E1700588-AA9B-9044-98E5-A52BC9E980D8}"/>
-    <dgm:cxn modelId="{3A047609-855A-4EB4-BEBF-4CB1CE4F0E57}" type="presOf" srcId="{51AF1449-732A-7245-8907-3B0B474E6716}" destId="{70A625A3-B04D-314A-9454-BA7560E71142}" srcOrd="0" destOrd="0" presId="urn:microsoft.com/office/officeart/2005/8/layout/bProcess3"/>
-    <dgm:cxn modelId="{C9F771AC-35CF-1540-8F9B-A548A676FBEC}" srcId="{7DBAA654-83A9-2749-9A11-3A2F0853292E}" destId="{C900A651-3FCA-634D-8E96-FB8C693E1E8F}" srcOrd="0" destOrd="0" parTransId="{DC773397-72AF-3043-A26B-0B8B32D632B1}" sibTransId="{6FF581C4-5EE0-6547-8B0A-4DD4E49DF7D5}"/>
+    <dgm:cxn modelId="{9D7545B8-CDC5-4F75-9CED-D6F9121F3C5B}" type="presOf" srcId="{3D31D781-DE26-FC46-87C5-81D28438E988}" destId="{5054442F-68CC-BA4D-A78B-D10165C93B35}" srcOrd="0" destOrd="0" presId="urn:microsoft.com/office/officeart/2005/8/layout/bProcess3"/>
+    <dgm:cxn modelId="{7D032C7B-5B2E-4B29-B696-7627DB7EC763}" type="presOf" srcId="{7DBAA654-83A9-2749-9A11-3A2F0853292E}" destId="{379D3411-2CF2-1443-9DE7-1F3F74BE70B6}" srcOrd="0" destOrd="0" presId="urn:microsoft.com/office/officeart/2005/8/layout/bProcess3"/>
+    <dgm:cxn modelId="{6F1BEBF8-5D71-4505-9745-1A944D634261}" type="presOf" srcId="{03689D08-8F94-B240-B093-204B4D1B1996}" destId="{F515C25C-FBC4-0A42-9BD8-739DB491DE01}" srcOrd="1" destOrd="0" presId="urn:microsoft.com/office/officeart/2005/8/layout/bProcess3"/>
     <dgm:cxn modelId="{B40CF301-B877-0146-8F01-A4B49C9B78E2}" srcId="{7DBAA654-83A9-2749-9A11-3A2F0853292E}" destId="{761D77BA-5704-3540-A64C-39623ABDE933}" srcOrd="2" destOrd="0" parTransId="{0CEF3B97-E2A9-E04D-A0DB-EC66FC595157}" sibTransId="{03689D08-8F94-B240-B093-204B4D1B1996}"/>
-    <dgm:cxn modelId="{9C28AECF-76AE-428C-A657-70E68260E7F2}" type="presOf" srcId="{761D77BA-5704-3540-A64C-39623ABDE933}" destId="{2B850CA7-3DA8-704B-9542-29A27C4E6E8A}" srcOrd="0" destOrd="0" presId="urn:microsoft.com/office/officeart/2005/8/layout/bProcess3"/>
-    <dgm:cxn modelId="{A072BF18-A1D1-4BD6-BAF7-39640A9AF632}" type="presOf" srcId="{3ABC577C-D926-6C40-8609-A47272EDC0E8}" destId="{35CF6ACD-16BB-D44B-9967-A88BE4C856FA}" srcOrd="0" destOrd="0" presId="urn:microsoft.com/office/officeart/2005/8/layout/bProcess3"/>
-    <dgm:cxn modelId="{B7709BC0-3F65-4281-9465-A8006C46CC61}" type="presOf" srcId="{6FF581C4-5EE0-6547-8B0A-4DD4E49DF7D5}" destId="{70788382-AA77-7C4C-A399-82382C8CD1E3}" srcOrd="0" destOrd="0" presId="urn:microsoft.com/office/officeart/2005/8/layout/bProcess3"/>
-    <dgm:cxn modelId="{8A493789-BD2B-46B2-A319-C3FDFAFD31A6}" type="presOf" srcId="{C900A651-3FCA-634D-8E96-FB8C693E1E8F}" destId="{71E5BCB2-3AB6-4C42-9B09-A87936C7F001}" srcOrd="0" destOrd="0" presId="urn:microsoft.com/office/officeart/2005/8/layout/bProcess3"/>
-    <dgm:cxn modelId="{BC822692-3837-4F1B-91E4-838B6AEE4EFA}" type="presOf" srcId="{03689D08-8F94-B240-B093-204B4D1B1996}" destId="{11041959-BAD3-494D-A0CA-60D08024935F}" srcOrd="0" destOrd="0" presId="urn:microsoft.com/office/officeart/2005/8/layout/bProcess3"/>
-    <dgm:cxn modelId="{865927BA-CA6F-4D74-8437-480CCA2BD122}" type="presOf" srcId="{9D0A3E8F-79EA-4741-B4AF-359BBF2AD54A}" destId="{CB005E4D-98D2-5E43-A79A-01D73FA5246C}" srcOrd="0" destOrd="0" presId="urn:microsoft.com/office/officeart/2005/8/layout/bProcess3"/>
-    <dgm:cxn modelId="{16666054-1042-432D-B568-AD4A47925958}" type="presOf" srcId="{56563E73-53C5-C242-B5DD-534CCEB5A55B}" destId="{1AB89A78-53AA-8046-940B-4774F5E8A3F4}" srcOrd="0" destOrd="0" presId="urn:microsoft.com/office/officeart/2005/8/layout/bProcess3"/>
-    <dgm:cxn modelId="{6FE318C4-CB66-4E99-98DA-6E8482DFB187}" type="presOf" srcId="{E1700588-AA9B-9044-98E5-A52BC9E980D8}" destId="{BE891453-7A81-9745-80FE-393D0BD9F682}" srcOrd="0" destOrd="0" presId="urn:microsoft.com/office/officeart/2005/8/layout/bProcess3"/>
-    <dgm:cxn modelId="{95C8F23A-53A3-4E74-99FB-EBC292B2F01A}" type="presOf" srcId="{56563E73-53C5-C242-B5DD-534CCEB5A55B}" destId="{8845A127-0D85-A14A-94CB-F773727D4C9B}" srcOrd="1" destOrd="0" presId="urn:microsoft.com/office/officeart/2005/8/layout/bProcess3"/>
-    <dgm:cxn modelId="{D9CA327C-9668-418F-8D36-6E286CBB3B26}" type="presOf" srcId="{981B4EF9-7A3A-BE49-B6B6-0021D3615771}" destId="{CA2203B5-A4CA-2C4D-8577-50E3388F2246}" srcOrd="0" destOrd="0" presId="urn:microsoft.com/office/officeart/2005/8/layout/bProcess3"/>
-    <dgm:cxn modelId="{BFFE49A5-16B8-47AE-9955-B963D0094109}" type="presParOf" srcId="{379D3411-2CF2-1443-9DE7-1F3F74BE70B6}" destId="{71E5BCB2-3AB6-4C42-9B09-A87936C7F001}" srcOrd="0" destOrd="0" presId="urn:microsoft.com/office/officeart/2005/8/layout/bProcess3"/>
-    <dgm:cxn modelId="{0D899BBE-AD2B-4E97-AB93-38D07357CF00}" type="presParOf" srcId="{379D3411-2CF2-1443-9DE7-1F3F74BE70B6}" destId="{70788382-AA77-7C4C-A399-82382C8CD1E3}" srcOrd="1" destOrd="0" presId="urn:microsoft.com/office/officeart/2005/8/layout/bProcess3"/>
-    <dgm:cxn modelId="{22EBA0F2-33D8-4F4E-BC0F-D56CBAF20EC8}" type="presParOf" srcId="{70788382-AA77-7C4C-A399-82382C8CD1E3}" destId="{EE2C3E7E-7411-F14A-B102-730D81D864D3}" srcOrd="0" destOrd="0" presId="urn:microsoft.com/office/officeart/2005/8/layout/bProcess3"/>
-    <dgm:cxn modelId="{28B544D1-B2F1-4EB8-8BAA-5FBECEAA7B09}" type="presParOf" srcId="{379D3411-2CF2-1443-9DE7-1F3F74BE70B6}" destId="{CB005E4D-98D2-5E43-A79A-01D73FA5246C}" srcOrd="2" destOrd="0" presId="urn:microsoft.com/office/officeart/2005/8/layout/bProcess3"/>
-    <dgm:cxn modelId="{608E8A27-E0BF-4262-BE33-C660304180D5}" type="presParOf" srcId="{379D3411-2CF2-1443-9DE7-1F3F74BE70B6}" destId="{1AB89A78-53AA-8046-940B-4774F5E8A3F4}" srcOrd="3" destOrd="0" presId="urn:microsoft.com/office/officeart/2005/8/layout/bProcess3"/>
-    <dgm:cxn modelId="{F6EDE1F4-38CF-4E47-BFEA-86D05CF85645}" type="presParOf" srcId="{1AB89A78-53AA-8046-940B-4774F5E8A3F4}" destId="{8845A127-0D85-A14A-94CB-F773727D4C9B}" srcOrd="0" destOrd="0" presId="urn:microsoft.com/office/officeart/2005/8/layout/bProcess3"/>
-    <dgm:cxn modelId="{1DD7E518-277C-4C8C-846D-7E5CFEFA59A8}" type="presParOf" srcId="{379D3411-2CF2-1443-9DE7-1F3F74BE70B6}" destId="{2B850CA7-3DA8-704B-9542-29A27C4E6E8A}" srcOrd="4" destOrd="0" presId="urn:microsoft.com/office/officeart/2005/8/layout/bProcess3"/>
-    <dgm:cxn modelId="{EF74C5DB-B05D-43BC-8F3F-622E0BB048BB}" type="presParOf" srcId="{379D3411-2CF2-1443-9DE7-1F3F74BE70B6}" destId="{11041959-BAD3-494D-A0CA-60D08024935F}" srcOrd="5" destOrd="0" presId="urn:microsoft.com/office/officeart/2005/8/layout/bProcess3"/>
-    <dgm:cxn modelId="{C7F42C3B-7F43-41CC-A292-77F48227DC53}" type="presParOf" srcId="{11041959-BAD3-494D-A0CA-60D08024935F}" destId="{F515C25C-FBC4-0A42-9BD8-739DB491DE01}" srcOrd="0" destOrd="0" presId="urn:microsoft.com/office/officeart/2005/8/layout/bProcess3"/>
-    <dgm:cxn modelId="{DF9B648B-6CF1-49E0-B4EA-C77D9E9A3D7E}" type="presParOf" srcId="{379D3411-2CF2-1443-9DE7-1F3F74BE70B6}" destId="{35CF6ACD-16BB-D44B-9967-A88BE4C856FA}" srcOrd="6" destOrd="0" presId="urn:microsoft.com/office/officeart/2005/8/layout/bProcess3"/>
-    <dgm:cxn modelId="{801DF07F-D08E-4ED7-9871-B02341019BD0}" type="presParOf" srcId="{379D3411-2CF2-1443-9DE7-1F3F74BE70B6}" destId="{BE891453-7A81-9745-80FE-393D0BD9F682}" srcOrd="7" destOrd="0" presId="urn:microsoft.com/office/officeart/2005/8/layout/bProcess3"/>
-    <dgm:cxn modelId="{F12C2435-A373-4981-9449-8C389116C39A}" type="presParOf" srcId="{BE891453-7A81-9745-80FE-393D0BD9F682}" destId="{0D4A6B71-9678-E74B-A4F4-3D04D7F96F18}" srcOrd="0" destOrd="0" presId="urn:microsoft.com/office/officeart/2005/8/layout/bProcess3"/>
-    <dgm:cxn modelId="{10C73A6B-D52A-4F6C-9CA1-8902DB02C9A2}" type="presParOf" srcId="{379D3411-2CF2-1443-9DE7-1F3F74BE70B6}" destId="{5054442F-68CC-BA4D-A78B-D10165C93B35}" srcOrd="8" destOrd="0" presId="urn:microsoft.com/office/officeart/2005/8/layout/bProcess3"/>
-    <dgm:cxn modelId="{00AAB79F-28EC-410D-9D59-1B82320A9076}" type="presParOf" srcId="{379D3411-2CF2-1443-9DE7-1F3F74BE70B6}" destId="{70A625A3-B04D-314A-9454-BA7560E71142}" srcOrd="9" destOrd="0" presId="urn:microsoft.com/office/officeart/2005/8/layout/bProcess3"/>
-    <dgm:cxn modelId="{07B64F0C-ABBB-4FA4-A870-C459E36A9802}" type="presParOf" srcId="{70A625A3-B04D-314A-9454-BA7560E71142}" destId="{08B24028-0337-A54F-863C-D83DC536E50D}" srcOrd="0" destOrd="0" presId="urn:microsoft.com/office/officeart/2005/8/layout/bProcess3"/>
-    <dgm:cxn modelId="{F5A0C27A-7CF6-4BEC-8871-20FE18E2EF17}" type="presParOf" srcId="{379D3411-2CF2-1443-9DE7-1F3F74BE70B6}" destId="{CA2203B5-A4CA-2C4D-8577-50E3388F2246}" srcOrd="10" destOrd="0" presId="urn:microsoft.com/office/officeart/2005/8/layout/bProcess3"/>
+    <dgm:cxn modelId="{6CF2BABF-C3FC-4A62-BF62-3E9DEA7C9B5F}" type="presOf" srcId="{981B4EF9-7A3A-BE49-B6B6-0021D3615771}" destId="{CA2203B5-A4CA-2C4D-8577-50E3388F2246}" srcOrd="0" destOrd="0" presId="urn:microsoft.com/office/officeart/2005/8/layout/bProcess3"/>
+    <dgm:cxn modelId="{720508BC-A71A-439B-A582-B494B20E14BB}" type="presOf" srcId="{6FF581C4-5EE0-6547-8B0A-4DD4E49DF7D5}" destId="{EE2C3E7E-7411-F14A-B102-730D81D864D3}" srcOrd="1" destOrd="0" presId="urn:microsoft.com/office/officeart/2005/8/layout/bProcess3"/>
+    <dgm:cxn modelId="{EBDD862B-1D5E-4FA2-BF4A-B2E9EA6F196F}" type="presParOf" srcId="{379D3411-2CF2-1443-9DE7-1F3F74BE70B6}" destId="{71E5BCB2-3AB6-4C42-9B09-A87936C7F001}" srcOrd="0" destOrd="0" presId="urn:microsoft.com/office/officeart/2005/8/layout/bProcess3"/>
+    <dgm:cxn modelId="{ED1BF111-7333-4B9A-95BF-9D9CC5CD3698}" type="presParOf" srcId="{379D3411-2CF2-1443-9DE7-1F3F74BE70B6}" destId="{70788382-AA77-7C4C-A399-82382C8CD1E3}" srcOrd="1" destOrd="0" presId="urn:microsoft.com/office/officeart/2005/8/layout/bProcess3"/>
+    <dgm:cxn modelId="{8BFB629C-98DF-4356-BE4D-9E542D5BB07D}" type="presParOf" srcId="{70788382-AA77-7C4C-A399-82382C8CD1E3}" destId="{EE2C3E7E-7411-F14A-B102-730D81D864D3}" srcOrd="0" destOrd="0" presId="urn:microsoft.com/office/officeart/2005/8/layout/bProcess3"/>
+    <dgm:cxn modelId="{A70B0419-03DE-4A51-B5E5-6C493A0B12FC}" type="presParOf" srcId="{379D3411-2CF2-1443-9DE7-1F3F74BE70B6}" destId="{CB005E4D-98D2-5E43-A79A-01D73FA5246C}" srcOrd="2" destOrd="0" presId="urn:microsoft.com/office/officeart/2005/8/layout/bProcess3"/>
+    <dgm:cxn modelId="{60F05767-B0D8-4AA0-879D-85F9DDC346C4}" type="presParOf" srcId="{379D3411-2CF2-1443-9DE7-1F3F74BE70B6}" destId="{1AB89A78-53AA-8046-940B-4774F5E8A3F4}" srcOrd="3" destOrd="0" presId="urn:microsoft.com/office/officeart/2005/8/layout/bProcess3"/>
+    <dgm:cxn modelId="{74AC545F-0821-4C39-9974-4E82B4172679}" type="presParOf" srcId="{1AB89A78-53AA-8046-940B-4774F5E8A3F4}" destId="{8845A127-0D85-A14A-94CB-F773727D4C9B}" srcOrd="0" destOrd="0" presId="urn:microsoft.com/office/officeart/2005/8/layout/bProcess3"/>
+    <dgm:cxn modelId="{BB82C9B6-DAE4-4CE9-9346-FF632C2FDA60}" type="presParOf" srcId="{379D3411-2CF2-1443-9DE7-1F3F74BE70B6}" destId="{2B850CA7-3DA8-704B-9542-29A27C4E6E8A}" srcOrd="4" destOrd="0" presId="urn:microsoft.com/office/officeart/2005/8/layout/bProcess3"/>
+    <dgm:cxn modelId="{50B8368D-70E3-4BA1-8BDD-5753BA6183FF}" type="presParOf" srcId="{379D3411-2CF2-1443-9DE7-1F3F74BE70B6}" destId="{11041959-BAD3-494D-A0CA-60D08024935F}" srcOrd="5" destOrd="0" presId="urn:microsoft.com/office/officeart/2005/8/layout/bProcess3"/>
+    <dgm:cxn modelId="{6358E89E-888A-4312-AA95-BFB9E31692B6}" type="presParOf" srcId="{11041959-BAD3-494D-A0CA-60D08024935F}" destId="{F515C25C-FBC4-0A42-9BD8-739DB491DE01}" srcOrd="0" destOrd="0" presId="urn:microsoft.com/office/officeart/2005/8/layout/bProcess3"/>
+    <dgm:cxn modelId="{69DFB481-5CB0-4EDE-90ED-26AEC8D25388}" type="presParOf" srcId="{379D3411-2CF2-1443-9DE7-1F3F74BE70B6}" destId="{35CF6ACD-16BB-D44B-9967-A88BE4C856FA}" srcOrd="6" destOrd="0" presId="urn:microsoft.com/office/officeart/2005/8/layout/bProcess3"/>
+    <dgm:cxn modelId="{3C5FC03C-6289-4BD8-9C03-6534BC41FBF1}" type="presParOf" srcId="{379D3411-2CF2-1443-9DE7-1F3F74BE70B6}" destId="{BE891453-7A81-9745-80FE-393D0BD9F682}" srcOrd="7" destOrd="0" presId="urn:microsoft.com/office/officeart/2005/8/layout/bProcess3"/>
+    <dgm:cxn modelId="{337618AE-B38B-45F0-97B1-B3DCE1D1F14A}" type="presParOf" srcId="{BE891453-7A81-9745-80FE-393D0BD9F682}" destId="{0D4A6B71-9678-E74B-A4F4-3D04D7F96F18}" srcOrd="0" destOrd="0" presId="urn:microsoft.com/office/officeart/2005/8/layout/bProcess3"/>
+    <dgm:cxn modelId="{0409A7DC-551E-4172-9AB1-DF484A9DE05A}" type="presParOf" srcId="{379D3411-2CF2-1443-9DE7-1F3F74BE70B6}" destId="{5054442F-68CC-BA4D-A78B-D10165C93B35}" srcOrd="8" destOrd="0" presId="urn:microsoft.com/office/officeart/2005/8/layout/bProcess3"/>
+    <dgm:cxn modelId="{2498E86D-AA8B-484E-BC82-427DD6862ACF}" type="presParOf" srcId="{379D3411-2CF2-1443-9DE7-1F3F74BE70B6}" destId="{70A625A3-B04D-314A-9454-BA7560E71142}" srcOrd="9" destOrd="0" presId="urn:microsoft.com/office/officeart/2005/8/layout/bProcess3"/>
+    <dgm:cxn modelId="{B89A6062-52BC-462C-A6C6-5788BBCFB8D3}" type="presParOf" srcId="{70A625A3-B04D-314A-9454-BA7560E71142}" destId="{08B24028-0337-A54F-863C-D83DC536E50D}" srcOrd="0" destOrd="0" presId="urn:microsoft.com/office/officeart/2005/8/layout/bProcess3"/>
+    <dgm:cxn modelId="{4CF26658-0695-4B7E-89AC-5A9238C96968}" type="presParOf" srcId="{379D3411-2CF2-1443-9DE7-1F3F74BE70B6}" destId="{CA2203B5-A4CA-2C4D-8577-50E3388F2246}" srcOrd="10" destOrd="0" presId="urn:microsoft.com/office/officeart/2005/8/layout/bProcess3"/>
   </dgm:cxnLst>
   <dgm:bg/>
   <dgm:whole>
@@ -14377,7 +14358,7 @@
 </file>
 
 <file path=customXml/itemProps1.xml><?xml version="1.0" encoding="utf-8"?>
-<ds:datastoreItem xmlns:ds="http://schemas.openxmlformats.org/officeDocument/2006/customXml" ds:itemID="{9A446D36-A523-46A6-AAE4-DC20D2E4058B}">
+<ds:datastoreItem xmlns:ds="http://schemas.openxmlformats.org/officeDocument/2006/customXml" ds:itemID="{FD3F5D82-037A-443E-8CBE-C1DEF868A457}">
   <ds:schemaRefs>
     <ds:schemaRef ds:uri="http://schemas.openxmlformats.org/officeDocument/2006/bibliography"/>
   </ds:schemaRefs>

</xml_diff>

<commit_message>
Document updated with new information + class diagram
</commit_message>
<xml_diff>
--- a/3. Code Inspection Document (working space)/Code Inspection Document.docx
+++ b/3. Code Inspection Document (working space)/Code Inspection Document.docx
@@ -1598,114 +1598,488 @@
     <w:p>
       <w:pPr>
         <w:pStyle w:val="TestoNormale"/>
-        <w:jc w:val="left"/>
+        <w:jc w:val="center"/>
+        <w:rPr>
+          <w:b/>
+          <w:sz w:val="28"/>
+        </w:rPr>
+      </w:pPr>
+      <w:r>
+        <w:rPr>
+          <w:b/>
+          <w:noProof/>
+          <w:sz w:val="28"/>
+        </w:rPr>
+        <w:drawing>
+          <wp:inline distT="0" distB="0" distL="0" distR="0" wp14:anchorId="4A5DE678" wp14:editId="42B8B669">
+            <wp:extent cx="3034749" cy="934948"/>
+            <wp:effectExtent l="190500" t="190500" r="184785" b="189230"/>
+            <wp:docPr id="3" name="Immagine 3"/>
+            <wp:cNvGraphicFramePr>
+              <a:graphicFrameLocks xmlns:a="http://schemas.openxmlformats.org/drawingml/2006/main" noChangeAspect="1"/>
+            </wp:cNvGraphicFramePr>
+            <a:graphic xmlns:a="http://schemas.openxmlformats.org/drawingml/2006/main">
+              <a:graphicData uri="http://schemas.openxmlformats.org/drawingml/2006/picture">
+                <pic:pic xmlns:pic="http://schemas.openxmlformats.org/drawingml/2006/picture">
+                  <pic:nvPicPr>
+                    <pic:cNvPr id="3" name="classCC.png"/>
+                    <pic:cNvPicPr/>
+                  </pic:nvPicPr>
+                  <pic:blipFill>
+                    <a:blip r:embed="rId15">
+                      <a:extLst>
+                        <a:ext uri="{28A0092B-C50C-407E-A947-70E740481C1C}">
+                          <a14:useLocalDpi xmlns:a14="http://schemas.microsoft.com/office/drawing/2010/main" val="0"/>
+                        </a:ext>
+                      </a:extLst>
+                    </a:blip>
+                    <a:stretch>
+                      <a:fillRect/>
+                    </a:stretch>
+                  </pic:blipFill>
+                  <pic:spPr>
+                    <a:xfrm>
+                      <a:off x="0" y="0"/>
+                      <a:ext cx="3034749" cy="934948"/>
+                    </a:xfrm>
+                    <a:prstGeom prst="rect">
+                      <a:avLst/>
+                    </a:prstGeom>
+                    <a:ln>
+                      <a:noFill/>
+                    </a:ln>
+                    <a:effectLst>
+                      <a:outerShdw blurRad="190500" algn="tl" rotWithShape="0">
+                        <a:srgbClr val="000000">
+                          <a:alpha val="70000"/>
+                        </a:srgbClr>
+                      </a:outerShdw>
+                    </a:effectLst>
+                  </pic:spPr>
+                </pic:pic>
+              </a:graphicData>
+            </a:graphic>
+          </wp:inline>
+        </w:drawing>
+      </w:r>
+    </w:p>
+    <w:p/>
+    <w:p>
+      <w:pPr>
+        <w:pStyle w:val="TestoNormale"/>
+        <w:rPr>
+          <w:sz w:val="28"/>
+        </w:rPr>
+      </w:pPr>
+      <w:r>
+        <w:rPr>
+          <w:b/>
+          <w:sz w:val="28"/>
+        </w:rPr>
+        <w:t>Class name:</w:t>
+      </w:r>
+      <w:r>
+        <w:rPr>
+          <w:b/>
+          <w:sz w:val="28"/>
+        </w:rPr>
+        <w:t xml:space="preserve"> </w:t>
+      </w:r>
+      <w:proofErr w:type="spellStart"/>
+      <w:r>
         <w:rPr>
           <w:i/>
           <w:sz w:val="28"/>
         </w:rPr>
-      </w:pPr>
-      <w:r>
+        <w:t>ListSubComponentsCommand</w:t>
+      </w:r>
+      <w:proofErr w:type="spellEnd"/>
+    </w:p>
+    <w:p>
+      <w:pPr>
+        <w:pStyle w:val="TestoNormale"/>
+      </w:pPr>
+    </w:p>
+    <w:p>
+      <w:pPr>
+        <w:pStyle w:val="TestoNormale"/>
+        <w:jc w:val="left"/>
         <w:rPr>
           <w:b/>
           <w:sz w:val="28"/>
         </w:rPr>
+      </w:pPr>
+      <w:r>
+        <w:rPr>
+          <w:b/>
+          <w:sz w:val="28"/>
+        </w:rPr>
         <w:t xml:space="preserve">Full class path: </w:t>
       </w:r>
-      <w:r>
+    </w:p>
+    <w:p>
+      <w:pPr>
+        <w:pStyle w:val="TestoNormale"/>
+        <w:jc w:val="left"/>
         <w:rPr>
           <w:i/>
           <w:sz w:val="28"/>
         </w:rPr>
+      </w:pPr>
+      <w:r>
+        <w:rPr>
+          <w:i/>
+          <w:sz w:val="28"/>
+        </w:rPr>
         <w:t>appserver/deployment/javaee-core/src/main/java/org/glassfish/javaee/core/deployment/ListSubComponentsCommand.java</w:t>
       </w:r>
     </w:p>
     <w:p>
-      <w:bookmarkStart w:id="4" w:name="_GoBack"/>
+      <w:pPr>
+        <w:pStyle w:val="TestoNormale"/>
+      </w:pPr>
+    </w:p>
+    <w:p>
+      <w:pPr>
+        <w:pStyle w:val="TestoNormale"/>
+        <w:rPr>
+          <w:sz w:val="28"/>
+          <w:szCs w:val="28"/>
+        </w:rPr>
+      </w:pPr>
+      <w:r>
+        <w:rPr>
+          <w:b/>
+          <w:sz w:val="28"/>
+        </w:rPr>
+        <w:t xml:space="preserve">Implemented Interface: </w:t>
+      </w:r>
+      <w:proofErr w:type="spellStart"/>
+      <w:r>
+        <w:rPr>
+          <w:i/>
+          <w:sz w:val="28"/>
+        </w:rPr>
+        <w:t>AdminCommand</w:t>
+      </w:r>
+      <w:proofErr w:type="spellEnd"/>
+      <w:r>
+        <w:rPr>
+          <w:i/>
+          <w:sz w:val="28"/>
+        </w:rPr>
+        <w:t xml:space="preserve"> </w:t>
+      </w:r>
+      <w:r>
+        <w:rPr>
+          <w:i/>
+          <w:sz w:val="22"/>
+          <w:szCs w:val="22"/>
+        </w:rPr>
+        <w:t>(</w:t>
+      </w:r>
+      <w:proofErr w:type="spellStart"/>
+      <w:r>
+        <w:rPr>
+          <w:rFonts w:ascii="Courier New" w:hAnsi="Courier New" w:cs="Courier New"/>
+          <w:color w:val="353833"/>
+          <w:sz w:val="21"/>
+          <w:szCs w:val="21"/>
+          <w:shd w:val="clear" w:color="auto" w:fill="FFFFFF"/>
+        </w:rPr>
+        <w:t>org.glassfish.api.admin.AdminCommand</w:t>
+      </w:r>
+      <w:proofErr w:type="spellEnd"/>
+      <w:r>
+        <w:rPr>
+          <w:rFonts w:cs="Courier New"/>
+          <w:i/>
+          <w:color w:val="353833"/>
+          <w:sz w:val="22"/>
+          <w:szCs w:val="22"/>
+          <w:shd w:val="clear" w:color="auto" w:fill="FFFFFF"/>
+        </w:rPr>
+        <w:t>)</w:t>
+      </w:r>
+    </w:p>
+    <w:p>
+      <w:pPr>
+        <w:pStyle w:val="TestoNormale"/>
+      </w:pPr>
+    </w:p>
+    <w:p>
+      <w:pPr>
+        <w:pStyle w:val="TestoNormale"/>
+        <w:jc w:val="left"/>
+        <w:rPr>
+          <w:sz w:val="28"/>
+        </w:rPr>
+      </w:pPr>
+      <w:r>
+        <w:rPr>
+          <w:b/>
+          <w:sz w:val="28"/>
+        </w:rPr>
+        <w:t>Online Javadoc</w:t>
+      </w:r>
+      <w:r>
+        <w:rPr>
+          <w:sz w:val="28"/>
+        </w:rPr>
+        <w:t xml:space="preserve">: </w:t>
+      </w:r>
+      <w:r>
+        <w:rPr>
+          <w:i/>
+          <w:sz w:val="28"/>
+        </w:rPr>
+        <w:t>http://glassfish.pompel.me/org/glassfish/javaee/core/deployment/ListSubComponentsCommand.html</w:t>
+      </w:r>
+    </w:p>
+    <w:p/>
+    <w:p>
+      <w:pPr>
+        <w:pStyle w:val="TestoNormale"/>
+        <w:rPr>
+          <w:sz w:val="28"/>
+        </w:rPr>
+      </w:pPr>
+      <w:r>
+        <w:rPr>
+          <w:b/>
+          <w:sz w:val="28"/>
+        </w:rPr>
+        <w:t>Description:</w:t>
+      </w:r>
+      <w:r>
+        <w:rPr>
+          <w:b/>
+          <w:sz w:val="28"/>
+        </w:rPr>
+        <w:t xml:space="preserve"> </w:t>
+      </w:r>
+      <w:r>
+        <w:rPr>
+          <w:sz w:val="28"/>
+        </w:rPr>
+        <w:t>We focus only on one class</w:t>
+      </w:r>
+      <w:r>
+        <w:rPr>
+          <w:sz w:val="28"/>
+        </w:rPr>
+        <w:t xml:space="preserve"> (</w:t>
+      </w:r>
+      <w:proofErr w:type="spellStart"/>
+      <w:r>
+        <w:rPr>
+          <w:i/>
+          <w:sz w:val="28"/>
+        </w:rPr>
+        <w:t>ListSubComponentsCommand</w:t>
+      </w:r>
+      <w:proofErr w:type="spellEnd"/>
+      <w:r>
+        <w:rPr>
+          <w:sz w:val="28"/>
+        </w:rPr>
+        <w:t>) and in particular on two methods (</w:t>
+      </w:r>
+      <w:r>
+        <w:rPr>
+          <w:i/>
+          <w:sz w:val="28"/>
+        </w:rPr>
+        <w:t xml:space="preserve">execute </w:t>
+      </w:r>
+      <w:r>
+        <w:rPr>
+          <w:i/>
+          <w:sz w:val="28"/>
+        </w:rPr>
+        <w:t xml:space="preserve">[line 133] </w:t>
+      </w:r>
+      <w:r>
+        <w:rPr>
+          <w:sz w:val="28"/>
+        </w:rPr>
+        <w:t xml:space="preserve">and </w:t>
+      </w:r>
+      <w:proofErr w:type="spellStart"/>
+      <w:r>
+        <w:rPr>
+          <w:i/>
+          <w:sz w:val="28"/>
+        </w:rPr>
+        <w:t>getSubModulesListForEar</w:t>
+      </w:r>
+      <w:proofErr w:type="spellEnd"/>
+      <w:r>
+        <w:rPr>
+          <w:i/>
+          <w:sz w:val="28"/>
+        </w:rPr>
+        <w:t xml:space="preserve"> [line 321]</w:t>
+      </w:r>
+      <w:r>
+        <w:rPr>
+          <w:sz w:val="28"/>
+        </w:rPr>
+        <w:t>).</w:t>
+      </w:r>
+    </w:p>
+    <w:p/>
+    <w:p/>
+    <w:p/>
+    <w:p>
+      <w:pPr>
+        <w:pStyle w:val="Titolo1"/>
+      </w:pPr>
+      <w:bookmarkStart w:id="4" w:name="_Toc438479069"/>
+      <w:r>
+        <w:lastRenderedPageBreak/>
+        <w:t>Functional role of</w:t>
+      </w:r>
+      <w:r>
+        <w:t xml:space="preserve"> assigned set of classes</w:t>
+      </w:r>
       <w:bookmarkEnd w:id="4"/>
     </w:p>
     <w:p>
       <w:pPr>
-        <w:pStyle w:val="Titolo1"/>
-      </w:pPr>
-      <w:bookmarkStart w:id="5" w:name="_Toc438479069"/>
-      <w:r>
-        <w:lastRenderedPageBreak/>
-        <w:t>Functional role of</w:t>
-      </w:r>
-      <w:r>
-        <w:t xml:space="preserve"> assigned set of classes</w:t>
-      </w:r>
+        <w:pStyle w:val="TestoNormale"/>
+        <w:rPr>
+          <w:noProof/>
+          <w:lang w:val="it-IT"/>
+        </w:rPr>
+      </w:pPr>
+      <w:r>
+        <w:rPr>
+          <w:color w:val="FF0000"/>
+          <w:lang w:val="it-IT"/>
+        </w:rPr>
+        <w:t xml:space="preserve">Qui diciamo che abbiamo usato sia la scarna </w:t>
+      </w:r>
+      <w:proofErr w:type="spellStart"/>
+      <w:r>
+        <w:rPr>
+          <w:color w:val="FF0000"/>
+          <w:lang w:val="it-IT"/>
+        </w:rPr>
+        <w:t>JavaDoc</w:t>
+      </w:r>
+      <w:proofErr w:type="spellEnd"/>
+      <w:r>
+        <w:rPr>
+          <w:color w:val="FF0000"/>
+          <w:lang w:val="it-IT"/>
+        </w:rPr>
+        <w:t xml:space="preserve"> sul sito della </w:t>
+      </w:r>
+      <w:r>
+        <w:rPr>
+          <w:color w:val="FF0000"/>
+          <w:lang w:val="it-IT"/>
+        </w:rPr>
+        <w:t xml:space="preserve">progetto, </w:t>
+      </w:r>
+      <w:bookmarkStart w:id="5" w:name="_GoBack"/>
       <w:bookmarkEnd w:id="5"/>
+      <w:r>
+        <w:rPr>
+          <w:color w:val="FF0000"/>
+          <w:lang w:val="it-IT"/>
+        </w:rPr>
+        <w:t xml:space="preserve">sia il reverse </w:t>
+      </w:r>
+      <w:proofErr w:type="spellStart"/>
+      <w:r>
+        <w:rPr>
+          <w:color w:val="FF0000"/>
+          <w:lang w:val="it-IT"/>
+        </w:rPr>
+        <w:t>engineering</w:t>
+      </w:r>
+      <w:proofErr w:type="spellEnd"/>
+      <w:r>
+        <w:rPr>
+          <w:color w:val="FF0000"/>
+          <w:lang w:val="it-IT"/>
+        </w:rPr>
+        <w:t xml:space="preserve"> tramite UML, sia ispezione nuda e cruda del codice.</w:t>
+      </w:r>
+      <w:r>
+        <w:rPr>
+          <w:noProof/>
+          <w:lang w:val="it-IT"/>
+        </w:rPr>
+        <w:t xml:space="preserve"> </w:t>
+      </w:r>
     </w:p>
     <w:p>
       <w:pPr>
-        <w:pStyle w:val="Titolo1"/>
-        <w:numPr>
-          <w:ilvl w:val="0"/>
-          <w:numId w:val="0"/>
-        </w:numPr>
-        <w:ind w:left="360" w:hanging="360"/>
+        <w:pStyle w:val="TestoNormale"/>
+        <w:rPr>
+          <w:noProof/>
+          <w:lang w:val="it-IT"/>
+        </w:rPr>
       </w:pPr>
     </w:p>
     <w:p>
       <w:pPr>
-        <w:pStyle w:val="Titolo1"/>
-        <w:numPr>
-          <w:ilvl w:val="0"/>
-          <w:numId w:val="0"/>
-        </w:numPr>
-        <w:ind w:left="360" w:hanging="360"/>
-      </w:pPr>
-    </w:p>
-    <w:p>
-      <w:pPr>
-        <w:pStyle w:val="Titolo1"/>
-        <w:numPr>
-          <w:ilvl w:val="0"/>
-          <w:numId w:val="0"/>
-        </w:numPr>
-        <w:ind w:left="360" w:hanging="360"/>
-      </w:pPr>
-    </w:p>
-    <w:p>
-      <w:pPr>
-        <w:pStyle w:val="Titolo1"/>
-        <w:numPr>
-          <w:ilvl w:val="0"/>
-          <w:numId w:val="0"/>
-        </w:numPr>
-        <w:ind w:left="360" w:hanging="360"/>
-      </w:pPr>
-    </w:p>
-    <w:p>
-      <w:pPr>
-        <w:pStyle w:val="Titolo1"/>
-        <w:numPr>
-          <w:ilvl w:val="0"/>
-          <w:numId w:val="0"/>
-        </w:numPr>
-        <w:ind w:left="360" w:hanging="360"/>
-      </w:pPr>
-    </w:p>
-    <w:p>
-      <w:pPr>
-        <w:pStyle w:val="Titolo1"/>
-        <w:numPr>
-          <w:ilvl w:val="0"/>
-          <w:numId w:val="0"/>
-        </w:numPr>
-        <w:ind w:left="360" w:hanging="360"/>
-      </w:pPr>
-    </w:p>
-    <w:p>
-      <w:pPr>
-        <w:pStyle w:val="Titolo1"/>
-        <w:numPr>
-          <w:ilvl w:val="0"/>
-          <w:numId w:val="0"/>
-        </w:numPr>
-        <w:ind w:left="360" w:hanging="360"/>
-      </w:pPr>
+        <w:pStyle w:val="TestoNormale"/>
+        <w:jc w:val="center"/>
+        <w:rPr>
+          <w:color w:val="FF0000"/>
+          <w:lang w:val="it-IT"/>
+        </w:rPr>
+      </w:pPr>
+      <w:r>
+        <w:rPr>
+          <w:noProof/>
+        </w:rPr>
+        <w:drawing>
+          <wp:inline distT="0" distB="0" distL="0" distR="0" wp14:anchorId="2E66B338" wp14:editId="34F62FC1">
+            <wp:extent cx="5712431" cy="4399493"/>
+            <wp:effectExtent l="0" t="0" r="3175" b="1270"/>
+            <wp:docPr id="4" name="Immagine 4"/>
+            <wp:cNvGraphicFramePr>
+              <a:graphicFrameLocks xmlns:a="http://schemas.openxmlformats.org/drawingml/2006/main" noChangeAspect="1"/>
+            </wp:cNvGraphicFramePr>
+            <a:graphic xmlns:a="http://schemas.openxmlformats.org/drawingml/2006/main">
+              <a:graphicData uri="http://schemas.openxmlformats.org/drawingml/2006/picture">
+                <pic:pic xmlns:pic="http://schemas.openxmlformats.org/drawingml/2006/picture">
+                  <pic:nvPicPr>
+                    <pic:cNvPr id="4" name="classUMLReverseEng.png"/>
+                    <pic:cNvPicPr/>
+                  </pic:nvPicPr>
+                  <pic:blipFill>
+                    <a:blip r:embed="rId16">
+                      <a:extLst>
+                        <a:ext uri="{28A0092B-C50C-407E-A947-70E740481C1C}">
+                          <a14:useLocalDpi xmlns:a14="http://schemas.microsoft.com/office/drawing/2010/main" val="0"/>
+                        </a:ext>
+                      </a:extLst>
+                    </a:blip>
+                    <a:stretch>
+                      <a:fillRect/>
+                    </a:stretch>
+                  </pic:blipFill>
+                  <pic:spPr>
+                    <a:xfrm>
+                      <a:off x="0" y="0"/>
+                      <a:ext cx="5718791" cy="4404391"/>
+                    </a:xfrm>
+                    <a:prstGeom prst="rect">
+                      <a:avLst/>
+                    </a:prstGeom>
+                  </pic:spPr>
+                </pic:pic>
+              </a:graphicData>
+            </a:graphic>
+          </wp:inline>
+        </w:drawing>
+      </w:r>
     </w:p>
     <w:p>
       <w:pPr>
@@ -4293,6 +4667,28 @@
         <w:t>Other highlighted problems</w:t>
       </w:r>
       <w:bookmarkEnd w:id="9"/>
+    </w:p>
+    <w:p>
+      <w:pPr>
+        <w:pStyle w:val="TestoNormale"/>
+        <w:rPr>
+          <w:color w:val="FF0000"/>
+        </w:rPr>
+      </w:pPr>
+      <w:r>
+        <w:rPr>
+          <w:color w:val="FF0000"/>
+        </w:rPr>
+        <w:t xml:space="preserve">ABSENCE OF COMMENTS / ABSENCE OF JAVADOC FOR THE METHODS OF THE CLASS </w:t>
+      </w:r>
+      <w:proofErr w:type="gramStart"/>
+      <w:r>
+        <w:rPr>
+          <w:color w:val="FF0000"/>
+        </w:rPr>
+        <w:t>/ ???</w:t>
+      </w:r>
+      <w:proofErr w:type="gramEnd"/>
     </w:p>
     <w:p>
       <w:pPr>
@@ -5140,8 +5536,8 @@
       </w:r>
     </w:p>
     <w:sectPr>
-      <w:headerReference w:type="default" r:id="rId15"/>
-      <w:footerReference w:type="default" r:id="rId16"/>
+      <w:headerReference w:type="default" r:id="rId17"/>
+      <w:footerReference w:type="default" r:id="rId18"/>
       <w:pgSz w:w="12240" w:h="15840"/>
       <w:pgMar w:top="1417" w:right="1134" w:bottom="1134" w:left="1134" w:header="708" w:footer="708" w:gutter="0"/>
       <w:cols w:space="708"/>
@@ -5593,7 +5989,7 @@
                                 <w:szCs w:val="24"/>
                                 <w:lang w:val="it-IT"/>
                               </w:rPr>
-                              <w:t>4</w:t>
+                              <w:t>5</w:t>
                             </w:r>
                             <w:r>
                               <w:rPr>
@@ -5705,7 +6101,7 @@
                           <w:szCs w:val="24"/>
                           <w:lang w:val="it-IT"/>
                         </w:rPr>
-                        <w:t>4</w:t>
+                        <w:t>5</w:t>
                       </w:r>
                       <w:r>
                         <w:rPr>
@@ -11760,45 +12156,45 @@
     </dgm:pt>
   </dgm:ptLst>
   <dgm:cxnLst>
-    <dgm:cxn modelId="{CB6A6A6B-252D-4631-B797-1C570AFCE151}" type="presOf" srcId="{C900A651-3FCA-634D-8E96-FB8C693E1E8F}" destId="{71E5BCB2-3AB6-4C42-9B09-A87936C7F001}" srcOrd="0" destOrd="0" presId="urn:microsoft.com/office/officeart/2005/8/layout/bProcess3"/>
-    <dgm:cxn modelId="{8A9CF6C4-E2E3-4071-9D60-261C299014CC}" type="presOf" srcId="{56563E73-53C5-C242-B5DD-534CCEB5A55B}" destId="{1AB89A78-53AA-8046-940B-4774F5E8A3F4}" srcOrd="0" destOrd="0" presId="urn:microsoft.com/office/officeart/2005/8/layout/bProcess3"/>
-    <dgm:cxn modelId="{9D126FCA-22B3-497D-9482-5870168EC450}" type="presOf" srcId="{9D0A3E8F-79EA-4741-B4AF-359BBF2AD54A}" destId="{CB005E4D-98D2-5E43-A79A-01D73FA5246C}" srcOrd="0" destOrd="0" presId="urn:microsoft.com/office/officeart/2005/8/layout/bProcess3"/>
-    <dgm:cxn modelId="{31B67AFC-77F6-4C88-A632-B99A978FF1E9}" type="presOf" srcId="{51AF1449-732A-7245-8907-3B0B474E6716}" destId="{08B24028-0337-A54F-863C-D83DC536E50D}" srcOrd="1" destOrd="0" presId="urn:microsoft.com/office/officeart/2005/8/layout/bProcess3"/>
-    <dgm:cxn modelId="{FF1ECCDA-C466-4B95-A6E1-9E30178BFC2F}" type="presOf" srcId="{03689D08-8F94-B240-B093-204B4D1B1996}" destId="{11041959-BAD3-494D-A0CA-60D08024935F}" srcOrd="0" destOrd="0" presId="urn:microsoft.com/office/officeart/2005/8/layout/bProcess3"/>
-    <dgm:cxn modelId="{1C577612-7C49-4DB2-8C7E-23083F4DD6DF}" type="presOf" srcId="{51AF1449-732A-7245-8907-3B0B474E6716}" destId="{70A625A3-B04D-314A-9454-BA7560E71142}" srcOrd="0" destOrd="0" presId="urn:microsoft.com/office/officeart/2005/8/layout/bProcess3"/>
-    <dgm:cxn modelId="{BA6D893B-BD3B-415B-B7CF-1C7B13E0FABF}" type="presOf" srcId="{6FF581C4-5EE0-6547-8B0A-4DD4E49DF7D5}" destId="{70788382-AA77-7C4C-A399-82382C8CD1E3}" srcOrd="0" destOrd="0" presId="urn:microsoft.com/office/officeart/2005/8/layout/bProcess3"/>
-    <dgm:cxn modelId="{D9FB5D0B-23B9-466F-B7CD-143989FB3619}" type="presOf" srcId="{E1700588-AA9B-9044-98E5-A52BC9E980D8}" destId="{0D4A6B71-9678-E74B-A4F4-3D04D7F96F18}" srcOrd="1" destOrd="0" presId="urn:microsoft.com/office/officeart/2005/8/layout/bProcess3"/>
-    <dgm:cxn modelId="{B41EA4C2-00EB-43DA-86F6-7A172AD3AA36}" type="presOf" srcId="{761D77BA-5704-3540-A64C-39623ABDE933}" destId="{2B850CA7-3DA8-704B-9542-29A27C4E6E8A}" srcOrd="0" destOrd="0" presId="urn:microsoft.com/office/officeart/2005/8/layout/bProcess3"/>
-    <dgm:cxn modelId="{9F7DBBD3-2135-334D-BDE9-A8ED29101BA4}" srcId="{7DBAA654-83A9-2749-9A11-3A2F0853292E}" destId="{3ABC577C-D926-6C40-8609-A47272EDC0E8}" srcOrd="3" destOrd="0" parTransId="{73D020D2-C3E5-6D4B-A74D-95AC52916961}" sibTransId="{E1700588-AA9B-9044-98E5-A52BC9E980D8}"/>
-    <dgm:cxn modelId="{6C63A73F-E152-4397-B0FB-A19E0772044C}" type="presOf" srcId="{56563E73-53C5-C242-B5DD-534CCEB5A55B}" destId="{8845A127-0D85-A14A-94CB-F773727D4C9B}" srcOrd="1" destOrd="0" presId="urn:microsoft.com/office/officeart/2005/8/layout/bProcess3"/>
     <dgm:cxn modelId="{D23D9D9F-E230-B14F-8CC4-60EF1E62361C}" srcId="{7DBAA654-83A9-2749-9A11-3A2F0853292E}" destId="{9D0A3E8F-79EA-4741-B4AF-359BBF2AD54A}" srcOrd="1" destOrd="0" parTransId="{A68219EE-DDA5-6D44-931C-E2DD8411613C}" sibTransId="{56563E73-53C5-C242-B5DD-534CCEB5A55B}"/>
-    <dgm:cxn modelId="{C9F771AC-35CF-1540-8F9B-A548A676FBEC}" srcId="{7DBAA654-83A9-2749-9A11-3A2F0853292E}" destId="{C900A651-3FCA-634D-8E96-FB8C693E1E8F}" srcOrd="0" destOrd="0" parTransId="{DC773397-72AF-3043-A26B-0B8B32D632B1}" sibTransId="{6FF581C4-5EE0-6547-8B0A-4DD4E49DF7D5}"/>
-    <dgm:cxn modelId="{425C9332-997B-4743-84CE-2E080EC10399}" type="presOf" srcId="{E1700588-AA9B-9044-98E5-A52BC9E980D8}" destId="{BE891453-7A81-9745-80FE-393D0BD9F682}" srcOrd="0" destOrd="0" presId="urn:microsoft.com/office/officeart/2005/8/layout/bProcess3"/>
-    <dgm:cxn modelId="{B6C07088-413B-4300-B200-54197B67DFF9}" type="presOf" srcId="{3ABC577C-D926-6C40-8609-A47272EDC0E8}" destId="{35CF6ACD-16BB-D44B-9967-A88BE4C856FA}" srcOrd="0" destOrd="0" presId="urn:microsoft.com/office/officeart/2005/8/layout/bProcess3"/>
+    <dgm:cxn modelId="{52B7CA1B-EA56-4447-B7BC-5257BCF1F6B3}" type="presOf" srcId="{3ABC577C-D926-6C40-8609-A47272EDC0E8}" destId="{35CF6ACD-16BB-D44B-9967-A88BE4C856FA}" srcOrd="0" destOrd="0" presId="urn:microsoft.com/office/officeart/2005/8/layout/bProcess3"/>
+    <dgm:cxn modelId="{235135EC-A9C5-4A41-AA78-2FBD8BD568C3}" type="presOf" srcId="{56563E73-53C5-C242-B5DD-534CCEB5A55B}" destId="{8845A127-0D85-A14A-94CB-F773727D4C9B}" srcOrd="1" destOrd="0" presId="urn:microsoft.com/office/officeart/2005/8/layout/bProcess3"/>
+    <dgm:cxn modelId="{79459936-958B-4328-B691-24C0050D116E}" type="presOf" srcId="{981B4EF9-7A3A-BE49-B6B6-0021D3615771}" destId="{CA2203B5-A4CA-2C4D-8577-50E3388F2246}" srcOrd="0" destOrd="0" presId="urn:microsoft.com/office/officeart/2005/8/layout/bProcess3"/>
     <dgm:cxn modelId="{CBA7B2CB-398D-0944-9097-F88E098803F8}" srcId="{7DBAA654-83A9-2749-9A11-3A2F0853292E}" destId="{981B4EF9-7A3A-BE49-B6B6-0021D3615771}" srcOrd="5" destOrd="0" parTransId="{036AB1F6-FA37-614F-A857-CA2CBEA75FF8}" sibTransId="{07202FE3-BBDD-A74E-9ED7-5FC69364AF9D}"/>
     <dgm:cxn modelId="{A4DF705F-378F-3D46-8BF6-315C5DACB12C}" srcId="{7DBAA654-83A9-2749-9A11-3A2F0853292E}" destId="{3D31D781-DE26-FC46-87C5-81D28438E988}" srcOrd="4" destOrd="0" parTransId="{7FDE228D-3493-0041-A7C9-8BDABED610D5}" sibTransId="{51AF1449-732A-7245-8907-3B0B474E6716}"/>
-    <dgm:cxn modelId="{9D7545B8-CDC5-4F75-9CED-D6F9121F3C5B}" type="presOf" srcId="{3D31D781-DE26-FC46-87C5-81D28438E988}" destId="{5054442F-68CC-BA4D-A78B-D10165C93B35}" srcOrd="0" destOrd="0" presId="urn:microsoft.com/office/officeart/2005/8/layout/bProcess3"/>
-    <dgm:cxn modelId="{7D032C7B-5B2E-4B29-B696-7627DB7EC763}" type="presOf" srcId="{7DBAA654-83A9-2749-9A11-3A2F0853292E}" destId="{379D3411-2CF2-1443-9DE7-1F3F74BE70B6}" srcOrd="0" destOrd="0" presId="urn:microsoft.com/office/officeart/2005/8/layout/bProcess3"/>
-    <dgm:cxn modelId="{6F1BEBF8-5D71-4505-9745-1A944D634261}" type="presOf" srcId="{03689D08-8F94-B240-B093-204B4D1B1996}" destId="{F515C25C-FBC4-0A42-9BD8-739DB491DE01}" srcOrd="1" destOrd="0" presId="urn:microsoft.com/office/officeart/2005/8/layout/bProcess3"/>
+    <dgm:cxn modelId="{9F7DBBD3-2135-334D-BDE9-A8ED29101BA4}" srcId="{7DBAA654-83A9-2749-9A11-3A2F0853292E}" destId="{3ABC577C-D926-6C40-8609-A47272EDC0E8}" srcOrd="3" destOrd="0" parTransId="{73D020D2-C3E5-6D4B-A74D-95AC52916961}" sibTransId="{E1700588-AA9B-9044-98E5-A52BC9E980D8}"/>
+    <dgm:cxn modelId="{C9F771AC-35CF-1540-8F9B-A548A676FBEC}" srcId="{7DBAA654-83A9-2749-9A11-3A2F0853292E}" destId="{C900A651-3FCA-634D-8E96-FB8C693E1E8F}" srcOrd="0" destOrd="0" parTransId="{DC773397-72AF-3043-A26B-0B8B32D632B1}" sibTransId="{6FF581C4-5EE0-6547-8B0A-4DD4E49DF7D5}"/>
     <dgm:cxn modelId="{B40CF301-B877-0146-8F01-A4B49C9B78E2}" srcId="{7DBAA654-83A9-2749-9A11-3A2F0853292E}" destId="{761D77BA-5704-3540-A64C-39623ABDE933}" srcOrd="2" destOrd="0" parTransId="{0CEF3B97-E2A9-E04D-A0DB-EC66FC595157}" sibTransId="{03689D08-8F94-B240-B093-204B4D1B1996}"/>
-    <dgm:cxn modelId="{6CF2BABF-C3FC-4A62-BF62-3E9DEA7C9B5F}" type="presOf" srcId="{981B4EF9-7A3A-BE49-B6B6-0021D3615771}" destId="{CA2203B5-A4CA-2C4D-8577-50E3388F2246}" srcOrd="0" destOrd="0" presId="urn:microsoft.com/office/officeart/2005/8/layout/bProcess3"/>
-    <dgm:cxn modelId="{720508BC-A71A-439B-A582-B494B20E14BB}" type="presOf" srcId="{6FF581C4-5EE0-6547-8B0A-4DD4E49DF7D5}" destId="{EE2C3E7E-7411-F14A-B102-730D81D864D3}" srcOrd="1" destOrd="0" presId="urn:microsoft.com/office/officeart/2005/8/layout/bProcess3"/>
-    <dgm:cxn modelId="{EBDD862B-1D5E-4FA2-BF4A-B2E9EA6F196F}" type="presParOf" srcId="{379D3411-2CF2-1443-9DE7-1F3F74BE70B6}" destId="{71E5BCB2-3AB6-4C42-9B09-A87936C7F001}" srcOrd="0" destOrd="0" presId="urn:microsoft.com/office/officeart/2005/8/layout/bProcess3"/>
-    <dgm:cxn modelId="{ED1BF111-7333-4B9A-95BF-9D9CC5CD3698}" type="presParOf" srcId="{379D3411-2CF2-1443-9DE7-1F3F74BE70B6}" destId="{70788382-AA77-7C4C-A399-82382C8CD1E3}" srcOrd="1" destOrd="0" presId="urn:microsoft.com/office/officeart/2005/8/layout/bProcess3"/>
-    <dgm:cxn modelId="{8BFB629C-98DF-4356-BE4D-9E542D5BB07D}" type="presParOf" srcId="{70788382-AA77-7C4C-A399-82382C8CD1E3}" destId="{EE2C3E7E-7411-F14A-B102-730D81D864D3}" srcOrd="0" destOrd="0" presId="urn:microsoft.com/office/officeart/2005/8/layout/bProcess3"/>
-    <dgm:cxn modelId="{A70B0419-03DE-4A51-B5E5-6C493A0B12FC}" type="presParOf" srcId="{379D3411-2CF2-1443-9DE7-1F3F74BE70B6}" destId="{CB005E4D-98D2-5E43-A79A-01D73FA5246C}" srcOrd="2" destOrd="0" presId="urn:microsoft.com/office/officeart/2005/8/layout/bProcess3"/>
-    <dgm:cxn modelId="{60F05767-B0D8-4AA0-879D-85F9DDC346C4}" type="presParOf" srcId="{379D3411-2CF2-1443-9DE7-1F3F74BE70B6}" destId="{1AB89A78-53AA-8046-940B-4774F5E8A3F4}" srcOrd="3" destOrd="0" presId="urn:microsoft.com/office/officeart/2005/8/layout/bProcess3"/>
-    <dgm:cxn modelId="{74AC545F-0821-4C39-9974-4E82B4172679}" type="presParOf" srcId="{1AB89A78-53AA-8046-940B-4774F5E8A3F4}" destId="{8845A127-0D85-A14A-94CB-F773727D4C9B}" srcOrd="0" destOrd="0" presId="urn:microsoft.com/office/officeart/2005/8/layout/bProcess3"/>
-    <dgm:cxn modelId="{BB82C9B6-DAE4-4CE9-9346-FF632C2FDA60}" type="presParOf" srcId="{379D3411-2CF2-1443-9DE7-1F3F74BE70B6}" destId="{2B850CA7-3DA8-704B-9542-29A27C4E6E8A}" srcOrd="4" destOrd="0" presId="urn:microsoft.com/office/officeart/2005/8/layout/bProcess3"/>
-    <dgm:cxn modelId="{50B8368D-70E3-4BA1-8BDD-5753BA6183FF}" type="presParOf" srcId="{379D3411-2CF2-1443-9DE7-1F3F74BE70B6}" destId="{11041959-BAD3-494D-A0CA-60D08024935F}" srcOrd="5" destOrd="0" presId="urn:microsoft.com/office/officeart/2005/8/layout/bProcess3"/>
-    <dgm:cxn modelId="{6358E89E-888A-4312-AA95-BFB9E31692B6}" type="presParOf" srcId="{11041959-BAD3-494D-A0CA-60D08024935F}" destId="{F515C25C-FBC4-0A42-9BD8-739DB491DE01}" srcOrd="0" destOrd="0" presId="urn:microsoft.com/office/officeart/2005/8/layout/bProcess3"/>
-    <dgm:cxn modelId="{69DFB481-5CB0-4EDE-90ED-26AEC8D25388}" type="presParOf" srcId="{379D3411-2CF2-1443-9DE7-1F3F74BE70B6}" destId="{35CF6ACD-16BB-D44B-9967-A88BE4C856FA}" srcOrd="6" destOrd="0" presId="urn:microsoft.com/office/officeart/2005/8/layout/bProcess3"/>
-    <dgm:cxn modelId="{3C5FC03C-6289-4BD8-9C03-6534BC41FBF1}" type="presParOf" srcId="{379D3411-2CF2-1443-9DE7-1F3F74BE70B6}" destId="{BE891453-7A81-9745-80FE-393D0BD9F682}" srcOrd="7" destOrd="0" presId="urn:microsoft.com/office/officeart/2005/8/layout/bProcess3"/>
-    <dgm:cxn modelId="{337618AE-B38B-45F0-97B1-B3DCE1D1F14A}" type="presParOf" srcId="{BE891453-7A81-9745-80FE-393D0BD9F682}" destId="{0D4A6B71-9678-E74B-A4F4-3D04D7F96F18}" srcOrd="0" destOrd="0" presId="urn:microsoft.com/office/officeart/2005/8/layout/bProcess3"/>
-    <dgm:cxn modelId="{0409A7DC-551E-4172-9AB1-DF484A9DE05A}" type="presParOf" srcId="{379D3411-2CF2-1443-9DE7-1F3F74BE70B6}" destId="{5054442F-68CC-BA4D-A78B-D10165C93B35}" srcOrd="8" destOrd="0" presId="urn:microsoft.com/office/officeart/2005/8/layout/bProcess3"/>
-    <dgm:cxn modelId="{2498E86D-AA8B-484E-BC82-427DD6862ACF}" type="presParOf" srcId="{379D3411-2CF2-1443-9DE7-1F3F74BE70B6}" destId="{70A625A3-B04D-314A-9454-BA7560E71142}" srcOrd="9" destOrd="0" presId="urn:microsoft.com/office/officeart/2005/8/layout/bProcess3"/>
-    <dgm:cxn modelId="{B89A6062-52BC-462C-A6C6-5788BBCFB8D3}" type="presParOf" srcId="{70A625A3-B04D-314A-9454-BA7560E71142}" destId="{08B24028-0337-A54F-863C-D83DC536E50D}" srcOrd="0" destOrd="0" presId="urn:microsoft.com/office/officeart/2005/8/layout/bProcess3"/>
-    <dgm:cxn modelId="{4CF26658-0695-4B7E-89AC-5A9238C96968}" type="presParOf" srcId="{379D3411-2CF2-1443-9DE7-1F3F74BE70B6}" destId="{CA2203B5-A4CA-2C4D-8577-50E3388F2246}" srcOrd="10" destOrd="0" presId="urn:microsoft.com/office/officeart/2005/8/layout/bProcess3"/>
+    <dgm:cxn modelId="{F11144FA-D4A1-4BFB-B0D9-F9CE91568B2C}" type="presOf" srcId="{3D31D781-DE26-FC46-87C5-81D28438E988}" destId="{5054442F-68CC-BA4D-A78B-D10165C93B35}" srcOrd="0" destOrd="0" presId="urn:microsoft.com/office/officeart/2005/8/layout/bProcess3"/>
+    <dgm:cxn modelId="{69E43489-685D-48A9-B7B7-E04D1A5258D5}" type="presOf" srcId="{51AF1449-732A-7245-8907-3B0B474E6716}" destId="{08B24028-0337-A54F-863C-D83DC536E50D}" srcOrd="1" destOrd="0" presId="urn:microsoft.com/office/officeart/2005/8/layout/bProcess3"/>
+    <dgm:cxn modelId="{2A74235B-DE62-4235-8B83-B0CB78C84D04}" type="presOf" srcId="{7DBAA654-83A9-2749-9A11-3A2F0853292E}" destId="{379D3411-2CF2-1443-9DE7-1F3F74BE70B6}" srcOrd="0" destOrd="0" presId="urn:microsoft.com/office/officeart/2005/8/layout/bProcess3"/>
+    <dgm:cxn modelId="{3E6C2620-E866-4A3E-B65C-5B96ED7735E6}" type="presOf" srcId="{6FF581C4-5EE0-6547-8B0A-4DD4E49DF7D5}" destId="{EE2C3E7E-7411-F14A-B102-730D81D864D3}" srcOrd="1" destOrd="0" presId="urn:microsoft.com/office/officeart/2005/8/layout/bProcess3"/>
+    <dgm:cxn modelId="{124A7B73-183F-47CA-984B-7F483759D380}" type="presOf" srcId="{E1700588-AA9B-9044-98E5-A52BC9E980D8}" destId="{0D4A6B71-9678-E74B-A4F4-3D04D7F96F18}" srcOrd="1" destOrd="0" presId="urn:microsoft.com/office/officeart/2005/8/layout/bProcess3"/>
+    <dgm:cxn modelId="{88580F3A-56FE-4F78-B2E2-9B30486B9E8F}" type="presOf" srcId="{56563E73-53C5-C242-B5DD-534CCEB5A55B}" destId="{1AB89A78-53AA-8046-940B-4774F5E8A3F4}" srcOrd="0" destOrd="0" presId="urn:microsoft.com/office/officeart/2005/8/layout/bProcess3"/>
+    <dgm:cxn modelId="{B6C15B9F-4E3F-44F8-A12E-C88DA85931CD}" type="presOf" srcId="{9D0A3E8F-79EA-4741-B4AF-359BBF2AD54A}" destId="{CB005E4D-98D2-5E43-A79A-01D73FA5246C}" srcOrd="0" destOrd="0" presId="urn:microsoft.com/office/officeart/2005/8/layout/bProcess3"/>
+    <dgm:cxn modelId="{EDAA5726-2941-4DB8-BA93-25643AE9F78A}" type="presOf" srcId="{E1700588-AA9B-9044-98E5-A52BC9E980D8}" destId="{BE891453-7A81-9745-80FE-393D0BD9F682}" srcOrd="0" destOrd="0" presId="urn:microsoft.com/office/officeart/2005/8/layout/bProcess3"/>
+    <dgm:cxn modelId="{BDFDBA52-A4DC-4FFC-BEFC-D4ABD4C5FEB3}" type="presOf" srcId="{761D77BA-5704-3540-A64C-39623ABDE933}" destId="{2B850CA7-3DA8-704B-9542-29A27C4E6E8A}" srcOrd="0" destOrd="0" presId="urn:microsoft.com/office/officeart/2005/8/layout/bProcess3"/>
+    <dgm:cxn modelId="{3AF762B0-F853-47E5-830B-2E2A7286D392}" type="presOf" srcId="{51AF1449-732A-7245-8907-3B0B474E6716}" destId="{70A625A3-B04D-314A-9454-BA7560E71142}" srcOrd="0" destOrd="0" presId="urn:microsoft.com/office/officeart/2005/8/layout/bProcess3"/>
+    <dgm:cxn modelId="{473D7117-4CD6-4ABA-B180-852A6E872EC2}" type="presOf" srcId="{03689D08-8F94-B240-B093-204B4D1B1996}" destId="{F515C25C-FBC4-0A42-9BD8-739DB491DE01}" srcOrd="1" destOrd="0" presId="urn:microsoft.com/office/officeart/2005/8/layout/bProcess3"/>
+    <dgm:cxn modelId="{46E64BA9-FBCC-4647-8CF3-9807D27EC18E}" type="presOf" srcId="{6FF581C4-5EE0-6547-8B0A-4DD4E49DF7D5}" destId="{70788382-AA77-7C4C-A399-82382C8CD1E3}" srcOrd="0" destOrd="0" presId="urn:microsoft.com/office/officeart/2005/8/layout/bProcess3"/>
+    <dgm:cxn modelId="{C2D39DF0-7FF2-4588-B6EB-51F81E14AB4F}" type="presOf" srcId="{C900A651-3FCA-634D-8E96-FB8C693E1E8F}" destId="{71E5BCB2-3AB6-4C42-9B09-A87936C7F001}" srcOrd="0" destOrd="0" presId="urn:microsoft.com/office/officeart/2005/8/layout/bProcess3"/>
+    <dgm:cxn modelId="{49E80DEA-BA48-45D7-8725-BAE8727DBF87}" type="presOf" srcId="{03689D08-8F94-B240-B093-204B4D1B1996}" destId="{11041959-BAD3-494D-A0CA-60D08024935F}" srcOrd="0" destOrd="0" presId="urn:microsoft.com/office/officeart/2005/8/layout/bProcess3"/>
+    <dgm:cxn modelId="{79356FFD-B8E2-4847-B540-45E786A2170A}" type="presParOf" srcId="{379D3411-2CF2-1443-9DE7-1F3F74BE70B6}" destId="{71E5BCB2-3AB6-4C42-9B09-A87936C7F001}" srcOrd="0" destOrd="0" presId="urn:microsoft.com/office/officeart/2005/8/layout/bProcess3"/>
+    <dgm:cxn modelId="{98D8B1BB-3211-4F3B-9F4E-88EACDEF6F0C}" type="presParOf" srcId="{379D3411-2CF2-1443-9DE7-1F3F74BE70B6}" destId="{70788382-AA77-7C4C-A399-82382C8CD1E3}" srcOrd="1" destOrd="0" presId="urn:microsoft.com/office/officeart/2005/8/layout/bProcess3"/>
+    <dgm:cxn modelId="{51A16CE5-1CE6-4DAD-A213-CD65111A075A}" type="presParOf" srcId="{70788382-AA77-7C4C-A399-82382C8CD1E3}" destId="{EE2C3E7E-7411-F14A-B102-730D81D864D3}" srcOrd="0" destOrd="0" presId="urn:microsoft.com/office/officeart/2005/8/layout/bProcess3"/>
+    <dgm:cxn modelId="{7B064020-E012-42B7-A15C-32C624F759EB}" type="presParOf" srcId="{379D3411-2CF2-1443-9DE7-1F3F74BE70B6}" destId="{CB005E4D-98D2-5E43-A79A-01D73FA5246C}" srcOrd="2" destOrd="0" presId="urn:microsoft.com/office/officeart/2005/8/layout/bProcess3"/>
+    <dgm:cxn modelId="{EDD12B9B-7452-4450-A50F-B1553EE8BC13}" type="presParOf" srcId="{379D3411-2CF2-1443-9DE7-1F3F74BE70B6}" destId="{1AB89A78-53AA-8046-940B-4774F5E8A3F4}" srcOrd="3" destOrd="0" presId="urn:microsoft.com/office/officeart/2005/8/layout/bProcess3"/>
+    <dgm:cxn modelId="{C14EB81A-A760-4B76-BA10-DA338659475A}" type="presParOf" srcId="{1AB89A78-53AA-8046-940B-4774F5E8A3F4}" destId="{8845A127-0D85-A14A-94CB-F773727D4C9B}" srcOrd="0" destOrd="0" presId="urn:microsoft.com/office/officeart/2005/8/layout/bProcess3"/>
+    <dgm:cxn modelId="{DB6DAAD9-7905-45D9-BEEC-34F4C4E6B080}" type="presParOf" srcId="{379D3411-2CF2-1443-9DE7-1F3F74BE70B6}" destId="{2B850CA7-3DA8-704B-9542-29A27C4E6E8A}" srcOrd="4" destOrd="0" presId="urn:microsoft.com/office/officeart/2005/8/layout/bProcess3"/>
+    <dgm:cxn modelId="{2B318C82-CCD3-4FCC-A1E6-666CE7BB1874}" type="presParOf" srcId="{379D3411-2CF2-1443-9DE7-1F3F74BE70B6}" destId="{11041959-BAD3-494D-A0CA-60D08024935F}" srcOrd="5" destOrd="0" presId="urn:microsoft.com/office/officeart/2005/8/layout/bProcess3"/>
+    <dgm:cxn modelId="{DF4601AF-243B-4742-ABD4-20EFE6CE1ADE}" type="presParOf" srcId="{11041959-BAD3-494D-A0CA-60D08024935F}" destId="{F515C25C-FBC4-0A42-9BD8-739DB491DE01}" srcOrd="0" destOrd="0" presId="urn:microsoft.com/office/officeart/2005/8/layout/bProcess3"/>
+    <dgm:cxn modelId="{65070EBD-1B26-4C5A-96AE-D87EB1E6A3FF}" type="presParOf" srcId="{379D3411-2CF2-1443-9DE7-1F3F74BE70B6}" destId="{35CF6ACD-16BB-D44B-9967-A88BE4C856FA}" srcOrd="6" destOrd="0" presId="urn:microsoft.com/office/officeart/2005/8/layout/bProcess3"/>
+    <dgm:cxn modelId="{522DA94C-9BA8-4B95-9528-3F9A0C1E1D41}" type="presParOf" srcId="{379D3411-2CF2-1443-9DE7-1F3F74BE70B6}" destId="{BE891453-7A81-9745-80FE-393D0BD9F682}" srcOrd="7" destOrd="0" presId="urn:microsoft.com/office/officeart/2005/8/layout/bProcess3"/>
+    <dgm:cxn modelId="{930875AE-5B33-4B7C-9DE0-1E1C7EF8E768}" type="presParOf" srcId="{BE891453-7A81-9745-80FE-393D0BD9F682}" destId="{0D4A6B71-9678-E74B-A4F4-3D04D7F96F18}" srcOrd="0" destOrd="0" presId="urn:microsoft.com/office/officeart/2005/8/layout/bProcess3"/>
+    <dgm:cxn modelId="{824584C2-14F8-4874-99A7-5468AFB02620}" type="presParOf" srcId="{379D3411-2CF2-1443-9DE7-1F3F74BE70B6}" destId="{5054442F-68CC-BA4D-A78B-D10165C93B35}" srcOrd="8" destOrd="0" presId="urn:microsoft.com/office/officeart/2005/8/layout/bProcess3"/>
+    <dgm:cxn modelId="{01C85307-FB80-4885-A188-F029B3584A7C}" type="presParOf" srcId="{379D3411-2CF2-1443-9DE7-1F3F74BE70B6}" destId="{70A625A3-B04D-314A-9454-BA7560E71142}" srcOrd="9" destOrd="0" presId="urn:microsoft.com/office/officeart/2005/8/layout/bProcess3"/>
+    <dgm:cxn modelId="{13817329-383B-4701-9086-E15537E7B447}" type="presParOf" srcId="{70A625A3-B04D-314A-9454-BA7560E71142}" destId="{08B24028-0337-A54F-863C-D83DC536E50D}" srcOrd="0" destOrd="0" presId="urn:microsoft.com/office/officeart/2005/8/layout/bProcess3"/>
+    <dgm:cxn modelId="{17DA3921-A8B0-451A-8C3C-B2474461B210}" type="presParOf" srcId="{379D3411-2CF2-1443-9DE7-1F3F74BE70B6}" destId="{CA2203B5-A4CA-2C4D-8577-50E3388F2246}" srcOrd="10" destOrd="0" presId="urn:microsoft.com/office/officeart/2005/8/layout/bProcess3"/>
   </dgm:cxnLst>
   <dgm:bg/>
   <dgm:whole>
@@ -14358,7 +14754,7 @@
 </file>
 
 <file path=customXml/itemProps1.xml><?xml version="1.0" encoding="utf-8"?>
-<ds:datastoreItem xmlns:ds="http://schemas.openxmlformats.org/officeDocument/2006/customXml" ds:itemID="{FD3F5D82-037A-443E-8CBE-C1DEF868A457}">
+<ds:datastoreItem xmlns:ds="http://schemas.openxmlformats.org/officeDocument/2006/customXml" ds:itemID="{305DB4E9-5819-4B7A-8B66-6F955BE268DA}">
   <ds:schemaRefs>
     <ds:schemaRef ds:uri="http://schemas.openxmlformats.org/officeDocument/2006/bibliography"/>
   </ds:schemaRefs>

</xml_diff>

<commit_message>
First statistics added with support Excel
</commit_message>
<xml_diff>
--- a/3. Code Inspection Document (working space)/Code Inspection Document.docx
+++ b/3. Code Inspection Document (working space)/Code Inspection Document.docx
@@ -472,6 +472,7 @@
       </w:r>
       <w:bookmarkEnd w:id="0"/>
     </w:p>
+    <w:bookmarkStart w:id="1" w:name="_GoBack"/>
     <w:p>
       <w:pPr>
         <w:pStyle w:val="Sommario1"/>
@@ -479,6 +480,7 @@
           <w:tab w:val="left" w:pos="440"/>
           <w:tab w:val="right" w:leader="dot" w:pos="9962"/>
         </w:tabs>
+        <w:spacing w:line="360" w:lineRule="auto"/>
         <w:rPr>
           <w:rFonts w:eastAsiaTheme="minorEastAsia"/>
           <w:noProof/>
@@ -514,8 +516,6 @@
         </w:rPr>
         <w:fldChar w:fldCharType="separate"/>
       </w:r>
-      <w:bookmarkStart w:id="1" w:name="_GoBack"/>
-      <w:bookmarkEnd w:id="1"/>
       <w:r>
         <w:rPr>
           <w:noProof/>
@@ -584,6 +584,7 @@
           <w:tab w:val="left" w:pos="440"/>
           <w:tab w:val="right" w:leader="dot" w:pos="9962"/>
         </w:tabs>
+        <w:spacing w:line="360" w:lineRule="auto"/>
         <w:rPr>
           <w:rFonts w:eastAsiaTheme="minorEastAsia"/>
           <w:noProof/>
@@ -657,6 +658,7 @@
           <w:tab w:val="left" w:pos="880"/>
           <w:tab w:val="right" w:leader="dot" w:pos="9962"/>
         </w:tabs>
+        <w:spacing w:line="360" w:lineRule="auto"/>
         <w:rPr>
           <w:rFonts w:eastAsiaTheme="minorEastAsia"/>
           <w:noProof/>
@@ -730,6 +732,7 @@
           <w:tab w:val="left" w:pos="440"/>
           <w:tab w:val="right" w:leader="dot" w:pos="9962"/>
         </w:tabs>
+        <w:spacing w:line="360" w:lineRule="auto"/>
         <w:rPr>
           <w:rFonts w:eastAsiaTheme="minorEastAsia"/>
           <w:noProof/>
@@ -803,6 +806,7 @@
           <w:tab w:val="left" w:pos="880"/>
           <w:tab w:val="right" w:leader="dot" w:pos="9962"/>
         </w:tabs>
+        <w:spacing w:line="360" w:lineRule="auto"/>
         <w:rPr>
           <w:rFonts w:eastAsiaTheme="minorEastAsia"/>
           <w:noProof/>
@@ -876,6 +880,7 @@
           <w:tab w:val="left" w:pos="440"/>
           <w:tab w:val="right" w:leader="dot" w:pos="9962"/>
         </w:tabs>
+        <w:spacing w:line="360" w:lineRule="auto"/>
         <w:rPr>
           <w:rFonts w:eastAsiaTheme="minorEastAsia"/>
           <w:noProof/>
@@ -949,6 +954,7 @@
           <w:tab w:val="left" w:pos="440"/>
           <w:tab w:val="right" w:leader="dot" w:pos="9962"/>
         </w:tabs>
+        <w:spacing w:line="360" w:lineRule="auto"/>
         <w:rPr>
           <w:rFonts w:eastAsiaTheme="minorEastAsia"/>
           <w:noProof/>
@@ -1022,6 +1028,7 @@
           <w:tab w:val="left" w:pos="880"/>
           <w:tab w:val="right" w:leader="dot" w:pos="9962"/>
         </w:tabs>
+        <w:spacing w:line="360" w:lineRule="auto"/>
         <w:rPr>
           <w:rFonts w:eastAsiaTheme="minorEastAsia"/>
           <w:noProof/>
@@ -1095,6 +1102,7 @@
           <w:tab w:val="left" w:pos="880"/>
           <w:tab w:val="right" w:leader="dot" w:pos="9962"/>
         </w:tabs>
+        <w:spacing w:line="360" w:lineRule="auto"/>
         <w:rPr>
           <w:rFonts w:eastAsiaTheme="minorEastAsia"/>
           <w:noProof/>
@@ -1168,6 +1176,7 @@
           <w:tab w:val="left" w:pos="880"/>
           <w:tab w:val="right" w:leader="dot" w:pos="9962"/>
         </w:tabs>
+        <w:spacing w:line="360" w:lineRule="auto"/>
         <w:rPr>
           <w:rFonts w:eastAsiaTheme="minorEastAsia"/>
           <w:noProof/>
@@ -1241,6 +1250,7 @@
           <w:tab w:val="left" w:pos="440"/>
           <w:tab w:val="right" w:leader="dot" w:pos="9962"/>
         </w:tabs>
+        <w:spacing w:line="360" w:lineRule="auto"/>
         <w:rPr>
           <w:rFonts w:eastAsiaTheme="minorEastAsia"/>
           <w:noProof/>
@@ -1314,6 +1324,7 @@
           <w:tab w:val="left" w:pos="440"/>
           <w:tab w:val="right" w:leader="dot" w:pos="9962"/>
         </w:tabs>
+        <w:spacing w:line="360" w:lineRule="auto"/>
         <w:rPr>
           <w:rFonts w:eastAsiaTheme="minorEastAsia"/>
           <w:noProof/>
@@ -1382,7 +1393,7 @@
     </w:p>
     <w:p>
       <w:pPr>
-        <w:spacing w:line="600" w:lineRule="auto"/>
+        <w:spacing w:line="360" w:lineRule="auto"/>
         <w:rPr>
           <w:rFonts w:ascii="Cambria" w:hAnsi="Cambria" w:cs="Cambria"/>
           <w:i/>
@@ -1401,6 +1412,7 @@
         </w:rPr>
         <w:fldChar w:fldCharType="end"/>
       </w:r>
+      <w:bookmarkEnd w:id="1"/>
       <w:r>
         <w:rPr>
           <w:rFonts w:ascii="Cambria" w:hAnsi="Cambria" w:cs="Cambria"/>
@@ -2091,159 +2103,24 @@
       <w:r>
         <w:rPr>
           <w:color w:val="FF0000"/>
-        </w:rPr>
-        <w:t xml:space="preserve">Qui </w:t>
-      </w:r>
-      <w:proofErr w:type="spellStart"/>
+          <w:lang w:val="it-IT"/>
+        </w:rPr>
+        <w:t xml:space="preserve">Qui diciamo che abbiamo usato sia la scarna JavaDoc sul sito della </w:t>
+      </w:r>
       <w:r>
         <w:rPr>
           <w:color w:val="FF0000"/>
-        </w:rPr>
-        <w:t>diciamo</w:t>
-      </w:r>
-      <w:proofErr w:type="spellEnd"/>
+          <w:lang w:val="it-IT"/>
+        </w:rPr>
+        <w:t xml:space="preserve">progetto, </w:t>
+      </w:r>
       <w:r>
         <w:rPr>
           <w:color w:val="FF0000"/>
-        </w:rPr>
-        <w:t xml:space="preserve"> </w:t>
-      </w:r>
-      <w:proofErr w:type="spellStart"/>
-      <w:r>
-        <w:rPr>
-          <w:color w:val="FF0000"/>
-        </w:rPr>
-        <w:t>che</w:t>
-      </w:r>
-      <w:proofErr w:type="spellEnd"/>
-      <w:r>
-        <w:rPr>
-          <w:color w:val="FF0000"/>
-        </w:rPr>
-        <w:t xml:space="preserve"> </w:t>
-      </w:r>
-      <w:proofErr w:type="spellStart"/>
-      <w:r>
-        <w:rPr>
-          <w:color w:val="FF0000"/>
-        </w:rPr>
-        <w:t>abbiamo</w:t>
-      </w:r>
-      <w:proofErr w:type="spellEnd"/>
-      <w:r>
-        <w:rPr>
-          <w:color w:val="FF0000"/>
-        </w:rPr>
-        <w:t xml:space="preserve"> </w:t>
-      </w:r>
-      <w:proofErr w:type="spellStart"/>
-      <w:r>
-        <w:rPr>
-          <w:color w:val="FF0000"/>
-        </w:rPr>
-        <w:t>usato</w:t>
-      </w:r>
-      <w:proofErr w:type="spellEnd"/>
-      <w:r>
-        <w:rPr>
-          <w:color w:val="FF0000"/>
-        </w:rPr>
-        <w:t xml:space="preserve"> </w:t>
-      </w:r>
-      <w:proofErr w:type="spellStart"/>
-      <w:r>
-        <w:rPr>
-          <w:color w:val="FF0000"/>
-        </w:rPr>
-        <w:t>sia</w:t>
-      </w:r>
-      <w:proofErr w:type="spellEnd"/>
-      <w:r>
-        <w:rPr>
-          <w:color w:val="FF0000"/>
-        </w:rPr>
-        <w:t xml:space="preserve"> la </w:t>
-      </w:r>
-      <w:proofErr w:type="spellStart"/>
-      <w:r>
-        <w:rPr>
-          <w:color w:val="FF0000"/>
-        </w:rPr>
-        <w:t>scarna</w:t>
-      </w:r>
-      <w:proofErr w:type="spellEnd"/>
-      <w:r>
-        <w:rPr>
-          <w:color w:val="FF0000"/>
-        </w:rPr>
-        <w:t xml:space="preserve"> JavaDoc </w:t>
-      </w:r>
-      <w:proofErr w:type="spellStart"/>
-      <w:r>
-        <w:rPr>
-          <w:color w:val="FF0000"/>
-        </w:rPr>
-        <w:t>sul</w:t>
-      </w:r>
-      <w:proofErr w:type="spellEnd"/>
-      <w:r>
-        <w:rPr>
-          <w:color w:val="FF0000"/>
-        </w:rPr>
-        <w:t xml:space="preserve"> </w:t>
-      </w:r>
-      <w:proofErr w:type="spellStart"/>
-      <w:r>
-        <w:rPr>
-          <w:color w:val="FF0000"/>
-        </w:rPr>
-        <w:t>sito</w:t>
-      </w:r>
-      <w:proofErr w:type="spellEnd"/>
-      <w:r>
-        <w:rPr>
-          <w:color w:val="FF0000"/>
-        </w:rPr>
-        <w:t xml:space="preserve"> </w:t>
-      </w:r>
-      <w:proofErr w:type="spellStart"/>
-      <w:proofErr w:type="gramStart"/>
-      <w:r>
-        <w:rPr>
-          <w:color w:val="FF0000"/>
-        </w:rPr>
-        <w:t>della</w:t>
-      </w:r>
-      <w:proofErr w:type="spellEnd"/>
-      <w:proofErr w:type="gramEnd"/>
-      <w:r>
-        <w:rPr>
-          <w:color w:val="FF0000"/>
-        </w:rPr>
-        <w:t xml:space="preserve"> </w:t>
-      </w:r>
-      <w:proofErr w:type="spellStart"/>
-      <w:r>
-        <w:rPr>
-          <w:color w:val="FF0000"/>
-        </w:rPr>
-        <w:t>progetto</w:t>
-      </w:r>
-      <w:proofErr w:type="spellEnd"/>
-      <w:r>
-        <w:rPr>
-          <w:color w:val="FF0000"/>
-        </w:rPr>
-        <w:t xml:space="preserve">, </w:t>
-      </w:r>
-      <w:proofErr w:type="spellStart"/>
-      <w:r>
-        <w:rPr>
-          <w:color w:val="FF0000"/>
+          <w:lang w:val="it-IT"/>
         </w:rPr>
         <w:t>si</w:t>
       </w:r>
-      <w:proofErr w:type="spellEnd"/>
       <w:r>
         <w:rPr>
           <w:color w:val="FF0000"/>
@@ -12711,44 +12588,44 @@
   </dgm:ptLst>
   <dgm:cxnLst>
     <dgm:cxn modelId="{D23D9D9F-E230-B14F-8CC4-60EF1E62361C}" srcId="{7DBAA654-83A9-2749-9A11-3A2F0853292E}" destId="{9D0A3E8F-79EA-4741-B4AF-359BBF2AD54A}" srcOrd="1" destOrd="0" parTransId="{A68219EE-DDA5-6D44-931C-E2DD8411613C}" sibTransId="{56563E73-53C5-C242-B5DD-534CCEB5A55B}"/>
-    <dgm:cxn modelId="{0BA6411C-A5BC-45D5-A629-9797E23D0B51}" type="presOf" srcId="{56563E73-53C5-C242-B5DD-534CCEB5A55B}" destId="{8845A127-0D85-A14A-94CB-F773727D4C9B}" srcOrd="1" destOrd="0" presId="urn:microsoft.com/office/officeart/2005/8/layout/bProcess3"/>
-    <dgm:cxn modelId="{67D93B23-C84C-4BAD-9550-AA3152BEF0F5}" type="presOf" srcId="{3ABC577C-D926-6C40-8609-A47272EDC0E8}" destId="{35CF6ACD-16BB-D44B-9967-A88BE4C856FA}" srcOrd="0" destOrd="0" presId="urn:microsoft.com/office/officeart/2005/8/layout/bProcess3"/>
-    <dgm:cxn modelId="{C881CBFB-43C5-478F-9A33-88D71FCBAC25}" type="presOf" srcId="{E1700588-AA9B-9044-98E5-A52BC9E980D8}" destId="{BE891453-7A81-9745-80FE-393D0BD9F682}" srcOrd="0" destOrd="0" presId="urn:microsoft.com/office/officeart/2005/8/layout/bProcess3"/>
-    <dgm:cxn modelId="{5A165BDD-65A0-4A50-B817-2EF3DE36EDA8}" type="presOf" srcId="{6FF581C4-5EE0-6547-8B0A-4DD4E49DF7D5}" destId="{EE2C3E7E-7411-F14A-B102-730D81D864D3}" srcOrd="1" destOrd="0" presId="urn:microsoft.com/office/officeart/2005/8/layout/bProcess3"/>
+    <dgm:cxn modelId="{E5431CF4-1455-4B08-A2F7-3C898B617A05}" type="presOf" srcId="{E1700588-AA9B-9044-98E5-A52BC9E980D8}" destId="{BE891453-7A81-9745-80FE-393D0BD9F682}" srcOrd="0" destOrd="0" presId="urn:microsoft.com/office/officeart/2005/8/layout/bProcess3"/>
+    <dgm:cxn modelId="{6C474117-869A-4E9E-8C4B-1A0F4A7B52A1}" type="presOf" srcId="{E1700588-AA9B-9044-98E5-A52BC9E980D8}" destId="{0D4A6B71-9678-E74B-A4F4-3D04D7F96F18}" srcOrd="1" destOrd="0" presId="urn:microsoft.com/office/officeart/2005/8/layout/bProcess3"/>
+    <dgm:cxn modelId="{987F314E-1221-47CC-A7F9-27298091CB27}" type="presOf" srcId="{6FF581C4-5EE0-6547-8B0A-4DD4E49DF7D5}" destId="{70788382-AA77-7C4C-A399-82382C8CD1E3}" srcOrd="0" destOrd="0" presId="urn:microsoft.com/office/officeart/2005/8/layout/bProcess3"/>
+    <dgm:cxn modelId="{462BEEB3-5897-4739-AF73-B0004DFC878F}" type="presOf" srcId="{03689D08-8F94-B240-B093-204B4D1B1996}" destId="{11041959-BAD3-494D-A0CA-60D08024935F}" srcOrd="0" destOrd="0" presId="urn:microsoft.com/office/officeart/2005/8/layout/bProcess3"/>
+    <dgm:cxn modelId="{798CCE34-68A9-4EFE-BF2B-EBC91C0C0D29}" type="presOf" srcId="{51AF1449-732A-7245-8907-3B0B474E6716}" destId="{70A625A3-B04D-314A-9454-BA7560E71142}" srcOrd="0" destOrd="0" presId="urn:microsoft.com/office/officeart/2005/8/layout/bProcess3"/>
+    <dgm:cxn modelId="{7D9914DD-3B77-4B8F-B880-631DF373A642}" type="presOf" srcId="{51AF1449-732A-7245-8907-3B0B474E6716}" destId="{08B24028-0337-A54F-863C-D83DC536E50D}" srcOrd="1" destOrd="0" presId="urn:microsoft.com/office/officeart/2005/8/layout/bProcess3"/>
     <dgm:cxn modelId="{CBA7B2CB-398D-0944-9097-F88E098803F8}" srcId="{7DBAA654-83A9-2749-9A11-3A2F0853292E}" destId="{981B4EF9-7A3A-BE49-B6B6-0021D3615771}" srcOrd="5" destOrd="0" parTransId="{036AB1F6-FA37-614F-A857-CA2CBEA75FF8}" sibTransId="{07202FE3-BBDD-A74E-9ED7-5FC69364AF9D}"/>
     <dgm:cxn modelId="{A4DF705F-378F-3D46-8BF6-315C5DACB12C}" srcId="{7DBAA654-83A9-2749-9A11-3A2F0853292E}" destId="{3D31D781-DE26-FC46-87C5-81D28438E988}" srcOrd="4" destOrd="0" parTransId="{7FDE228D-3493-0041-A7C9-8BDABED610D5}" sibTransId="{51AF1449-732A-7245-8907-3B0B474E6716}"/>
     <dgm:cxn modelId="{9F7DBBD3-2135-334D-BDE9-A8ED29101BA4}" srcId="{7DBAA654-83A9-2749-9A11-3A2F0853292E}" destId="{3ABC577C-D926-6C40-8609-A47272EDC0E8}" srcOrd="3" destOrd="0" parTransId="{73D020D2-C3E5-6D4B-A74D-95AC52916961}" sibTransId="{E1700588-AA9B-9044-98E5-A52BC9E980D8}"/>
-    <dgm:cxn modelId="{B74C96E1-D188-43C5-A955-6D4E0AFBE97E}" type="presOf" srcId="{C900A651-3FCA-634D-8E96-FB8C693E1E8F}" destId="{71E5BCB2-3AB6-4C42-9B09-A87936C7F001}" srcOrd="0" destOrd="0" presId="urn:microsoft.com/office/officeart/2005/8/layout/bProcess3"/>
-    <dgm:cxn modelId="{6DC18F61-C04E-43ED-836B-B6D729ADD396}" type="presOf" srcId="{51AF1449-732A-7245-8907-3B0B474E6716}" destId="{70A625A3-B04D-314A-9454-BA7560E71142}" srcOrd="0" destOrd="0" presId="urn:microsoft.com/office/officeart/2005/8/layout/bProcess3"/>
-    <dgm:cxn modelId="{817455EB-8906-4C2B-A9CF-8EBC5029581D}" type="presOf" srcId="{6FF581C4-5EE0-6547-8B0A-4DD4E49DF7D5}" destId="{70788382-AA77-7C4C-A399-82382C8CD1E3}" srcOrd="0" destOrd="0" presId="urn:microsoft.com/office/officeart/2005/8/layout/bProcess3"/>
-    <dgm:cxn modelId="{DE45736D-DA48-4C76-82B5-395ACCFC4DA4}" type="presOf" srcId="{03689D08-8F94-B240-B093-204B4D1B1996}" destId="{11041959-BAD3-494D-A0CA-60D08024935F}" srcOrd="0" destOrd="0" presId="urn:microsoft.com/office/officeart/2005/8/layout/bProcess3"/>
-    <dgm:cxn modelId="{33F6D0F0-40AD-4E32-85B0-DE599F9A6E24}" type="presOf" srcId="{56563E73-53C5-C242-B5DD-534CCEB5A55B}" destId="{1AB89A78-53AA-8046-940B-4774F5E8A3F4}" srcOrd="0" destOrd="0" presId="urn:microsoft.com/office/officeart/2005/8/layout/bProcess3"/>
+    <dgm:cxn modelId="{C4D796A1-0DE8-42BB-B252-A16FED14F831}" type="presOf" srcId="{9D0A3E8F-79EA-4741-B4AF-359BBF2AD54A}" destId="{CB005E4D-98D2-5E43-A79A-01D73FA5246C}" srcOrd="0" destOrd="0" presId="urn:microsoft.com/office/officeart/2005/8/layout/bProcess3"/>
     <dgm:cxn modelId="{C9F771AC-35CF-1540-8F9B-A548A676FBEC}" srcId="{7DBAA654-83A9-2749-9A11-3A2F0853292E}" destId="{C900A651-3FCA-634D-8E96-FB8C693E1E8F}" srcOrd="0" destOrd="0" parTransId="{DC773397-72AF-3043-A26B-0B8B32D632B1}" sibTransId="{6FF581C4-5EE0-6547-8B0A-4DD4E49DF7D5}"/>
+    <dgm:cxn modelId="{8212106F-ADEB-4F4E-AEC7-81F8CF0A77B0}" type="presOf" srcId="{981B4EF9-7A3A-BE49-B6B6-0021D3615771}" destId="{CA2203B5-A4CA-2C4D-8577-50E3388F2246}" srcOrd="0" destOrd="0" presId="urn:microsoft.com/office/officeart/2005/8/layout/bProcess3"/>
+    <dgm:cxn modelId="{ADD8BE61-E25D-4F04-9A5B-6F2097801A5D}" type="presOf" srcId="{56563E73-53C5-C242-B5DD-534CCEB5A55B}" destId="{1AB89A78-53AA-8046-940B-4774F5E8A3F4}" srcOrd="0" destOrd="0" presId="urn:microsoft.com/office/officeart/2005/8/layout/bProcess3"/>
     <dgm:cxn modelId="{B40CF301-B877-0146-8F01-A4B49C9B78E2}" srcId="{7DBAA654-83A9-2749-9A11-3A2F0853292E}" destId="{761D77BA-5704-3540-A64C-39623ABDE933}" srcOrd="2" destOrd="0" parTransId="{0CEF3B97-E2A9-E04D-A0DB-EC66FC595157}" sibTransId="{03689D08-8F94-B240-B093-204B4D1B1996}"/>
-    <dgm:cxn modelId="{29C39CB0-B559-4CDB-BAB4-B103E7BD5D92}" type="presOf" srcId="{51AF1449-732A-7245-8907-3B0B474E6716}" destId="{08B24028-0337-A54F-863C-D83DC536E50D}" srcOrd="1" destOrd="0" presId="urn:microsoft.com/office/officeart/2005/8/layout/bProcess3"/>
-    <dgm:cxn modelId="{A0BBA9F2-645E-4422-B294-A3609922004A}" type="presOf" srcId="{3D31D781-DE26-FC46-87C5-81D28438E988}" destId="{5054442F-68CC-BA4D-A78B-D10165C93B35}" srcOrd="0" destOrd="0" presId="urn:microsoft.com/office/officeart/2005/8/layout/bProcess3"/>
-    <dgm:cxn modelId="{D2A96ED4-9608-46E7-8D59-70B34F976EBE}" type="presOf" srcId="{981B4EF9-7A3A-BE49-B6B6-0021D3615771}" destId="{CA2203B5-A4CA-2C4D-8577-50E3388F2246}" srcOrd="0" destOrd="0" presId="urn:microsoft.com/office/officeart/2005/8/layout/bProcess3"/>
-    <dgm:cxn modelId="{97097D1C-B374-486A-B8E3-F0BF8F26A214}" type="presOf" srcId="{9D0A3E8F-79EA-4741-B4AF-359BBF2AD54A}" destId="{CB005E4D-98D2-5E43-A79A-01D73FA5246C}" srcOrd="0" destOrd="0" presId="urn:microsoft.com/office/officeart/2005/8/layout/bProcess3"/>
-    <dgm:cxn modelId="{1508E468-FA33-4C52-B09F-ACC0869EB0E3}" type="presOf" srcId="{761D77BA-5704-3540-A64C-39623ABDE933}" destId="{2B850CA7-3DA8-704B-9542-29A27C4E6E8A}" srcOrd="0" destOrd="0" presId="urn:microsoft.com/office/officeart/2005/8/layout/bProcess3"/>
-    <dgm:cxn modelId="{4FE7FDF6-A14B-4E03-A1FE-CA058E3A88AA}" type="presOf" srcId="{E1700588-AA9B-9044-98E5-A52BC9E980D8}" destId="{0D4A6B71-9678-E74B-A4F4-3D04D7F96F18}" srcOrd="1" destOrd="0" presId="urn:microsoft.com/office/officeart/2005/8/layout/bProcess3"/>
-    <dgm:cxn modelId="{FE0D2E56-1D0E-4C94-82AC-7754D608EBF0}" type="presOf" srcId="{03689D08-8F94-B240-B093-204B4D1B1996}" destId="{F515C25C-FBC4-0A42-9BD8-739DB491DE01}" srcOrd="1" destOrd="0" presId="urn:microsoft.com/office/officeart/2005/8/layout/bProcess3"/>
-    <dgm:cxn modelId="{AE06E43A-018A-4BC0-AA05-FA497050EA3A}" type="presOf" srcId="{7DBAA654-83A9-2749-9A11-3A2F0853292E}" destId="{379D3411-2CF2-1443-9DE7-1F3F74BE70B6}" srcOrd="0" destOrd="0" presId="urn:microsoft.com/office/officeart/2005/8/layout/bProcess3"/>
-    <dgm:cxn modelId="{32CED159-40D3-4853-9956-29D557C47E9B}" type="presParOf" srcId="{379D3411-2CF2-1443-9DE7-1F3F74BE70B6}" destId="{71E5BCB2-3AB6-4C42-9B09-A87936C7F001}" srcOrd="0" destOrd="0" presId="urn:microsoft.com/office/officeart/2005/8/layout/bProcess3"/>
-    <dgm:cxn modelId="{9E6CA0A1-63F3-4B29-A2A4-187DC254D893}" type="presParOf" srcId="{379D3411-2CF2-1443-9DE7-1F3F74BE70B6}" destId="{70788382-AA77-7C4C-A399-82382C8CD1E3}" srcOrd="1" destOrd="0" presId="urn:microsoft.com/office/officeart/2005/8/layout/bProcess3"/>
-    <dgm:cxn modelId="{1A2AE99E-65D5-4417-A9E8-98A6122FB782}" type="presParOf" srcId="{70788382-AA77-7C4C-A399-82382C8CD1E3}" destId="{EE2C3E7E-7411-F14A-B102-730D81D864D3}" srcOrd="0" destOrd="0" presId="urn:microsoft.com/office/officeart/2005/8/layout/bProcess3"/>
-    <dgm:cxn modelId="{6A1E31EE-9B54-4B54-8BA0-7D971CA57B6C}" type="presParOf" srcId="{379D3411-2CF2-1443-9DE7-1F3F74BE70B6}" destId="{CB005E4D-98D2-5E43-A79A-01D73FA5246C}" srcOrd="2" destOrd="0" presId="urn:microsoft.com/office/officeart/2005/8/layout/bProcess3"/>
-    <dgm:cxn modelId="{EC020155-84D7-42E6-8996-906C3CCF3ABF}" type="presParOf" srcId="{379D3411-2CF2-1443-9DE7-1F3F74BE70B6}" destId="{1AB89A78-53AA-8046-940B-4774F5E8A3F4}" srcOrd="3" destOrd="0" presId="urn:microsoft.com/office/officeart/2005/8/layout/bProcess3"/>
-    <dgm:cxn modelId="{6A5021E4-73B3-4091-90C5-2593FF645B3F}" type="presParOf" srcId="{1AB89A78-53AA-8046-940B-4774F5E8A3F4}" destId="{8845A127-0D85-A14A-94CB-F773727D4C9B}" srcOrd="0" destOrd="0" presId="urn:microsoft.com/office/officeart/2005/8/layout/bProcess3"/>
-    <dgm:cxn modelId="{30F72569-9BF0-466D-A674-BB57B2C31DB0}" type="presParOf" srcId="{379D3411-2CF2-1443-9DE7-1F3F74BE70B6}" destId="{2B850CA7-3DA8-704B-9542-29A27C4E6E8A}" srcOrd="4" destOrd="0" presId="urn:microsoft.com/office/officeart/2005/8/layout/bProcess3"/>
-    <dgm:cxn modelId="{054F06CF-CA10-4D31-A2A5-43C2122C8114}" type="presParOf" srcId="{379D3411-2CF2-1443-9DE7-1F3F74BE70B6}" destId="{11041959-BAD3-494D-A0CA-60D08024935F}" srcOrd="5" destOrd="0" presId="urn:microsoft.com/office/officeart/2005/8/layout/bProcess3"/>
-    <dgm:cxn modelId="{57AF6404-3AA9-4193-93B5-F1CAD2CF4DF5}" type="presParOf" srcId="{11041959-BAD3-494D-A0CA-60D08024935F}" destId="{F515C25C-FBC4-0A42-9BD8-739DB491DE01}" srcOrd="0" destOrd="0" presId="urn:microsoft.com/office/officeart/2005/8/layout/bProcess3"/>
-    <dgm:cxn modelId="{A5E3435E-CF27-46BA-8C91-517ABC9EADF7}" type="presParOf" srcId="{379D3411-2CF2-1443-9DE7-1F3F74BE70B6}" destId="{35CF6ACD-16BB-D44B-9967-A88BE4C856FA}" srcOrd="6" destOrd="0" presId="urn:microsoft.com/office/officeart/2005/8/layout/bProcess3"/>
-    <dgm:cxn modelId="{F8C87384-CD86-4E94-83C3-ACAF0CDD6451}" type="presParOf" srcId="{379D3411-2CF2-1443-9DE7-1F3F74BE70B6}" destId="{BE891453-7A81-9745-80FE-393D0BD9F682}" srcOrd="7" destOrd="0" presId="urn:microsoft.com/office/officeart/2005/8/layout/bProcess3"/>
-    <dgm:cxn modelId="{5888A54F-4142-4FD6-87DD-D77AC14D2A5A}" type="presParOf" srcId="{BE891453-7A81-9745-80FE-393D0BD9F682}" destId="{0D4A6B71-9678-E74B-A4F4-3D04D7F96F18}" srcOrd="0" destOrd="0" presId="urn:microsoft.com/office/officeart/2005/8/layout/bProcess3"/>
-    <dgm:cxn modelId="{1FF8CD23-4093-40FE-AC47-88D8AC541B5A}" type="presParOf" srcId="{379D3411-2CF2-1443-9DE7-1F3F74BE70B6}" destId="{5054442F-68CC-BA4D-A78B-D10165C93B35}" srcOrd="8" destOrd="0" presId="urn:microsoft.com/office/officeart/2005/8/layout/bProcess3"/>
-    <dgm:cxn modelId="{7ABB6CB1-D06F-4C59-8744-7A61A1A84BEC}" type="presParOf" srcId="{379D3411-2CF2-1443-9DE7-1F3F74BE70B6}" destId="{70A625A3-B04D-314A-9454-BA7560E71142}" srcOrd="9" destOrd="0" presId="urn:microsoft.com/office/officeart/2005/8/layout/bProcess3"/>
-    <dgm:cxn modelId="{45704AA1-48F4-4A6F-A41D-8E5B6BD36148}" type="presParOf" srcId="{70A625A3-B04D-314A-9454-BA7560E71142}" destId="{08B24028-0337-A54F-863C-D83DC536E50D}" srcOrd="0" destOrd="0" presId="urn:microsoft.com/office/officeart/2005/8/layout/bProcess3"/>
-    <dgm:cxn modelId="{9326F393-AF39-499C-9C9D-763C8AD3A22D}" type="presParOf" srcId="{379D3411-2CF2-1443-9DE7-1F3F74BE70B6}" destId="{CA2203B5-A4CA-2C4D-8577-50E3388F2246}" srcOrd="10" destOrd="0" presId="urn:microsoft.com/office/officeart/2005/8/layout/bProcess3"/>
+    <dgm:cxn modelId="{88CA165C-4949-4596-BDE1-EC98B8473EEE}" type="presOf" srcId="{761D77BA-5704-3540-A64C-39623ABDE933}" destId="{2B850CA7-3DA8-704B-9542-29A27C4E6E8A}" srcOrd="0" destOrd="0" presId="urn:microsoft.com/office/officeart/2005/8/layout/bProcess3"/>
+    <dgm:cxn modelId="{D7D28E20-1BFA-4457-BD41-676177FEEDBA}" type="presOf" srcId="{56563E73-53C5-C242-B5DD-534CCEB5A55B}" destId="{8845A127-0D85-A14A-94CB-F773727D4C9B}" srcOrd="1" destOrd="0" presId="urn:microsoft.com/office/officeart/2005/8/layout/bProcess3"/>
+    <dgm:cxn modelId="{86CB941B-C6AE-4172-9193-9BA9458DECA8}" type="presOf" srcId="{6FF581C4-5EE0-6547-8B0A-4DD4E49DF7D5}" destId="{EE2C3E7E-7411-F14A-B102-730D81D864D3}" srcOrd="1" destOrd="0" presId="urn:microsoft.com/office/officeart/2005/8/layout/bProcess3"/>
+    <dgm:cxn modelId="{4D8D3311-D950-4973-9FBE-9E873E0C5ADC}" type="presOf" srcId="{C900A651-3FCA-634D-8E96-FB8C693E1E8F}" destId="{71E5BCB2-3AB6-4C42-9B09-A87936C7F001}" srcOrd="0" destOrd="0" presId="urn:microsoft.com/office/officeart/2005/8/layout/bProcess3"/>
+    <dgm:cxn modelId="{C3E14006-6ACD-4127-AB9B-A541E21CB0C0}" type="presOf" srcId="{03689D08-8F94-B240-B093-204B4D1B1996}" destId="{F515C25C-FBC4-0A42-9BD8-739DB491DE01}" srcOrd="1" destOrd="0" presId="urn:microsoft.com/office/officeart/2005/8/layout/bProcess3"/>
+    <dgm:cxn modelId="{C5BF01F8-1C79-40ED-BE30-C0B60110C3A4}" type="presOf" srcId="{3ABC577C-D926-6C40-8609-A47272EDC0E8}" destId="{35CF6ACD-16BB-D44B-9967-A88BE4C856FA}" srcOrd="0" destOrd="0" presId="urn:microsoft.com/office/officeart/2005/8/layout/bProcess3"/>
+    <dgm:cxn modelId="{1576B9E7-5636-4E90-89B9-622D888A98EE}" type="presOf" srcId="{7DBAA654-83A9-2749-9A11-3A2F0853292E}" destId="{379D3411-2CF2-1443-9DE7-1F3F74BE70B6}" srcOrd="0" destOrd="0" presId="urn:microsoft.com/office/officeart/2005/8/layout/bProcess3"/>
+    <dgm:cxn modelId="{A7444CE2-D3D1-4732-8239-ED9D8353DD5F}" type="presOf" srcId="{3D31D781-DE26-FC46-87C5-81D28438E988}" destId="{5054442F-68CC-BA4D-A78B-D10165C93B35}" srcOrd="0" destOrd="0" presId="urn:microsoft.com/office/officeart/2005/8/layout/bProcess3"/>
+    <dgm:cxn modelId="{275CCB28-7347-4360-AD4B-8B6627D27004}" type="presParOf" srcId="{379D3411-2CF2-1443-9DE7-1F3F74BE70B6}" destId="{71E5BCB2-3AB6-4C42-9B09-A87936C7F001}" srcOrd="0" destOrd="0" presId="urn:microsoft.com/office/officeart/2005/8/layout/bProcess3"/>
+    <dgm:cxn modelId="{183B251C-72D9-4D4B-817D-1378BFDC6D65}" type="presParOf" srcId="{379D3411-2CF2-1443-9DE7-1F3F74BE70B6}" destId="{70788382-AA77-7C4C-A399-82382C8CD1E3}" srcOrd="1" destOrd="0" presId="urn:microsoft.com/office/officeart/2005/8/layout/bProcess3"/>
+    <dgm:cxn modelId="{464819B7-934E-46EA-8DB7-5EB121565E48}" type="presParOf" srcId="{70788382-AA77-7C4C-A399-82382C8CD1E3}" destId="{EE2C3E7E-7411-F14A-B102-730D81D864D3}" srcOrd="0" destOrd="0" presId="urn:microsoft.com/office/officeart/2005/8/layout/bProcess3"/>
+    <dgm:cxn modelId="{C958CD87-6882-443D-B397-0C137A64B879}" type="presParOf" srcId="{379D3411-2CF2-1443-9DE7-1F3F74BE70B6}" destId="{CB005E4D-98D2-5E43-A79A-01D73FA5246C}" srcOrd="2" destOrd="0" presId="urn:microsoft.com/office/officeart/2005/8/layout/bProcess3"/>
+    <dgm:cxn modelId="{F2903BAC-E3E4-47F7-957D-5BC47E99B16A}" type="presParOf" srcId="{379D3411-2CF2-1443-9DE7-1F3F74BE70B6}" destId="{1AB89A78-53AA-8046-940B-4774F5E8A3F4}" srcOrd="3" destOrd="0" presId="urn:microsoft.com/office/officeart/2005/8/layout/bProcess3"/>
+    <dgm:cxn modelId="{211CCE84-EF3B-40F1-B654-6555A77355E4}" type="presParOf" srcId="{1AB89A78-53AA-8046-940B-4774F5E8A3F4}" destId="{8845A127-0D85-A14A-94CB-F773727D4C9B}" srcOrd="0" destOrd="0" presId="urn:microsoft.com/office/officeart/2005/8/layout/bProcess3"/>
+    <dgm:cxn modelId="{C7BAD141-D1FA-4819-A089-650945886A3C}" type="presParOf" srcId="{379D3411-2CF2-1443-9DE7-1F3F74BE70B6}" destId="{2B850CA7-3DA8-704B-9542-29A27C4E6E8A}" srcOrd="4" destOrd="0" presId="urn:microsoft.com/office/officeart/2005/8/layout/bProcess3"/>
+    <dgm:cxn modelId="{604272CA-9137-4D51-BB4C-1B9A36F23183}" type="presParOf" srcId="{379D3411-2CF2-1443-9DE7-1F3F74BE70B6}" destId="{11041959-BAD3-494D-A0CA-60D08024935F}" srcOrd="5" destOrd="0" presId="urn:microsoft.com/office/officeart/2005/8/layout/bProcess3"/>
+    <dgm:cxn modelId="{B26C0622-B2AE-4D50-BE9F-3E7D6EA2C4B6}" type="presParOf" srcId="{11041959-BAD3-494D-A0CA-60D08024935F}" destId="{F515C25C-FBC4-0A42-9BD8-739DB491DE01}" srcOrd="0" destOrd="0" presId="urn:microsoft.com/office/officeart/2005/8/layout/bProcess3"/>
+    <dgm:cxn modelId="{661F5CBD-5F60-4F30-BF72-F9E3C91B74AD}" type="presParOf" srcId="{379D3411-2CF2-1443-9DE7-1F3F74BE70B6}" destId="{35CF6ACD-16BB-D44B-9967-A88BE4C856FA}" srcOrd="6" destOrd="0" presId="urn:microsoft.com/office/officeart/2005/8/layout/bProcess3"/>
+    <dgm:cxn modelId="{10C3386B-68E7-4673-9106-AB908E81E5D9}" type="presParOf" srcId="{379D3411-2CF2-1443-9DE7-1F3F74BE70B6}" destId="{BE891453-7A81-9745-80FE-393D0BD9F682}" srcOrd="7" destOrd="0" presId="urn:microsoft.com/office/officeart/2005/8/layout/bProcess3"/>
+    <dgm:cxn modelId="{FE8C8246-C7B9-45E3-B56B-A338DC6F7581}" type="presParOf" srcId="{BE891453-7A81-9745-80FE-393D0BD9F682}" destId="{0D4A6B71-9678-E74B-A4F4-3D04D7F96F18}" srcOrd="0" destOrd="0" presId="urn:microsoft.com/office/officeart/2005/8/layout/bProcess3"/>
+    <dgm:cxn modelId="{F561F685-AD6D-4AAE-B2D4-9541198D403F}" type="presParOf" srcId="{379D3411-2CF2-1443-9DE7-1F3F74BE70B6}" destId="{5054442F-68CC-BA4D-A78B-D10165C93B35}" srcOrd="8" destOrd="0" presId="urn:microsoft.com/office/officeart/2005/8/layout/bProcess3"/>
+    <dgm:cxn modelId="{4B5D0385-4E8C-4CE6-8C23-42DEB1FCAB09}" type="presParOf" srcId="{379D3411-2CF2-1443-9DE7-1F3F74BE70B6}" destId="{70A625A3-B04D-314A-9454-BA7560E71142}" srcOrd="9" destOrd="0" presId="urn:microsoft.com/office/officeart/2005/8/layout/bProcess3"/>
+    <dgm:cxn modelId="{F2A1AC53-1164-42C2-8CA8-2DC42BF0D8CE}" type="presParOf" srcId="{70A625A3-B04D-314A-9454-BA7560E71142}" destId="{08B24028-0337-A54F-863C-D83DC536E50D}" srcOrd="0" destOrd="0" presId="urn:microsoft.com/office/officeart/2005/8/layout/bProcess3"/>
+    <dgm:cxn modelId="{1DAE48C9-0026-4DBE-B6E1-107CABDE0998}" type="presParOf" srcId="{379D3411-2CF2-1443-9DE7-1F3F74BE70B6}" destId="{CA2203B5-A4CA-2C4D-8577-50E3388F2246}" srcOrd="10" destOrd="0" presId="urn:microsoft.com/office/officeart/2005/8/layout/bProcess3"/>
   </dgm:cxnLst>
   <dgm:bg/>
   <dgm:whole>
@@ -15308,7 +15185,7 @@
 </file>
 
 <file path=customXml/itemProps1.xml><?xml version="1.0" encoding="utf-8"?>
-<ds:datastoreItem xmlns:ds="http://schemas.openxmlformats.org/officeDocument/2006/customXml" ds:itemID="{261B3991-EBD5-47DC-8CEF-D41B5E1C12E6}">
+<ds:datastoreItem xmlns:ds="http://schemas.openxmlformats.org/officeDocument/2006/customXml" ds:itemID="{885650FC-0DC7-4BBE-96FE-01410B8D0EC8}">
   <ds:schemaRefs>
     <ds:schemaRef ds:uri="http://schemas.openxmlformats.org/officeDocument/2006/bibliography"/>
   </ds:schemaRefs>

</xml_diff>

<commit_message>
CID Delivered! [with PDF in Deliveries folder]
</commit_message>
<xml_diff>
--- a/3. Code Inspection Document (working space)/Code Inspection Document.docx
+++ b/3. Code Inspection Document (working space)/Code Inspection Document.docx
@@ -1,6 +1,6 @@
 
 <file path=word/document.xml><?xml version="1.0" encoding="utf-8"?>
-<w:document xmlns:wpc="http://schemas.microsoft.com/office/word/2010/wordprocessingCanvas" xmlns:mo="http://schemas.microsoft.com/office/mac/office/2008/main" xmlns:mc="http://schemas.openxmlformats.org/markup-compatibility/2006" xmlns:mv="urn:schemas-microsoft-com:mac:vml" xmlns:o="urn:schemas-microsoft-com:office:office" xmlns:r="http://schemas.openxmlformats.org/officeDocument/2006/relationships" xmlns:m="http://schemas.openxmlformats.org/officeDocument/2006/math" xmlns:v="urn:schemas-microsoft-com:vml" xmlns:wp14="http://schemas.microsoft.com/office/word/2010/wordprocessingDrawing" xmlns:wp="http://schemas.openxmlformats.org/drawingml/2006/wordprocessingDrawing" xmlns:w10="urn:schemas-microsoft-com:office:word" xmlns:w="http://schemas.openxmlformats.org/wordprocessingml/2006/main" xmlns:w14="http://schemas.microsoft.com/office/word/2010/wordml" xmlns:w15="http://schemas.microsoft.com/office/word/2012/wordml" xmlns:wpg="http://schemas.microsoft.com/office/word/2010/wordprocessingGroup" xmlns:wpi="http://schemas.microsoft.com/office/word/2010/wordprocessingInk" xmlns:wne="http://schemas.microsoft.com/office/word/2006/wordml" xmlns:wps="http://schemas.microsoft.com/office/word/2010/wordprocessingShape" mc:Ignorable="w14 w15 wp14">
+<w:document xmlns:wpc="http://schemas.microsoft.com/office/word/2010/wordprocessingCanvas" xmlns:mc="http://schemas.openxmlformats.org/markup-compatibility/2006" xmlns:o="urn:schemas-microsoft-com:office:office" xmlns:r="http://schemas.openxmlformats.org/officeDocument/2006/relationships" xmlns:m="http://schemas.openxmlformats.org/officeDocument/2006/math" xmlns:v="urn:schemas-microsoft-com:vml" xmlns:wp14="http://schemas.microsoft.com/office/word/2010/wordprocessingDrawing" xmlns:wp="http://schemas.openxmlformats.org/drawingml/2006/wordprocessingDrawing" xmlns:w10="urn:schemas-microsoft-com:office:word" xmlns:w="http://schemas.openxmlformats.org/wordprocessingml/2006/main" xmlns:w14="http://schemas.microsoft.com/office/word/2010/wordml" xmlns:w15="http://schemas.microsoft.com/office/word/2012/wordml" xmlns:wpg="http://schemas.microsoft.com/office/word/2010/wordprocessingGroup" xmlns:wpi="http://schemas.microsoft.com/office/word/2010/wordprocessingInk" xmlns:wne="http://schemas.microsoft.com/office/word/2006/wordml" xmlns:wps="http://schemas.microsoft.com/office/word/2010/wordprocessingShape" mc:Ignorable="w14 w15 wp14">
   <w:body>
     <w:p>
       <w:pPr>
@@ -462,10 +462,10 @@
     </w:p>
     <w:p>
       <w:pPr>
-        <w:pStyle w:val="Heading1"/>
+        <w:pStyle w:val="Titolo1"/>
         <w:spacing w:line="480" w:lineRule="auto"/>
       </w:pPr>
-      <w:bookmarkStart w:id="0" w:name="_Toc439755581"/>
+      <w:bookmarkStart w:id="0" w:name="_Toc439770107"/>
       <w:r>
         <w:lastRenderedPageBreak/>
         <w:t>Table of Contents</w:t>
@@ -474,7 +474,7 @@
     </w:p>
     <w:p>
       <w:pPr>
-        <w:pStyle w:val="TOC1"/>
+        <w:pStyle w:val="Sommario1"/>
         <w:tabs>
           <w:tab w:val="left" w:pos="440"/>
           <w:tab w:val="right" w:leader="dot" w:pos="9962"/>
@@ -550,7 +550,7 @@
         <w:rPr>
           <w:noProof/>
         </w:rPr>
-        <w:instrText xml:space="preserve"> PAGEREF _Toc439755581 \h </w:instrText>
+        <w:instrText xml:space="preserve"> PAGEREF _Toc439770107 \h </w:instrText>
       </w:r>
       <w:r>
         <w:rPr>
@@ -578,7 +578,7 @@
     </w:p>
     <w:p>
       <w:pPr>
-        <w:pStyle w:val="TOC1"/>
+        <w:pStyle w:val="Sommario1"/>
         <w:tabs>
           <w:tab w:val="left" w:pos="440"/>
           <w:tab w:val="right" w:leader="dot" w:pos="9962"/>
@@ -624,7 +624,7 @@
         <w:rPr>
           <w:noProof/>
         </w:rPr>
-        <w:instrText xml:space="preserve"> PAGEREF _Toc439755582 \h </w:instrText>
+        <w:instrText xml:space="preserve"> PAGEREF _Toc439770108 \h </w:instrText>
       </w:r>
       <w:r>
         <w:rPr>
@@ -652,7 +652,7 @@
     </w:p>
     <w:p>
       <w:pPr>
-        <w:pStyle w:val="TOC2"/>
+        <w:pStyle w:val="Sommario2"/>
         <w:tabs>
           <w:tab w:val="left" w:pos="880"/>
           <w:tab w:val="right" w:leader="dot" w:pos="9962"/>
@@ -698,7 +698,7 @@
         <w:rPr>
           <w:noProof/>
         </w:rPr>
-        <w:instrText xml:space="preserve"> PAGEREF _Toc439755583 \h </w:instrText>
+        <w:instrText xml:space="preserve"> PAGEREF _Toc439770109 \h </w:instrText>
       </w:r>
       <w:r>
         <w:rPr>
@@ -726,7 +726,7 @@
     </w:p>
     <w:p>
       <w:pPr>
-        <w:pStyle w:val="TOC1"/>
+        <w:pStyle w:val="Sommario1"/>
         <w:tabs>
           <w:tab w:val="left" w:pos="440"/>
           <w:tab w:val="right" w:leader="dot" w:pos="9962"/>
@@ -772,7 +772,7 @@
         <w:rPr>
           <w:noProof/>
         </w:rPr>
-        <w:instrText xml:space="preserve"> PAGEREF _Toc439755584 \h </w:instrText>
+        <w:instrText xml:space="preserve"> PAGEREF _Toc439770110 \h </w:instrText>
       </w:r>
       <w:r>
         <w:rPr>
@@ -800,7 +800,7 @@
     </w:p>
     <w:p>
       <w:pPr>
-        <w:pStyle w:val="TOC2"/>
+        <w:pStyle w:val="Sommario2"/>
         <w:tabs>
           <w:tab w:val="left" w:pos="880"/>
           <w:tab w:val="right" w:leader="dot" w:pos="9962"/>
@@ -846,7 +846,7 @@
         <w:rPr>
           <w:noProof/>
         </w:rPr>
-        <w:instrText xml:space="preserve"> PAGEREF _Toc439755585 \h </w:instrText>
+        <w:instrText xml:space="preserve"> PAGEREF _Toc439770111 \h </w:instrText>
       </w:r>
       <w:r>
         <w:rPr>
@@ -874,7 +874,7 @@
     </w:p>
     <w:p>
       <w:pPr>
-        <w:pStyle w:val="TOC1"/>
+        <w:pStyle w:val="Sommario1"/>
         <w:tabs>
           <w:tab w:val="left" w:pos="440"/>
           <w:tab w:val="right" w:leader="dot" w:pos="9962"/>
@@ -920,7 +920,7 @@
         <w:rPr>
           <w:noProof/>
         </w:rPr>
-        <w:instrText xml:space="preserve"> PAGEREF _Toc439755586 \h </w:instrText>
+        <w:instrText xml:space="preserve"> PAGEREF _Toc439770112 \h </w:instrText>
       </w:r>
       <w:r>
         <w:rPr>
@@ -948,7 +948,7 @@
     </w:p>
     <w:p>
       <w:pPr>
-        <w:pStyle w:val="TOC2"/>
+        <w:pStyle w:val="Sommario2"/>
         <w:tabs>
           <w:tab w:val="left" w:pos="880"/>
           <w:tab w:val="right" w:leader="dot" w:pos="9962"/>
@@ -994,7 +994,7 @@
         <w:rPr>
           <w:noProof/>
         </w:rPr>
-        <w:instrText xml:space="preserve"> PAGEREF _Toc439755587 \h </w:instrText>
+        <w:instrText xml:space="preserve"> PAGEREF _Toc439770113 \h </w:instrText>
       </w:r>
       <w:r>
         <w:rPr>
@@ -1022,7 +1022,7 @@
     </w:p>
     <w:p>
       <w:pPr>
-        <w:pStyle w:val="TOC2"/>
+        <w:pStyle w:val="Sommario2"/>
         <w:tabs>
           <w:tab w:val="left" w:pos="880"/>
           <w:tab w:val="right" w:leader="dot" w:pos="9962"/>
@@ -1068,7 +1068,7 @@
         <w:rPr>
           <w:noProof/>
         </w:rPr>
-        <w:instrText xml:space="preserve"> PAGEREF _Toc439755588 \h </w:instrText>
+        <w:instrText xml:space="preserve"> PAGEREF _Toc439770114 \h </w:instrText>
       </w:r>
       <w:r>
         <w:rPr>
@@ -1085,7 +1085,7 @@
         <w:rPr>
           <w:noProof/>
         </w:rPr>
-        <w:t>7</w:t>
+        <w:t>6</w:t>
       </w:r>
       <w:r>
         <w:rPr>
@@ -1096,7 +1096,7 @@
     </w:p>
     <w:p>
       <w:pPr>
-        <w:pStyle w:val="TOC1"/>
+        <w:pStyle w:val="Sommario1"/>
         <w:tabs>
           <w:tab w:val="left" w:pos="440"/>
           <w:tab w:val="right" w:leader="dot" w:pos="9962"/>
@@ -1142,7 +1142,7 @@
         <w:rPr>
           <w:noProof/>
         </w:rPr>
-        <w:instrText xml:space="preserve"> PAGEREF _Toc439755589 \h </w:instrText>
+        <w:instrText xml:space="preserve"> PAGEREF _Toc439770115 \h </w:instrText>
       </w:r>
       <w:r>
         <w:rPr>
@@ -1159,7 +1159,7 @@
         <w:rPr>
           <w:noProof/>
         </w:rPr>
-        <w:t>8</w:t>
+        <w:t>7</w:t>
       </w:r>
       <w:r>
         <w:rPr>
@@ -1170,7 +1170,7 @@
     </w:p>
     <w:p>
       <w:pPr>
-        <w:pStyle w:val="TOC2"/>
+        <w:pStyle w:val="Sommario2"/>
         <w:tabs>
           <w:tab w:val="left" w:pos="880"/>
           <w:tab w:val="right" w:leader="dot" w:pos="9962"/>
@@ -1216,7 +1216,7 @@
         <w:rPr>
           <w:noProof/>
         </w:rPr>
-        <w:instrText xml:space="preserve"> PAGEREF _Toc439755590 \h </w:instrText>
+        <w:instrText xml:space="preserve"> PAGEREF _Toc439770116 \h </w:instrText>
       </w:r>
       <w:r>
         <w:rPr>
@@ -1233,7 +1233,7 @@
         <w:rPr>
           <w:noProof/>
         </w:rPr>
-        <w:t>8</w:t>
+        <w:t>7</w:t>
       </w:r>
       <w:r>
         <w:rPr>
@@ -1241,10 +1241,12 @@
         </w:rPr>
         <w:fldChar w:fldCharType="end"/>
       </w:r>
+      <w:bookmarkStart w:id="1" w:name="_GoBack"/>
+      <w:bookmarkEnd w:id="1"/>
     </w:p>
     <w:p>
       <w:pPr>
-        <w:pStyle w:val="TOC2"/>
+        <w:pStyle w:val="Sommario2"/>
         <w:tabs>
           <w:tab w:val="left" w:pos="880"/>
           <w:tab w:val="right" w:leader="dot" w:pos="9962"/>
@@ -1290,7 +1292,7 @@
         <w:rPr>
           <w:noProof/>
         </w:rPr>
-        <w:instrText xml:space="preserve"> PAGEREF _Toc439755591 \h </w:instrText>
+        <w:instrText xml:space="preserve"> PAGEREF _Toc439770117 \h </w:instrText>
       </w:r>
       <w:r>
         <w:rPr>
@@ -1307,7 +1309,7 @@
         <w:rPr>
           <w:noProof/>
         </w:rPr>
-        <w:t>11</w:t>
+        <w:t>10</w:t>
       </w:r>
       <w:r>
         <w:rPr>
@@ -1318,7 +1320,7 @@
     </w:p>
     <w:p>
       <w:pPr>
-        <w:pStyle w:val="TOC2"/>
+        <w:pStyle w:val="Sommario2"/>
         <w:tabs>
           <w:tab w:val="left" w:pos="880"/>
           <w:tab w:val="right" w:leader="dot" w:pos="9962"/>
@@ -1364,7 +1366,7 @@
         <w:rPr>
           <w:noProof/>
         </w:rPr>
-        <w:instrText xml:space="preserve"> PAGEREF _Toc439755592 \h </w:instrText>
+        <w:instrText xml:space="preserve"> PAGEREF _Toc439770118 \h </w:instrText>
       </w:r>
       <w:r>
         <w:rPr>
@@ -1381,7 +1383,7 @@
         <w:rPr>
           <w:noProof/>
         </w:rPr>
-        <w:t>16</w:t>
+        <w:t>15</w:t>
       </w:r>
       <w:r>
         <w:rPr>
@@ -1392,7 +1394,7 @@
     </w:p>
     <w:p>
       <w:pPr>
-        <w:pStyle w:val="TOC1"/>
+        <w:pStyle w:val="Sommario1"/>
         <w:tabs>
           <w:tab w:val="left" w:pos="440"/>
           <w:tab w:val="right" w:leader="dot" w:pos="9962"/>
@@ -1438,7 +1440,7 @@
         <w:rPr>
           <w:noProof/>
         </w:rPr>
-        <w:instrText xml:space="preserve"> PAGEREF _Toc439755593 \h </w:instrText>
+        <w:instrText xml:space="preserve"> PAGEREF _Toc439770119 \h </w:instrText>
       </w:r>
       <w:r>
         <w:rPr>
@@ -1455,7 +1457,7 @@
         <w:rPr>
           <w:noProof/>
         </w:rPr>
-        <w:t>17</w:t>
+        <w:t>16</w:t>
       </w:r>
       <w:r>
         <w:rPr>
@@ -1466,7 +1468,7 @@
     </w:p>
     <w:p>
       <w:pPr>
-        <w:pStyle w:val="TOC1"/>
+        <w:pStyle w:val="Sommario1"/>
         <w:tabs>
           <w:tab w:val="left" w:pos="440"/>
           <w:tab w:val="right" w:leader="dot" w:pos="9962"/>
@@ -1512,7 +1514,7 @@
         <w:rPr>
           <w:noProof/>
         </w:rPr>
-        <w:instrText xml:space="preserve"> PAGEREF _Toc439755594 \h </w:instrText>
+        <w:instrText xml:space="preserve"> PAGEREF _Toc439770120 \h </w:instrText>
       </w:r>
       <w:r>
         <w:rPr>
@@ -1529,7 +1531,7 @@
         <w:rPr>
           <w:noProof/>
         </w:rPr>
-        <w:t>17</w:t>
+        <w:t>16</w:t>
       </w:r>
       <w:r>
         <w:rPr>
@@ -1572,24 +1574,24 @@
     </w:p>
     <w:p>
       <w:pPr>
-        <w:pStyle w:val="Heading1"/>
-      </w:pPr>
-      <w:bookmarkStart w:id="1" w:name="_Toc439755582"/>
+        <w:pStyle w:val="Titolo1"/>
+      </w:pPr>
+      <w:bookmarkStart w:id="2" w:name="_Toc439770108"/>
       <w:r>
         <w:lastRenderedPageBreak/>
         <w:t>Introduction</w:t>
       </w:r>
-      <w:bookmarkEnd w:id="1"/>
+      <w:bookmarkEnd w:id="2"/>
     </w:p>
     <w:p>
       <w:pPr>
-        <w:pStyle w:val="Heading2"/>
-      </w:pPr>
-      <w:bookmarkStart w:id="2" w:name="_Toc439755583"/>
+        <w:pStyle w:val="Titolo2"/>
+      </w:pPr>
+      <w:bookmarkStart w:id="3" w:name="_Toc439770109"/>
       <w:r>
         <w:t>Purpose</w:t>
       </w:r>
-      <w:bookmarkEnd w:id="2"/>
+      <w:bookmarkEnd w:id="3"/>
       <w:r>
         <w:t xml:space="preserve"> </w:t>
       </w:r>
@@ -1777,7 +1779,7 @@
         <w:drawing>
           <wp:inline distT="0" distB="0" distL="0" distR="0" wp14:anchorId="5D139AC6" wp14:editId="7CFB46F3">
             <wp:extent cx="6657033" cy="3678148"/>
-            <wp:effectExtent l="0" t="25400" r="0" b="0"/>
+            <wp:effectExtent l="0" t="0" r="0" b="0"/>
             <wp:docPr id="19" name="Diagram 19"/>
             <wp:cNvGraphicFramePr/>
             <a:graphic xmlns:a="http://schemas.openxmlformats.org/drawingml/2006/main">
@@ -1813,9 +1815,9 @@
     </w:p>
     <w:p>
       <w:pPr>
-        <w:pStyle w:val="Heading1"/>
-      </w:pPr>
-      <w:bookmarkStart w:id="3" w:name="_Toc439755584"/>
+        <w:pStyle w:val="Titolo1"/>
+      </w:pPr>
+      <w:bookmarkStart w:id="4" w:name="_Toc439770110"/>
       <w:r>
         <w:lastRenderedPageBreak/>
         <w:t>Classes</w:t>
@@ -1823,18 +1825,18 @@
       <w:r>
         <w:t xml:space="preserve"> that were assigned to the group</w:t>
       </w:r>
-      <w:bookmarkEnd w:id="3"/>
+      <w:bookmarkEnd w:id="4"/>
     </w:p>
     <w:p>
       <w:pPr>
-        <w:pStyle w:val="Heading2"/>
-      </w:pPr>
-      <w:bookmarkStart w:id="4" w:name="_Toc439755585"/>
+        <w:pStyle w:val="Titolo2"/>
+      </w:pPr>
+      <w:bookmarkStart w:id="5" w:name="_Toc439770111"/>
       <w:proofErr w:type="spellStart"/>
       <w:r>
         <w:t>ListSubComponentsCommand</w:t>
       </w:r>
-      <w:bookmarkEnd w:id="4"/>
+      <w:bookmarkEnd w:id="5"/>
       <w:proofErr w:type="spellEnd"/>
     </w:p>
     <w:p>
@@ -2234,9 +2236,9 @@
     <w:p/>
     <w:p>
       <w:pPr>
-        <w:pStyle w:val="Heading1"/>
-      </w:pPr>
-      <w:bookmarkStart w:id="5" w:name="_Toc439755586"/>
+        <w:pStyle w:val="Titolo1"/>
+      </w:pPr>
+      <w:bookmarkStart w:id="6" w:name="_Toc439770112"/>
       <w:r>
         <w:lastRenderedPageBreak/>
         <w:t>Functional role of</w:t>
@@ -2244,20 +2246,20 @@
       <w:r>
         <w:t xml:space="preserve"> assigned set of classes</w:t>
       </w:r>
-      <w:bookmarkEnd w:id="5"/>
+      <w:bookmarkEnd w:id="6"/>
     </w:p>
     <w:p>
       <w:pPr>
-        <w:pStyle w:val="Heading2"/>
-      </w:pPr>
-      <w:bookmarkStart w:id="6" w:name="_Toc439755587"/>
+        <w:pStyle w:val="Titolo2"/>
+      </w:pPr>
+      <w:bookmarkStart w:id="7" w:name="_Toc439770113"/>
       <w:r>
         <w:t>ListSubComponentsCommand.java</w:t>
       </w:r>
       <w:r>
         <w:t xml:space="preserve"> functional role</w:t>
       </w:r>
-      <w:bookmarkEnd w:id="6"/>
+      <w:bookmarkEnd w:id="7"/>
     </w:p>
     <w:p>
       <w:pPr>
@@ -2376,12 +2378,31 @@
           <w:sz w:val="24"/>
           <w:szCs w:val="24"/>
         </w:rPr>
-        <w:t xml:space="preserve"> server. A brief description of this command is given by </w:t>
+        <w:t xml:space="preserve"> server. A brief description of this command </w:t>
+      </w:r>
+      <w:proofErr w:type="gramStart"/>
+      <w:r>
+        <w:rPr>
+          <w:rFonts w:ascii="Cambria" w:hAnsi="Cambria"/>
+          <w:sz w:val="24"/>
+          <w:szCs w:val="24"/>
+        </w:rPr>
+        <w:t>is given</w:t>
+      </w:r>
+      <w:proofErr w:type="gramEnd"/>
+      <w:r>
+        <w:rPr>
+          <w:rFonts w:ascii="Cambria" w:hAnsi="Cambria"/>
+          <w:sz w:val="24"/>
+          <w:szCs w:val="24"/>
+        </w:rPr>
+        <w:t xml:space="preserve"> by </w:t>
       </w:r>
       <w:proofErr w:type="spellStart"/>
       <w:r>
         <w:rPr>
           <w:rFonts w:ascii="Cambria" w:hAnsi="Cambria"/>
+          <w:b/>
           <w:sz w:val="24"/>
           <w:szCs w:val="24"/>
         </w:rPr>
@@ -2407,7 +2428,6 @@
           <w:szCs w:val="24"/>
         </w:rPr>
       </w:pPr>
-      <w:proofErr w:type="gramStart"/>
       <w:r>
         <w:rPr>
           <w:rFonts w:ascii="Cambria" w:hAnsi="Cambria"/>
@@ -2424,17 +2444,7 @@
           <w:sz w:val="24"/>
           <w:szCs w:val="24"/>
         </w:rPr>
-        <w:t>The</w:t>
-      </w:r>
-      <w:proofErr w:type="gramEnd"/>
-      <w:r>
-        <w:rPr>
-          <w:rFonts w:ascii="Cambria" w:hAnsi="Cambria"/>
-          <w:i/>
-          <w:sz w:val="24"/>
-          <w:szCs w:val="24"/>
-        </w:rPr>
-        <w:t> </w:t>
+        <w:t>The </w:t>
       </w:r>
       <w:r>
         <w:rPr>
@@ -2709,7 +2719,7 @@
       </w:r>
       <w:r>
         <w:rPr>
-          <w:rStyle w:val="FootnoteReference"/>
+          <w:rStyle w:val="Rimandonotaapidipagina"/>
           <w:rFonts w:ascii="Cambria" w:hAnsi="Cambria"/>
           <w:sz w:val="24"/>
           <w:szCs w:val="24"/>
@@ -2754,7 +2764,7 @@
       <w:proofErr w:type="spellEnd"/>
       <w:r>
         <w:rPr>
-          <w:rStyle w:val="FootnoteReference"/>
+          <w:rStyle w:val="Rimandonotaapidipagina"/>
           <w:rFonts w:ascii="Cambria" w:hAnsi="Cambria"/>
           <w:i/>
           <w:sz w:val="24"/>
@@ -2818,7 +2828,6 @@
           <w:szCs w:val="24"/>
         </w:rPr>
       </w:pPr>
-      <w:bookmarkStart w:id="7" w:name="_GoBack"/>
       <w:r>
         <w:rPr>
           <w:rFonts w:ascii="Cambria" w:hAnsi="Cambria"/>
@@ -2837,7 +2846,6 @@
         </w:rPr>
         <w:t xml:space="preserve">give </w:t>
       </w:r>
-      <w:proofErr w:type="spellStart"/>
       <w:r>
         <w:rPr>
           <w:rFonts w:ascii="Cambria" w:hAnsi="Cambria"/>
@@ -2845,9 +2853,8 @@
           <w:sz w:val="24"/>
           <w:szCs w:val="24"/>
         </w:rPr>
-        <w:t>informations</w:t>
-      </w:r>
-      <w:proofErr w:type="spellEnd"/>
+        <w:t>information</w:t>
+      </w:r>
       <w:r>
         <w:rPr>
           <w:rFonts w:ascii="Cambria" w:hAnsi="Cambria"/>
@@ -2864,29 +2871,8 @@
           <w:sz w:val="24"/>
           <w:szCs w:val="24"/>
         </w:rPr>
-        <w:t xml:space="preserve"> standalone modules (servlets or </w:t>
-      </w:r>
-      <w:proofErr w:type="spellStart"/>
-      <w:r>
-        <w:rPr>
-          <w:rFonts w:ascii="Cambria" w:hAnsi="Cambria"/>
-          <w:color w:val="000000" w:themeColor="text1"/>
-          <w:sz w:val="24"/>
-          <w:szCs w:val="24"/>
-        </w:rPr>
-        <w:t>ejbs</w:t>
-      </w:r>
-      <w:proofErr w:type="spellEnd"/>
-      <w:r>
-        <w:rPr>
-          <w:rFonts w:ascii="Cambria" w:hAnsi="Cambria"/>
-          <w:color w:val="000000" w:themeColor="text1"/>
-          <w:sz w:val="24"/>
-          <w:szCs w:val="24"/>
-        </w:rPr>
-        <w:t xml:space="preserve">) or EAR packages (for more info check the explanation in </w:t>
-      </w:r>
-      <w:proofErr w:type="spellStart"/>
+        <w:t xml:space="preserve"> standalone modules (</w:t>
+      </w:r>
       <w:r>
         <w:rPr>
           <w:rFonts w:ascii="Cambria" w:hAnsi="Cambria"/>
@@ -2895,9 +2881,8 @@
           <w:sz w:val="24"/>
           <w:szCs w:val="24"/>
         </w:rPr>
-        <w:t>getSubmoduleListForEar</w:t>
-      </w:r>
-      <w:proofErr w:type="spellEnd"/>
+        <w:t>servlets</w:t>
+      </w:r>
       <w:r>
         <w:rPr>
           <w:rFonts w:ascii="Cambria" w:hAnsi="Cambria"/>
@@ -2905,16 +2890,110 @@
           <w:sz w:val="24"/>
           <w:szCs w:val="24"/>
         </w:rPr>
+        <w:t xml:space="preserve"> or </w:t>
+      </w:r>
+      <w:proofErr w:type="spellStart"/>
+      <w:r>
+        <w:rPr>
+          <w:rFonts w:ascii="Cambria" w:hAnsi="Cambria"/>
+          <w:i/>
+          <w:color w:val="000000" w:themeColor="text1"/>
+          <w:sz w:val="24"/>
+          <w:szCs w:val="24"/>
+        </w:rPr>
+        <w:t>ejbs</w:t>
+      </w:r>
+      <w:proofErr w:type="spellEnd"/>
+      <w:r>
+        <w:rPr>
+          <w:rFonts w:ascii="Cambria" w:hAnsi="Cambria"/>
+          <w:color w:val="000000" w:themeColor="text1"/>
+          <w:sz w:val="24"/>
+          <w:szCs w:val="24"/>
+        </w:rPr>
+        <w:t xml:space="preserve">) or </w:t>
+      </w:r>
+      <w:r>
+        <w:rPr>
+          <w:rFonts w:ascii="Cambria" w:hAnsi="Cambria"/>
+          <w:i/>
+          <w:color w:val="000000" w:themeColor="text1"/>
+          <w:sz w:val="24"/>
+          <w:szCs w:val="24"/>
+        </w:rPr>
+        <w:t>EAR</w:t>
+      </w:r>
+      <w:r>
+        <w:rPr>
+          <w:rFonts w:ascii="Cambria" w:hAnsi="Cambria"/>
+          <w:color w:val="000000" w:themeColor="text1"/>
+          <w:sz w:val="24"/>
+          <w:szCs w:val="24"/>
+        </w:rPr>
+        <w:t xml:space="preserve"> packages (for more info check the explanation in </w:t>
+      </w:r>
+      <w:proofErr w:type="spellStart"/>
+      <w:r>
+        <w:rPr>
+          <w:rFonts w:ascii="Cambria" w:hAnsi="Cambria"/>
+          <w:i/>
+          <w:color w:val="000000" w:themeColor="text1"/>
+          <w:sz w:val="24"/>
+          <w:szCs w:val="24"/>
+        </w:rPr>
+        <w:t>getSubmoduleListForEar</w:t>
+      </w:r>
+      <w:proofErr w:type="spellEnd"/>
+      <w:r>
+        <w:rPr>
+          <w:rFonts w:ascii="Cambria" w:hAnsi="Cambria"/>
+          <w:color w:val="000000" w:themeColor="text1"/>
+          <w:sz w:val="24"/>
+          <w:szCs w:val="24"/>
+        </w:rPr>
         <w:t>).</w:t>
       </w:r>
     </w:p>
     <w:p>
       <w:pPr>
-        <w:pStyle w:val="Heading2"/>
-      </w:pPr>
-      <w:bookmarkStart w:id="8" w:name="_Toc439755588"/>
-      <w:bookmarkEnd w:id="7"/>
-      <w:r>
+        <w:jc w:val="both"/>
+        <w:rPr>
+          <w:rFonts w:ascii="Cambria" w:hAnsi="Cambria"/>
+          <w:color w:val="000000" w:themeColor="text1"/>
+          <w:sz w:val="24"/>
+          <w:szCs w:val="24"/>
+        </w:rPr>
+      </w:pPr>
+    </w:p>
+    <w:p>
+      <w:pPr>
+        <w:jc w:val="both"/>
+        <w:rPr>
+          <w:rFonts w:ascii="Cambria" w:hAnsi="Cambria"/>
+          <w:color w:val="000000" w:themeColor="text1"/>
+          <w:sz w:val="24"/>
+          <w:szCs w:val="24"/>
+        </w:rPr>
+      </w:pPr>
+    </w:p>
+    <w:p>
+      <w:pPr>
+        <w:jc w:val="both"/>
+        <w:rPr>
+          <w:rFonts w:ascii="Cambria" w:hAnsi="Cambria"/>
+          <w:color w:val="000000" w:themeColor="text1"/>
+          <w:sz w:val="24"/>
+          <w:szCs w:val="24"/>
+        </w:rPr>
+      </w:pPr>
+    </w:p>
+    <w:p>
+      <w:pPr>
+        <w:pStyle w:val="Titolo2"/>
+      </w:pPr>
+      <w:bookmarkStart w:id="8" w:name="_Toc439770114"/>
+      <w:r>
+        <w:lastRenderedPageBreak/>
         <w:t>UML Class Diagram (Reverse Engineering)</w:t>
       </w:r>
       <w:bookmarkEnd w:id="8"/>
@@ -2994,7 +3073,6 @@
         <w:rPr>
           <w:noProof/>
         </w:rPr>
-        <w:lastRenderedPageBreak/>
         <w:drawing>
           <wp:inline distT="0" distB="0" distL="0" distR="0" wp14:anchorId="2E66B338" wp14:editId="34F62FC1">
             <wp:extent cx="5712431" cy="4399493"/>
@@ -3040,19 +3118,20 @@
     </w:p>
     <w:p>
       <w:pPr>
-        <w:pStyle w:val="Heading1"/>
-      </w:pPr>
-      <w:bookmarkStart w:id="9" w:name="_Toc439755589"/>
-      <w:r>
+        <w:pStyle w:val="Titolo1"/>
+      </w:pPr>
+      <w:bookmarkStart w:id="9" w:name="_Toc439770115"/>
+      <w:r>
+        <w:lastRenderedPageBreak/>
         <w:t>List of issues found by applying the checklist</w:t>
       </w:r>
       <w:bookmarkEnd w:id="9"/>
     </w:p>
     <w:p>
       <w:pPr>
-        <w:pStyle w:val="Heading2"/>
-      </w:pPr>
-      <w:bookmarkStart w:id="10" w:name="_Toc439755590"/>
+        <w:pStyle w:val="Titolo2"/>
+      </w:pPr>
+      <w:bookmarkStart w:id="10" w:name="_Toc439770116"/>
       <w:r>
         <w:t>Method 1 Checklist</w:t>
       </w:r>
@@ -3060,7 +3139,7 @@
     </w:p>
     <w:tbl>
       <w:tblPr>
-        <w:tblStyle w:val="TableGrid"/>
+        <w:tblStyle w:val="Grigliatabella"/>
         <w:tblW w:w="0" w:type="auto"/>
         <w:tblLook w:val="04A0" w:firstRow="1" w:lastRow="0" w:firstColumn="1" w:lastColumn="0" w:noHBand="0" w:noVBand="1"/>
       </w:tblPr>
@@ -3098,7 +3177,7 @@
           </w:tcPr>
           <w:p>
             <w:pPr>
-              <w:pStyle w:val="ListParagraph"/>
+              <w:pStyle w:val="Paragrafoelenco"/>
               <w:jc w:val="center"/>
               <w:rPr>
                 <w:i/>
@@ -3106,56 +3185,64 @@
                 <w:szCs w:val="24"/>
               </w:rPr>
             </w:pPr>
+            <w:proofErr w:type="gramStart"/>
             <w:r>
               <w:rPr>
                 <w:i/>
                 <w:sz w:val="24"/>
                 <w:szCs w:val="24"/>
               </w:rPr>
-              <w:t xml:space="preserve">private List&lt;String&gt; </w:t>
-            </w:r>
-            <w:proofErr w:type="spellStart"/>
-            <w:proofErr w:type="gramStart"/>
+              <w:t>private</w:t>
+            </w:r>
+            <w:proofErr w:type="gramEnd"/>
             <w:r>
               <w:rPr>
                 <w:i/>
                 <w:sz w:val="24"/>
                 <w:szCs w:val="24"/>
               </w:rPr>
-              <w:t>getSubModulesForEar</w:t>
-            </w:r>
-            <w:proofErr w:type="spellEnd"/>
+              <w:t xml:space="preserve"> List&lt;String&gt; </w:t>
+            </w:r>
+            <w:proofErr w:type="spellStart"/>
             <w:r>
               <w:rPr>
                 <w:i/>
                 <w:sz w:val="24"/>
                 <w:szCs w:val="24"/>
               </w:rPr>
-              <w:t>(</w:t>
-            </w:r>
-            <w:proofErr w:type="spellStart"/>
-            <w:proofErr w:type="gramEnd"/>
+              <w:t>getSubModulesForEar</w:t>
+            </w:r>
+            <w:proofErr w:type="spellEnd"/>
             <w:r>
               <w:rPr>
                 <w:i/>
                 <w:sz w:val="24"/>
                 <w:szCs w:val="24"/>
               </w:rPr>
-              <w:t>com.sun.enterprise.deployment.Application</w:t>
-            </w:r>
-            <w:proofErr w:type="spellEnd"/>
+              <w:t>(</w:t>
+            </w:r>
+            <w:proofErr w:type="spellStart"/>
             <w:r>
               <w:rPr>
                 <w:i/>
                 <w:sz w:val="24"/>
                 <w:szCs w:val="24"/>
               </w:rPr>
+              <w:t>com.sun.enterprise.deployment.Application</w:t>
+            </w:r>
+            <w:proofErr w:type="spellEnd"/>
+            <w:r>
+              <w:rPr>
+                <w:i/>
+                <w:sz w:val="24"/>
+                <w:szCs w:val="24"/>
+              </w:rPr>
               <w:t xml:space="preserve"> application, String type) {…}</w:t>
             </w:r>
           </w:p>
           <w:p>
             <w:pPr>
-              <w:pStyle w:val="ListParagraph"/>
+              <w:pStyle w:val="Paragrafoelenco"/>
               <w:jc w:val="center"/>
               <w:rPr>
                 <w:i/>
@@ -3195,7 +3282,7 @@
           </w:tcPr>
           <w:p>
             <w:pPr>
-              <w:pStyle w:val="ListParagraph"/>
+              <w:pStyle w:val="Paragrafoelenco"/>
               <w:numPr>
                 <w:ilvl w:val="0"/>
                 <w:numId w:val="29"/>
@@ -3212,15 +3299,7 @@
                 <w:sz w:val="24"/>
                 <w:szCs w:val="24"/>
               </w:rPr>
-              <w:t xml:space="preserve">The name of the method is self-explicative. In fact, it collect the list of the sub-modules in the application grouped in the Ear (Enterprise Archive). The other methods involved have meaningful and coherent names. The only suggestion is to change the returned </w:t>
-            </w:r>
-            <w:r>
-              <w:rPr>
-                <w:sz w:val="24"/>
-                <w:szCs w:val="24"/>
-              </w:rPr>
-              <w:lastRenderedPageBreak/>
-              <w:t xml:space="preserve">variable name </w:t>
+              <w:t xml:space="preserve">The name of the method is self-explicative. In fact, it collect the list of the sub-modules in the application grouped in the Ear (Enterprise Archive). The other methods involved have meaningful and coherent names. The only suggestion is to change the returned variable name </w:t>
             </w:r>
             <w:proofErr w:type="spellStart"/>
             <w:r>
@@ -3267,7 +3346,7 @@
           </w:p>
           <w:p>
             <w:pPr>
-              <w:pStyle w:val="ListParagraph"/>
+              <w:pStyle w:val="Paragrafoelenco"/>
               <w:numPr>
                 <w:ilvl w:val="0"/>
                 <w:numId w:val="29"/>
@@ -3289,7 +3368,7 @@
           </w:p>
           <w:p>
             <w:pPr>
-              <w:pStyle w:val="ListParagraph"/>
+              <w:pStyle w:val="Paragrafoelenco"/>
               <w:numPr>
                 <w:ilvl w:val="0"/>
                 <w:numId w:val="29"/>
@@ -3326,7 +3405,7 @@
           </w:p>
           <w:p>
             <w:pPr>
-              <w:pStyle w:val="ListParagraph"/>
+              <w:pStyle w:val="Paragrafoelenco"/>
               <w:jc w:val="both"/>
               <w:rPr>
                 <w:sz w:val="24"/>
@@ -3361,7 +3440,7 @@
           </w:p>
           <w:p>
             <w:pPr>
-              <w:pStyle w:val="ListParagraph"/>
+              <w:pStyle w:val="Paragrafoelenco"/>
               <w:numPr>
                 <w:ilvl w:val="0"/>
                 <w:numId w:val="29"/>
@@ -3383,7 +3462,7 @@
           </w:p>
           <w:p>
             <w:pPr>
-              <w:pStyle w:val="ListParagraph"/>
+              <w:pStyle w:val="Paragrafoelenco"/>
               <w:numPr>
                 <w:ilvl w:val="0"/>
                 <w:numId w:val="29"/>
@@ -3423,7 +3502,7 @@
           </w:p>
           <w:p>
             <w:pPr>
-              <w:pStyle w:val="ListParagraph"/>
+              <w:pStyle w:val="Paragrafoelenco"/>
               <w:numPr>
                 <w:ilvl w:val="0"/>
                 <w:numId w:val="29"/>
@@ -3474,7 +3553,6 @@
                 <w:sz w:val="28"/>
                 <w:szCs w:val="28"/>
               </w:rPr>
-              <w:lastRenderedPageBreak/>
               <w:t>Indentions</w:t>
             </w:r>
           </w:p>
@@ -3485,7 +3563,7 @@
           </w:tcPr>
           <w:p>
             <w:pPr>
-              <w:pStyle w:val="ListParagraph"/>
+              <w:pStyle w:val="Paragrafoelenco"/>
               <w:numPr>
                 <w:ilvl w:val="0"/>
                 <w:numId w:val="30"/>
@@ -3522,7 +3600,7 @@
           </w:p>
           <w:p>
             <w:pPr>
-              <w:pStyle w:val="ListParagraph"/>
+              <w:pStyle w:val="Paragrafoelenco"/>
               <w:jc w:val="both"/>
               <w:rPr>
                 <w:sz w:val="24"/>
@@ -3562,7 +3640,7 @@
           </w:tcPr>
           <w:p>
             <w:pPr>
-              <w:pStyle w:val="ListParagraph"/>
+              <w:pStyle w:val="Paragrafoelenco"/>
               <w:numPr>
                 <w:ilvl w:val="0"/>
                 <w:numId w:val="30"/>
@@ -3584,7 +3662,7 @@
           </w:p>
           <w:p>
             <w:pPr>
-              <w:pStyle w:val="ListParagraph"/>
+              <w:pStyle w:val="Paragrafoelenco"/>
               <w:numPr>
                 <w:ilvl w:val="0"/>
                 <w:numId w:val="30"/>
@@ -3606,7 +3684,7 @@
           </w:p>
           <w:p>
             <w:pPr>
-              <w:pStyle w:val="ListParagraph"/>
+              <w:pStyle w:val="Paragrafoelenco"/>
               <w:numPr>
                 <w:ilvl w:val="0"/>
                 <w:numId w:val="30"/>
@@ -3621,7 +3699,7 @@
           </w:p>
           <w:p>
             <w:pPr>
-              <w:pStyle w:val="ListParagraph"/>
+              <w:pStyle w:val="Paragrafoelenco"/>
               <w:jc w:val="both"/>
               <w:rPr>
                 <w:i/>
@@ -3649,7 +3727,7 @@
           </w:p>
           <w:p>
             <w:pPr>
-              <w:pStyle w:val="ListParagraph"/>
+              <w:pStyle w:val="Paragrafoelenco"/>
               <w:jc w:val="both"/>
               <w:rPr>
                 <w:i/>
@@ -3668,7 +3746,7 @@
           </w:p>
           <w:p>
             <w:pPr>
-              <w:pStyle w:val="ListParagraph"/>
+              <w:pStyle w:val="Paragrafoelenco"/>
               <w:jc w:val="both"/>
               <w:rPr>
                 <w:i/>
@@ -3716,6 +3794,7 @@
                 <w:sz w:val="28"/>
                 <w:szCs w:val="28"/>
               </w:rPr>
+              <w:lastRenderedPageBreak/>
               <w:t>Files Organization</w:t>
             </w:r>
           </w:p>
@@ -3726,7 +3805,7 @@
           </w:tcPr>
           <w:p>
             <w:pPr>
-              <w:pStyle w:val="ListParagraph"/>
+              <w:pStyle w:val="Paragrafoelenco"/>
               <w:numPr>
                 <w:ilvl w:val="0"/>
                 <w:numId w:val="31"/>
@@ -3748,7 +3827,7 @@
           </w:p>
           <w:p>
             <w:pPr>
-              <w:pStyle w:val="ListParagraph"/>
+              <w:pStyle w:val="Paragrafoelenco"/>
               <w:jc w:val="both"/>
               <w:rPr>
                 <w:sz w:val="24"/>
@@ -3765,7 +3844,7 @@
           </w:p>
           <w:p>
             <w:pPr>
-              <w:pStyle w:val="ListParagraph"/>
+              <w:pStyle w:val="Paragrafoelenco"/>
               <w:numPr>
                 <w:ilvl w:val="0"/>
                 <w:numId w:val="31"/>
@@ -3819,7 +3898,7 @@
           </w:p>
           <w:p>
             <w:pPr>
-              <w:pStyle w:val="ListParagraph"/>
+              <w:pStyle w:val="Paragrafoelenco"/>
               <w:jc w:val="both"/>
               <w:rPr>
                 <w:sz w:val="24"/>
@@ -3859,7 +3938,7 @@
           </w:tcPr>
           <w:p>
             <w:pPr>
-              <w:pStyle w:val="ListParagraph"/>
+              <w:pStyle w:val="Paragrafoelenco"/>
               <w:numPr>
                 <w:ilvl w:val="0"/>
                 <w:numId w:val="31"/>
@@ -3881,7 +3960,7 @@
           </w:p>
           <w:p>
             <w:pPr>
-              <w:pStyle w:val="ListParagraph"/>
+              <w:pStyle w:val="Paragrafoelenco"/>
               <w:numPr>
                 <w:ilvl w:val="0"/>
                 <w:numId w:val="31"/>
@@ -3903,7 +3982,7 @@
           </w:p>
           <w:p>
             <w:pPr>
-              <w:pStyle w:val="ListParagraph"/>
+              <w:pStyle w:val="Paragrafoelenco"/>
               <w:numPr>
                 <w:ilvl w:val="0"/>
                 <w:numId w:val="31"/>
@@ -3925,7 +4004,7 @@
           </w:p>
           <w:p>
             <w:pPr>
-              <w:pStyle w:val="ListParagraph"/>
+              <w:pStyle w:val="Paragrafoelenco"/>
               <w:jc w:val="both"/>
               <w:rPr>
                 <w:sz w:val="24"/>
@@ -3955,7 +4034,6 @@
                 <w:sz w:val="28"/>
                 <w:szCs w:val="28"/>
               </w:rPr>
-              <w:lastRenderedPageBreak/>
               <w:t>Comments</w:t>
             </w:r>
           </w:p>
@@ -3966,7 +4044,7 @@
           </w:tcPr>
           <w:p>
             <w:pPr>
-              <w:pStyle w:val="ListParagraph"/>
+              <w:pStyle w:val="Paragrafoelenco"/>
               <w:numPr>
                 <w:ilvl w:val="0"/>
                 <w:numId w:val="32"/>
@@ -3988,7 +4066,7 @@
           </w:p>
           <w:p>
             <w:pPr>
-              <w:pStyle w:val="ListParagraph"/>
+              <w:pStyle w:val="Paragrafoelenco"/>
               <w:jc w:val="both"/>
               <w:rPr>
                 <w:color w:val="70AD47" w:themeColor="accent6"/>
@@ -4007,7 +4085,7 @@
           </w:p>
           <w:p>
             <w:pPr>
-              <w:pStyle w:val="ListParagraph"/>
+              <w:pStyle w:val="Paragrafoelenco"/>
               <w:jc w:val="both"/>
               <w:rPr>
                 <w:sz w:val="24"/>
@@ -4024,7 +4102,7 @@
           </w:p>
           <w:p>
             <w:pPr>
-              <w:pStyle w:val="ListParagraph"/>
+              <w:pStyle w:val="Paragrafoelenco"/>
               <w:numPr>
                 <w:ilvl w:val="0"/>
                 <w:numId w:val="32"/>
@@ -4046,7 +4124,7 @@
           </w:p>
           <w:p>
             <w:pPr>
-              <w:pStyle w:val="ListParagraph"/>
+              <w:pStyle w:val="Paragrafoelenco"/>
               <w:jc w:val="both"/>
               <w:rPr>
                 <w:sz w:val="24"/>
@@ -4086,7 +4164,7 @@
           </w:tcPr>
           <w:p>
             <w:pPr>
-              <w:pStyle w:val="ListParagraph"/>
+              <w:pStyle w:val="Paragrafoelenco"/>
               <w:numPr>
                 <w:ilvl w:val="0"/>
                 <w:numId w:val="32"/>
@@ -4108,7 +4186,7 @@
           </w:p>
           <w:p>
             <w:pPr>
-              <w:pStyle w:val="ListParagraph"/>
+              <w:pStyle w:val="Paragrafoelenco"/>
               <w:numPr>
                 <w:ilvl w:val="0"/>
                 <w:numId w:val="32"/>
@@ -4162,7 +4240,7 @@
           </w:p>
           <w:p>
             <w:pPr>
-              <w:pStyle w:val="ListParagraph"/>
+              <w:pStyle w:val="Paragrafoelenco"/>
               <w:numPr>
                 <w:ilvl w:val="0"/>
                 <w:numId w:val="32"/>
@@ -4214,7 +4292,7 @@
           </w:tcPr>
           <w:p>
             <w:pPr>
-              <w:pStyle w:val="ListParagraph"/>
+              <w:pStyle w:val="Paragrafoelenco"/>
               <w:numPr>
                 <w:ilvl w:val="0"/>
                 <w:numId w:val="33"/>
@@ -4251,7 +4329,7 @@
           </w:p>
           <w:p>
             <w:pPr>
-              <w:pStyle w:val="ListParagraph"/>
+              <w:pStyle w:val="Paragrafoelenco"/>
               <w:jc w:val="both"/>
               <w:rPr>
                 <w:sz w:val="24"/>
@@ -4291,7 +4369,7 @@
           </w:tcPr>
           <w:p>
             <w:pPr>
-              <w:pStyle w:val="ListParagraph"/>
+              <w:pStyle w:val="Paragrafoelenco"/>
               <w:numPr>
                 <w:ilvl w:val="0"/>
                 <w:numId w:val="33"/>
@@ -4360,7 +4438,7 @@
           </w:tcPr>
           <w:p>
             <w:pPr>
-              <w:pStyle w:val="ListParagraph"/>
+              <w:pStyle w:val="Paragrafoelenco"/>
               <w:numPr>
                 <w:ilvl w:val="0"/>
                 <w:numId w:val="33"/>
@@ -4382,7 +4460,7 @@
           </w:p>
           <w:p>
             <w:pPr>
-              <w:pStyle w:val="ListParagraph"/>
+              <w:pStyle w:val="Paragrafoelenco"/>
               <w:numPr>
                 <w:ilvl w:val="0"/>
                 <w:numId w:val="33"/>
@@ -4404,7 +4482,7 @@
           </w:p>
           <w:p>
             <w:pPr>
-              <w:pStyle w:val="ListParagraph"/>
+              <w:pStyle w:val="Paragrafoelenco"/>
               <w:numPr>
                 <w:ilvl w:val="0"/>
                 <w:numId w:val="33"/>
@@ -4426,7 +4504,7 @@
           </w:p>
           <w:p>
             <w:pPr>
-              <w:pStyle w:val="ListParagraph"/>
+              <w:pStyle w:val="Paragrafoelenco"/>
               <w:numPr>
                 <w:ilvl w:val="0"/>
                 <w:numId w:val="33"/>
@@ -4465,7 +4543,7 @@
           </w:p>
           <w:p>
             <w:pPr>
-              <w:pStyle w:val="ListParagraph"/>
+              <w:pStyle w:val="Paragrafoelenco"/>
               <w:spacing w:line="240" w:lineRule="auto"/>
               <w:jc w:val="both"/>
               <w:rPr>
@@ -4506,7 +4584,7 @@
           </w:tcPr>
           <w:p>
             <w:pPr>
-              <w:pStyle w:val="ListParagraph"/>
+              <w:pStyle w:val="Paragrafoelenco"/>
               <w:numPr>
                 <w:ilvl w:val="0"/>
                 <w:numId w:val="33"/>
@@ -4528,7 +4606,7 @@
           </w:p>
           <w:p>
             <w:pPr>
-              <w:pStyle w:val="ListParagraph"/>
+              <w:pStyle w:val="Paragrafoelenco"/>
               <w:numPr>
                 <w:ilvl w:val="0"/>
                 <w:numId w:val="33"/>
@@ -4545,6 +4623,7 @@
                 <w:sz w:val="24"/>
                 <w:szCs w:val="24"/>
               </w:rPr>
+              <w:lastRenderedPageBreak/>
               <w:t xml:space="preserve">Every method called in the </w:t>
             </w:r>
             <w:proofErr w:type="spellStart"/>
@@ -4575,7 +4654,7 @@
           </w:p>
           <w:p>
             <w:pPr>
-              <w:pStyle w:val="ListParagraph"/>
+              <w:pStyle w:val="Paragrafoelenco"/>
               <w:spacing w:line="240" w:lineRule="auto"/>
               <w:jc w:val="both"/>
               <w:rPr>
@@ -4606,6 +4685,7 @@
                 <w:sz w:val="28"/>
                 <w:szCs w:val="28"/>
               </w:rPr>
+              <w:lastRenderedPageBreak/>
               <w:t>Arrays</w:t>
             </w:r>
           </w:p>
@@ -4616,7 +4696,7 @@
           </w:tcPr>
           <w:p>
             <w:pPr>
-              <w:pStyle w:val="ListParagraph"/>
+              <w:pStyle w:val="Paragrafoelenco"/>
               <w:numPr>
                 <w:ilvl w:val="0"/>
                 <w:numId w:val="34"/>
@@ -4638,7 +4718,7 @@
           </w:p>
           <w:p>
             <w:pPr>
-              <w:pStyle w:val="ListParagraph"/>
+              <w:pStyle w:val="Paragrafoelenco"/>
               <w:jc w:val="both"/>
               <w:rPr>
                 <w:sz w:val="24"/>
@@ -4655,7 +4735,7 @@
           </w:p>
           <w:p>
             <w:pPr>
-              <w:pStyle w:val="ListParagraph"/>
+              <w:pStyle w:val="Paragrafoelenco"/>
               <w:jc w:val="both"/>
               <w:rPr>
                 <w:sz w:val="24"/>
@@ -4705,7 +4785,7 @@
           </w:p>
           <w:p>
             <w:pPr>
-              <w:pStyle w:val="ListParagraph"/>
+              <w:pStyle w:val="Paragrafoelenco"/>
               <w:spacing w:line="240" w:lineRule="auto"/>
               <w:jc w:val="both"/>
               <w:rPr>
@@ -4746,7 +4826,7 @@
           </w:tcPr>
           <w:p>
             <w:pPr>
-              <w:pStyle w:val="ListParagraph"/>
+              <w:pStyle w:val="Paragrafoelenco"/>
               <w:numPr>
                 <w:ilvl w:val="0"/>
                 <w:numId w:val="33"/>
@@ -4793,7 +4873,7 @@
           </w:p>
           <w:p>
             <w:pPr>
-              <w:pStyle w:val="ListParagraph"/>
+              <w:pStyle w:val="Paragrafoelenco"/>
               <w:jc w:val="both"/>
               <w:rPr>
                 <w:sz w:val="24"/>
@@ -4833,7 +4913,7 @@
           </w:tcPr>
           <w:p>
             <w:pPr>
-              <w:pStyle w:val="ListParagraph"/>
+              <w:pStyle w:val="Paragrafoelenco"/>
               <w:numPr>
                 <w:ilvl w:val="0"/>
                 <w:numId w:val="33"/>
@@ -4855,7 +4935,7 @@
           </w:p>
           <w:p>
             <w:pPr>
-              <w:pStyle w:val="ListParagraph"/>
+              <w:pStyle w:val="Paragrafoelenco"/>
               <w:numPr>
                 <w:ilvl w:val="0"/>
                 <w:numId w:val="33"/>
@@ -4877,7 +4957,7 @@
           </w:p>
           <w:p>
             <w:pPr>
-              <w:pStyle w:val="ListParagraph"/>
+              <w:pStyle w:val="Paragrafoelenco"/>
               <w:jc w:val="both"/>
               <w:rPr>
                 <w:sz w:val="24"/>
@@ -4907,7 +4987,6 @@
                 <w:sz w:val="28"/>
                 <w:szCs w:val="28"/>
               </w:rPr>
-              <w:lastRenderedPageBreak/>
               <w:t>Computation, Comparisons and Assignments</w:t>
             </w:r>
           </w:p>
@@ -4918,7 +4997,7 @@
           </w:tcPr>
           <w:p>
             <w:pPr>
-              <w:pStyle w:val="ListParagraph"/>
+              <w:pStyle w:val="Paragrafoelenco"/>
               <w:numPr>
                 <w:ilvl w:val="0"/>
                 <w:numId w:val="33"/>
@@ -4940,7 +5019,7 @@
           </w:p>
           <w:p>
             <w:pPr>
-              <w:pStyle w:val="ListParagraph"/>
+              <w:pStyle w:val="Paragrafoelenco"/>
               <w:numPr>
                 <w:ilvl w:val="0"/>
                 <w:numId w:val="33"/>
@@ -4962,7 +5041,7 @@
           </w:p>
           <w:p>
             <w:pPr>
-              <w:pStyle w:val="ListParagraph"/>
+              <w:pStyle w:val="Paragrafoelenco"/>
               <w:numPr>
                 <w:ilvl w:val="0"/>
                 <w:numId w:val="33"/>
@@ -4984,7 +5063,7 @@
           </w:p>
           <w:p>
             <w:pPr>
-              <w:pStyle w:val="ListParagraph"/>
+              <w:pStyle w:val="Paragrafoelenco"/>
               <w:numPr>
                 <w:ilvl w:val="0"/>
                 <w:numId w:val="33"/>
@@ -5006,7 +5085,7 @@
           </w:p>
           <w:p>
             <w:pPr>
-              <w:pStyle w:val="ListParagraph"/>
+              <w:pStyle w:val="Paragrafoelenco"/>
               <w:numPr>
                 <w:ilvl w:val="0"/>
                 <w:numId w:val="33"/>
@@ -5028,7 +5107,7 @@
           </w:p>
           <w:p>
             <w:pPr>
-              <w:pStyle w:val="ListParagraph"/>
+              <w:pStyle w:val="Paragrafoelenco"/>
               <w:numPr>
                 <w:ilvl w:val="0"/>
                 <w:numId w:val="33"/>
@@ -5068,7 +5147,7 @@
           </w:p>
           <w:p>
             <w:pPr>
-              <w:pStyle w:val="ListParagraph"/>
+              <w:pStyle w:val="Paragrafoelenco"/>
               <w:numPr>
                 <w:ilvl w:val="0"/>
                 <w:numId w:val="33"/>
@@ -5090,7 +5169,7 @@
           </w:p>
           <w:p>
             <w:pPr>
-              <w:pStyle w:val="ListParagraph"/>
+              <w:pStyle w:val="Paragrafoelenco"/>
               <w:numPr>
                 <w:ilvl w:val="0"/>
                 <w:numId w:val="33"/>
@@ -5112,7 +5191,7 @@
           </w:p>
           <w:p>
             <w:pPr>
-              <w:pStyle w:val="ListParagraph"/>
+              <w:pStyle w:val="Paragrafoelenco"/>
               <w:jc w:val="both"/>
               <w:rPr>
                 <w:sz w:val="24"/>
@@ -5152,7 +5231,7 @@
           </w:tcPr>
           <w:p>
             <w:pPr>
-              <w:pStyle w:val="ListParagraph"/>
+              <w:pStyle w:val="Paragrafoelenco"/>
               <w:numPr>
                 <w:ilvl w:val="0"/>
                 <w:numId w:val="33"/>
@@ -5174,7 +5253,7 @@
           </w:p>
           <w:p>
             <w:pPr>
-              <w:pStyle w:val="ListParagraph"/>
+              <w:pStyle w:val="Paragrafoelenco"/>
               <w:numPr>
                 <w:ilvl w:val="0"/>
                 <w:numId w:val="33"/>
@@ -5196,7 +5275,7 @@
           </w:p>
           <w:p>
             <w:pPr>
-              <w:pStyle w:val="ListParagraph"/>
+              <w:pStyle w:val="Paragrafoelenco"/>
               <w:jc w:val="both"/>
               <w:rPr>
                 <w:sz w:val="24"/>
@@ -5236,7 +5315,7 @@
           </w:tcPr>
           <w:p>
             <w:pPr>
-              <w:pStyle w:val="ListParagraph"/>
+              <w:pStyle w:val="Paragrafoelenco"/>
               <w:numPr>
                 <w:ilvl w:val="0"/>
                 <w:numId w:val="33"/>
@@ -5258,7 +5337,7 @@
           </w:p>
           <w:p>
             <w:pPr>
-              <w:pStyle w:val="ListParagraph"/>
+              <w:pStyle w:val="Paragrafoelenco"/>
               <w:numPr>
                 <w:ilvl w:val="0"/>
                 <w:numId w:val="33"/>
@@ -5295,7 +5374,7 @@
           </w:p>
           <w:p>
             <w:pPr>
-              <w:pStyle w:val="ListParagraph"/>
+              <w:pStyle w:val="Paragrafoelenco"/>
               <w:numPr>
                 <w:ilvl w:val="0"/>
                 <w:numId w:val="33"/>
@@ -5317,7 +5396,7 @@
           </w:p>
           <w:p>
             <w:pPr>
-              <w:pStyle w:val="ListParagraph"/>
+              <w:pStyle w:val="Paragrafoelenco"/>
               <w:jc w:val="both"/>
               <w:rPr>
                 <w:sz w:val="24"/>
@@ -5347,6 +5426,7 @@
                 <w:sz w:val="28"/>
                 <w:szCs w:val="28"/>
               </w:rPr>
+              <w:lastRenderedPageBreak/>
               <w:t>Files</w:t>
             </w:r>
           </w:p>
@@ -5357,7 +5437,7 @@
           </w:tcPr>
           <w:p>
             <w:pPr>
-              <w:pStyle w:val="ListParagraph"/>
+              <w:pStyle w:val="Paragrafoelenco"/>
               <w:numPr>
                 <w:ilvl w:val="0"/>
                 <w:numId w:val="33"/>
@@ -5379,7 +5459,7 @@
           </w:p>
           <w:p>
             <w:pPr>
-              <w:pStyle w:val="ListParagraph"/>
+              <w:pStyle w:val="Paragrafoelenco"/>
               <w:jc w:val="both"/>
               <w:rPr>
                 <w:sz w:val="24"/>
@@ -5398,9 +5478,9 @@
     </w:p>
     <w:p>
       <w:pPr>
-        <w:pStyle w:val="Heading2"/>
-      </w:pPr>
-      <w:bookmarkStart w:id="11" w:name="_Toc439755591"/>
+        <w:pStyle w:val="Titolo2"/>
+      </w:pPr>
+      <w:bookmarkStart w:id="11" w:name="_Toc439770117"/>
       <w:r>
         <w:t>Method 2 Checklist</w:t>
       </w:r>
@@ -5408,7 +5488,7 @@
     </w:p>
     <w:tbl>
       <w:tblPr>
-        <w:tblStyle w:val="TableGrid"/>
+        <w:tblStyle w:val="Grigliatabella"/>
         <w:tblW w:w="0" w:type="auto"/>
         <w:tblLook w:val="04A0" w:firstRow="1" w:lastRow="0" w:firstColumn="1" w:lastColumn="0" w:noHBand="0" w:noVBand="1"/>
       </w:tblPr>
@@ -5454,23 +5534,23 @@
                 <w:i/>
               </w:rPr>
             </w:pPr>
+            <w:proofErr w:type="gramStart"/>
             <w:r>
               <w:rPr>
                 <w:rFonts w:asciiTheme="minorHAnsi" w:hAnsiTheme="minorHAnsi"/>
                 <w:i/>
               </w:rPr>
-              <w:t xml:space="preserve">public void </w:t>
-            </w:r>
-            <w:proofErr w:type="gramStart"/>
+              <w:t>public</w:t>
+            </w:r>
+            <w:proofErr w:type="gramEnd"/>
             <w:r>
               <w:rPr>
                 <w:rFonts w:asciiTheme="minorHAnsi" w:hAnsiTheme="minorHAnsi"/>
                 <w:i/>
               </w:rPr>
-              <w:t>execute(</w:t>
+              <w:t xml:space="preserve"> void execute(</w:t>
             </w:r>
             <w:proofErr w:type="spellStart"/>
-            <w:proofErr w:type="gramEnd"/>
             <w:r>
               <w:rPr>
                 <w:rFonts w:asciiTheme="minorHAnsi" w:hAnsiTheme="minorHAnsi"/>
@@ -5579,14 +5659,7 @@
               <w:rPr>
                 <w:rFonts w:asciiTheme="minorHAnsi" w:hAnsiTheme="minorHAnsi"/>
               </w:rPr>
-              <w:t xml:space="preserve"> are respectively declared in line 225 and 235. j scope is limited to the for block between lines 225 and 230 </w:t>
-            </w:r>
-            <w:r>
-              <w:rPr>
-                <w:rFonts w:asciiTheme="minorHAnsi" w:hAnsiTheme="minorHAnsi"/>
-              </w:rPr>
-              <w:lastRenderedPageBreak/>
-              <w:t xml:space="preserve">and it is used as a counter variable to scan an array. </w:t>
+              <w:t xml:space="preserve"> are respectively declared in line 225 and 235. j scope is limited to the for block between lines 225 and 230 and it is used as a counter variable to scan an array. </w:t>
             </w:r>
             <w:proofErr w:type="spellStart"/>
             <w:r>
@@ -5720,7 +5793,6 @@
                 <w:sz w:val="28"/>
                 <w:szCs w:val="28"/>
               </w:rPr>
-              <w:lastRenderedPageBreak/>
               <w:t>Indentions</w:t>
             </w:r>
           </w:p>
@@ -5975,6 +6047,7 @@
               <w:rPr>
                 <w:rFonts w:asciiTheme="minorHAnsi" w:hAnsiTheme="minorHAnsi"/>
               </w:rPr>
+              <w:lastRenderedPageBreak/>
               <w:t xml:space="preserve">138: separates part initialization (137) from </w:t>
             </w:r>
             <w:proofErr w:type="spellStart"/>
@@ -6185,7 +6258,6 @@
               <w:rPr>
                 <w:rFonts w:asciiTheme="minorHAnsi" w:hAnsiTheme="minorHAnsi"/>
               </w:rPr>
-              <w:lastRenderedPageBreak/>
               <w:t xml:space="preserve">207: separates </w:t>
             </w:r>
             <w:proofErr w:type="spellStart"/>
@@ -6848,7 +6920,6 @@
               <w:rPr>
                 <w:rFonts w:asciiTheme="minorHAnsi" w:hAnsiTheme="minorHAnsi"/>
               </w:rPr>
-              <w:lastRenderedPageBreak/>
               <w:t xml:space="preserve">This method lacks a proper documentation and meaningful comments. In fact, every comments seems to be only a reminder for the developer who wrote this class. In general, this is not a good practice because code must be written to be as readable as possible by anyone, but in this case it’s not a big deal. </w:t>
             </w:r>
           </w:p>
@@ -6875,7 +6946,6 @@
                 <w:sz w:val="28"/>
                 <w:szCs w:val="28"/>
               </w:rPr>
-              <w:lastRenderedPageBreak/>
               <w:t>Initialization and Declarations</w:t>
             </w:r>
           </w:p>
@@ -6914,6 +6984,7 @@
               </w:rPr>
             </w:pPr>
             <w:proofErr w:type="spellStart"/>
+            <w:proofErr w:type="gramStart"/>
             <w:r>
               <w:rPr>
                 <w:rFonts w:asciiTheme="minorHAnsi" w:hAnsiTheme="minorHAnsi"/>
@@ -6921,25 +6992,12 @@
               <w:t>subComponents</w:t>
             </w:r>
             <w:proofErr w:type="spellEnd"/>
-            <w:r>
-              <w:rPr>
-                <w:rFonts w:asciiTheme="minorHAnsi" w:hAnsiTheme="minorHAnsi"/>
-              </w:rPr>
-              <w:t xml:space="preserve"> </w:t>
-            </w:r>
-            <w:proofErr w:type="gramStart"/>
-            <w:r>
-              <w:rPr>
-                <w:rFonts w:asciiTheme="minorHAnsi" w:hAnsiTheme="minorHAnsi"/>
-              </w:rPr>
-              <w:t>is</w:t>
-            </w:r>
             <w:proofErr w:type="gramEnd"/>
             <w:r>
               <w:rPr>
                 <w:rFonts w:asciiTheme="minorHAnsi" w:hAnsiTheme="minorHAnsi"/>
               </w:rPr>
-              <w:t xml:space="preserve"> declared and not initialized at line 184. The initialization depends upon following code lines.</w:t>
+              <w:t xml:space="preserve"> is declared and not initialized at line 184. The initialization depends upon following code lines.</w:t>
             </w:r>
           </w:p>
           <w:p>
@@ -6976,12 +7034,18 @@
               <w:t>app.isVirtual</w:t>
             </w:r>
             <w:proofErr w:type="spellEnd"/>
+            <w:r>
+              <w:rPr>
+                <w:rFonts w:asciiTheme="minorHAnsi" w:hAnsiTheme="minorHAnsi"/>
+              </w:rPr>
+              <w:t>(</w:t>
+            </w:r>
             <w:proofErr w:type="gramEnd"/>
             <w:r>
               <w:rPr>
                 <w:rFonts w:asciiTheme="minorHAnsi" w:hAnsiTheme="minorHAnsi"/>
               </w:rPr>
-              <w:t xml:space="preserve">() is false. If </w:t>
+              <w:t xml:space="preserve">) is false. If </w:t>
             </w:r>
             <w:proofErr w:type="spellStart"/>
             <w:proofErr w:type="gramStart"/>
@@ -6992,12 +7056,18 @@
               <w:t>app.isVirtual</w:t>
             </w:r>
             <w:proofErr w:type="spellEnd"/>
+            <w:r>
+              <w:rPr>
+                <w:rFonts w:asciiTheme="minorHAnsi" w:hAnsiTheme="minorHAnsi"/>
+              </w:rPr>
+              <w:t>(</w:t>
+            </w:r>
             <w:proofErr w:type="gramEnd"/>
             <w:r>
               <w:rPr>
                 <w:rFonts w:asciiTheme="minorHAnsi" w:hAnsiTheme="minorHAnsi"/>
               </w:rPr>
-              <w:t xml:space="preserve">() is false then </w:t>
+              <w:t xml:space="preserve">) is false then </w:t>
             </w:r>
             <w:proofErr w:type="spellStart"/>
             <w:r>
@@ -7092,14 +7162,14 @@
               <w:rPr>
                 <w:rFonts w:asciiTheme="minorHAnsi" w:hAnsiTheme="minorHAnsi"/>
               </w:rPr>
-              <w:t>is</w:t>
+              <w:t>is declared</w:t>
             </w:r>
             <w:proofErr w:type="gramEnd"/>
             <w:r>
               <w:rPr>
                 <w:rFonts w:asciiTheme="minorHAnsi" w:hAnsiTheme="minorHAnsi"/>
               </w:rPr>
-              <w:t xml:space="preserve"> declared at line 183. A return statement is at line 180. If some conditions are verified execute can terminate before declaring </w:t>
+              <w:t xml:space="preserve"> at line 183. A return statement is at line 180. If some conditions are verified execute can terminate before declaring </w:t>
             </w:r>
             <w:proofErr w:type="spellStart"/>
             <w:r>
@@ -7153,6 +7223,7 @@
                 <w:sz w:val="28"/>
                 <w:szCs w:val="28"/>
               </w:rPr>
+              <w:lastRenderedPageBreak/>
               <w:t>Method Calls</w:t>
             </w:r>
           </w:p>
@@ -7402,14 +7473,7 @@
               <w:rPr>
                 <w:rFonts w:asciiTheme="minorHAnsi" w:hAnsiTheme="minorHAnsi"/>
               </w:rPr>
-              <w:t xml:space="preserve">At lines 140, 169, 176, 190, 200, 241 and 244 NULL checks are performed. In those cases, “==” comparison (that is, a comparison between </w:t>
-            </w:r>
-            <w:r>
-              <w:rPr>
-                <w:rFonts w:asciiTheme="minorHAnsi" w:hAnsiTheme="minorHAnsi"/>
-              </w:rPr>
-              <w:lastRenderedPageBreak/>
-              <w:t>references) is needed because it’s necessary to understand whether a variable is a reference to an object or not.</w:t>
+              <w:t>At lines 140, 169, 176, 190, 200, 241 and 244 NULL checks are performed. In those cases, “==” comparison (that is, a comparison between references) is needed because it’s necessary to understand whether a variable is a reference to an object or not.</w:t>
             </w:r>
           </w:p>
           <w:p>
@@ -7427,14 +7491,14 @@
               <w:rPr>
                 <w:rFonts w:asciiTheme="minorHAnsi" w:hAnsiTheme="minorHAnsi"/>
               </w:rPr>
-              <w:t>At line 201 type string value is checked. In this case “</w:t>
+              <w:t>At line 201 type string value is checked. In this case “equals</w:t>
             </w:r>
             <w:proofErr w:type="gramStart"/>
             <w:r>
               <w:rPr>
                 <w:rFonts w:asciiTheme="minorHAnsi" w:hAnsiTheme="minorHAnsi"/>
               </w:rPr>
-              <w:t>equals.(</w:t>
+              <w:t>.(</w:t>
             </w:r>
             <w:proofErr w:type="gramEnd"/>
             <w:r>
@@ -7467,7 +7531,6 @@
                 <w:sz w:val="28"/>
                 <w:szCs w:val="28"/>
               </w:rPr>
-              <w:lastRenderedPageBreak/>
               <w:t>Output Format</w:t>
             </w:r>
           </w:p>
@@ -7516,15 +7579,34 @@
               <w:t>context.getActionReport</w:t>
             </w:r>
             <w:proofErr w:type="spellEnd"/>
+            <w:r>
+              <w:rPr>
+                <w:rFonts w:asciiTheme="minorHAnsi" w:hAnsiTheme="minorHAnsi"/>
+              </w:rPr>
+              <w:t>(</w:t>
+            </w:r>
             <w:proofErr w:type="gramEnd"/>
             <w:r>
               <w:rPr>
                 <w:rFonts w:asciiTheme="minorHAnsi" w:hAnsiTheme="minorHAnsi"/>
               </w:rPr>
-              <w:t xml:space="preserve">(). Every possible error is then communicated to the originator of the action (using </w:t>
+              <w:t xml:space="preserve">). Every possible error </w:t>
+            </w:r>
+            <w:proofErr w:type="gramStart"/>
+            <w:r>
+              <w:rPr>
+                <w:rFonts w:asciiTheme="minorHAnsi" w:hAnsiTheme="minorHAnsi"/>
+              </w:rPr>
+              <w:t>is then communicated</w:t>
+            </w:r>
+            <w:proofErr w:type="gramEnd"/>
+            <w:r>
+              <w:rPr>
+                <w:rFonts w:asciiTheme="minorHAnsi" w:hAnsiTheme="minorHAnsi"/>
+              </w:rPr>
+              <w:t xml:space="preserve"> to the originator of the action (using </w:t>
             </w:r>
             <w:proofErr w:type="spellStart"/>
-            <w:proofErr w:type="gramStart"/>
             <w:r>
               <w:rPr>
                 <w:rFonts w:asciiTheme="minorHAnsi" w:hAnsiTheme="minorHAnsi"/>
@@ -7532,7 +7614,6 @@
               <w:t>report.setMessage</w:t>
             </w:r>
             <w:proofErr w:type="spellEnd"/>
-            <w:proofErr w:type="gramEnd"/>
             <w:r>
               <w:rPr>
                 <w:rFonts w:asciiTheme="minorHAnsi" w:hAnsiTheme="minorHAnsi"/>
@@ -7746,6 +7827,7 @@
                 <w:sz w:val="28"/>
                 <w:szCs w:val="28"/>
               </w:rPr>
+              <w:lastRenderedPageBreak/>
               <w:t>Exceptions</w:t>
             </w:r>
           </w:p>
@@ -8006,7 +8088,6 @@
               <w:rPr>
                 <w:rFonts w:asciiTheme="minorHAnsi" w:hAnsiTheme="minorHAnsi"/>
               </w:rPr>
-              <w:lastRenderedPageBreak/>
               <w:t>Lines 225-230</w:t>
             </w:r>
           </w:p>
@@ -8097,7 +8178,6 @@
                 <w:sz w:val="28"/>
                 <w:szCs w:val="28"/>
               </w:rPr>
-              <w:lastRenderedPageBreak/>
               <w:t>Files</w:t>
             </w:r>
           </w:p>
@@ -8160,6 +8240,8 @@
     <w:p/>
     <w:p/>
     <w:p/>
+    <w:p/>
+    <w:p/>
     <w:p>
       <w:pPr>
         <w:pStyle w:val="TestoNormale"/>
@@ -8167,10 +8249,11 @@
     </w:p>
     <w:p>
       <w:pPr>
-        <w:pStyle w:val="Heading2"/>
-      </w:pPr>
-      <w:bookmarkStart w:id="12" w:name="_Toc439755592"/>
-      <w:r>
+        <w:pStyle w:val="Titolo2"/>
+      </w:pPr>
+      <w:bookmarkStart w:id="12" w:name="_Toc439770118"/>
+      <w:r>
+        <w:lastRenderedPageBreak/>
         <w:t>Assigned Class in d</w:t>
       </w:r>
       <w:r>
@@ -8265,7 +8348,7 @@
     </w:p>
     <w:p>
       <w:pPr>
-        <w:pStyle w:val="ListParagraph"/>
+        <w:pStyle w:val="Paragrafoelenco"/>
         <w:numPr>
           <w:ilvl w:val="0"/>
           <w:numId w:val="35"/>
@@ -8289,7 +8372,7 @@
     </w:p>
     <w:p>
       <w:pPr>
-        <w:pStyle w:val="ListParagraph"/>
+        <w:pStyle w:val="Paragrafoelenco"/>
         <w:numPr>
           <w:ilvl w:val="0"/>
           <w:numId w:val="35"/>
@@ -8313,7 +8396,7 @@
     </w:p>
     <w:p>
       <w:pPr>
-        <w:pStyle w:val="ListParagraph"/>
+        <w:pStyle w:val="Paragrafoelenco"/>
         <w:numPr>
           <w:ilvl w:val="0"/>
           <w:numId w:val="35"/>
@@ -8337,7 +8420,7 @@
     </w:p>
     <w:p>
       <w:pPr>
-        <w:pStyle w:val="ListParagraph"/>
+        <w:pStyle w:val="Paragrafoelenco"/>
         <w:numPr>
           <w:ilvl w:val="0"/>
           <w:numId w:val="35"/>
@@ -8361,7 +8444,7 @@
     </w:p>
     <w:p>
       <w:pPr>
-        <w:pStyle w:val="ListParagraph"/>
+        <w:pStyle w:val="Paragrafoelenco"/>
         <w:numPr>
           <w:ilvl w:val="0"/>
           <w:numId w:val="35"/>
@@ -8441,7 +8524,7 @@
     </w:p>
     <w:p>
       <w:pPr>
-        <w:pStyle w:val="ListParagraph"/>
+        <w:pStyle w:val="Paragrafoelenco"/>
         <w:numPr>
           <w:ilvl w:val="0"/>
           <w:numId w:val="35"/>
@@ -8465,7 +8548,7 @@
     </w:p>
     <w:p>
       <w:pPr>
-        <w:pStyle w:val="ListParagraph"/>
+        <w:pStyle w:val="Paragrafoelenco"/>
         <w:numPr>
           <w:ilvl w:val="0"/>
           <w:numId w:val="35"/>
@@ -8489,7 +8572,7 @@
     </w:p>
     <w:p>
       <w:pPr>
-        <w:pStyle w:val="ListParagraph"/>
+        <w:pStyle w:val="Paragrafoelenco"/>
         <w:numPr>
           <w:ilvl w:val="0"/>
           <w:numId w:val="35"/>
@@ -8635,7 +8718,6 @@
           <w:sz w:val="24"/>
           <w:szCs w:val="24"/>
         </w:rPr>
-        <w:lastRenderedPageBreak/>
         <w:t>@</w:t>
       </w:r>
       <w:proofErr w:type="spellStart"/>
@@ -8790,7 +8872,7 @@
     </w:p>
     <w:p>
       <w:pPr>
-        <w:pStyle w:val="ListParagraph"/>
+        <w:pStyle w:val="Paragrafoelenco"/>
         <w:numPr>
           <w:ilvl w:val="0"/>
           <w:numId w:val="35"/>
@@ -8836,10 +8918,11 @@
     </w:p>
     <w:p>
       <w:pPr>
-        <w:pStyle w:val="Heading1"/>
-      </w:pPr>
-      <w:bookmarkStart w:id="13" w:name="_Toc439755593"/>
-      <w:r>
+        <w:pStyle w:val="Titolo1"/>
+      </w:pPr>
+      <w:bookmarkStart w:id="13" w:name="_Toc439770119"/>
+      <w:r>
+        <w:lastRenderedPageBreak/>
         <w:t>Other highlighted problems</w:t>
       </w:r>
       <w:bookmarkEnd w:id="13"/>
@@ -8969,9 +9052,9 @@
     </w:p>
     <w:p>
       <w:pPr>
-        <w:pStyle w:val="Heading1"/>
-      </w:pPr>
-      <w:bookmarkStart w:id="14" w:name="_Toc439755594"/>
+        <w:pStyle w:val="Titolo1"/>
+      </w:pPr>
+      <w:bookmarkStart w:id="14" w:name="_Toc439770120"/>
       <w:r>
         <w:t>Hours of work</w:t>
       </w:r>
@@ -9034,7 +9117,6 @@
           <w:b/>
           <w:lang w:val="it-IT"/>
         </w:rPr>
-        <w:lastRenderedPageBreak/>
         <w:t xml:space="preserve">Francesco Marchesani </w:t>
       </w:r>
       <w:r>
@@ -9087,7 +9169,7 @@
 </file>
 
 <file path=word/endnotes.xml><?xml version="1.0" encoding="utf-8"?>
-<w:endnotes xmlns:wpc="http://schemas.microsoft.com/office/word/2010/wordprocessingCanvas" xmlns:mo="http://schemas.microsoft.com/office/mac/office/2008/main" xmlns:mc="http://schemas.openxmlformats.org/markup-compatibility/2006" xmlns:mv="urn:schemas-microsoft-com:mac:vml" xmlns:o="urn:schemas-microsoft-com:office:office" xmlns:r="http://schemas.openxmlformats.org/officeDocument/2006/relationships" xmlns:m="http://schemas.openxmlformats.org/officeDocument/2006/math" xmlns:v="urn:schemas-microsoft-com:vml" xmlns:wp14="http://schemas.microsoft.com/office/word/2010/wordprocessingDrawing" xmlns:wp="http://schemas.openxmlformats.org/drawingml/2006/wordprocessingDrawing" xmlns:w10="urn:schemas-microsoft-com:office:word" xmlns:w="http://schemas.openxmlformats.org/wordprocessingml/2006/main" xmlns:w14="http://schemas.microsoft.com/office/word/2010/wordml" xmlns:w15="http://schemas.microsoft.com/office/word/2012/wordml" xmlns:wpg="http://schemas.microsoft.com/office/word/2010/wordprocessingGroup" xmlns:wpi="http://schemas.microsoft.com/office/word/2010/wordprocessingInk" xmlns:wne="http://schemas.microsoft.com/office/word/2006/wordml" xmlns:wps="http://schemas.microsoft.com/office/word/2010/wordprocessingShape" mc:Ignorable="w14 w15 wp14">
+<w:endnotes xmlns:wpc="http://schemas.microsoft.com/office/word/2010/wordprocessingCanvas" xmlns:mc="http://schemas.openxmlformats.org/markup-compatibility/2006" xmlns:o="urn:schemas-microsoft-com:office:office" xmlns:r="http://schemas.openxmlformats.org/officeDocument/2006/relationships" xmlns:m="http://schemas.openxmlformats.org/officeDocument/2006/math" xmlns:v="urn:schemas-microsoft-com:vml" xmlns:wp14="http://schemas.microsoft.com/office/word/2010/wordprocessingDrawing" xmlns:wp="http://schemas.openxmlformats.org/drawingml/2006/wordprocessingDrawing" xmlns:w10="urn:schemas-microsoft-com:office:word" xmlns:w="http://schemas.openxmlformats.org/wordprocessingml/2006/main" xmlns:w14="http://schemas.microsoft.com/office/word/2010/wordml" xmlns:w15="http://schemas.microsoft.com/office/word/2012/wordml" xmlns:wpg="http://schemas.microsoft.com/office/word/2010/wordprocessingGroup" xmlns:wpi="http://schemas.microsoft.com/office/word/2010/wordprocessingInk" xmlns:wne="http://schemas.microsoft.com/office/word/2006/wordml" xmlns:wps="http://schemas.microsoft.com/office/word/2010/wordprocessingShape" mc:Ignorable="w14 w15 wp14">
   <w:endnote w:type="separator" w:id="-1">
     <w:p>
       <w:pPr>
@@ -9112,10 +9194,10 @@
 </file>
 
 <file path=word/footer1.xml><?xml version="1.0" encoding="utf-8"?>
-<w:ftr xmlns:wpc="http://schemas.microsoft.com/office/word/2010/wordprocessingCanvas" xmlns:mo="http://schemas.microsoft.com/office/mac/office/2008/main" xmlns:mc="http://schemas.openxmlformats.org/markup-compatibility/2006" xmlns:mv="urn:schemas-microsoft-com:mac:vml" xmlns:o="urn:schemas-microsoft-com:office:office" xmlns:r="http://schemas.openxmlformats.org/officeDocument/2006/relationships" xmlns:m="http://schemas.openxmlformats.org/officeDocument/2006/math" xmlns:v="urn:schemas-microsoft-com:vml" xmlns:wp14="http://schemas.microsoft.com/office/word/2010/wordprocessingDrawing" xmlns:wp="http://schemas.openxmlformats.org/drawingml/2006/wordprocessingDrawing" xmlns:w10="urn:schemas-microsoft-com:office:word" xmlns:w="http://schemas.openxmlformats.org/wordprocessingml/2006/main" xmlns:w14="http://schemas.microsoft.com/office/word/2010/wordml" xmlns:w15="http://schemas.microsoft.com/office/word/2012/wordml" xmlns:wpg="http://schemas.microsoft.com/office/word/2010/wordprocessingGroup" xmlns:wpi="http://schemas.microsoft.com/office/word/2010/wordprocessingInk" xmlns:wne="http://schemas.microsoft.com/office/word/2006/wordml" xmlns:wps="http://schemas.microsoft.com/office/word/2010/wordprocessingShape" mc:Ignorable="w14 w15 wp14">
+<w:ftr xmlns:wpc="http://schemas.microsoft.com/office/word/2010/wordprocessingCanvas" xmlns:mc="http://schemas.openxmlformats.org/markup-compatibility/2006" xmlns:o="urn:schemas-microsoft-com:office:office" xmlns:r="http://schemas.openxmlformats.org/officeDocument/2006/relationships" xmlns:m="http://schemas.openxmlformats.org/officeDocument/2006/math" xmlns:v="urn:schemas-microsoft-com:vml" xmlns:wp14="http://schemas.microsoft.com/office/word/2010/wordprocessingDrawing" xmlns:wp="http://schemas.openxmlformats.org/drawingml/2006/wordprocessingDrawing" xmlns:w10="urn:schemas-microsoft-com:office:word" xmlns:w="http://schemas.openxmlformats.org/wordprocessingml/2006/main" xmlns:w14="http://schemas.microsoft.com/office/word/2010/wordml" xmlns:w15="http://schemas.microsoft.com/office/word/2012/wordml" xmlns:wpg="http://schemas.microsoft.com/office/word/2010/wordprocessingGroup" xmlns:wpi="http://schemas.microsoft.com/office/word/2010/wordprocessingInk" xmlns:wne="http://schemas.microsoft.com/office/word/2006/wordml" xmlns:wps="http://schemas.microsoft.com/office/word/2010/wordprocessingShape" mc:Ignorable="w14 w15 wp14">
   <w:p>
     <w:pPr>
-      <w:pStyle w:val="Footer"/>
+      <w:pStyle w:val="Pidipagina"/>
       <w:jc w:val="right"/>
       <w:rPr>
         <w:i/>
@@ -9170,7 +9252,7 @@
 </file>
 
 <file path=word/footnotes.xml><?xml version="1.0" encoding="utf-8"?>
-<w:footnotes xmlns:wpc="http://schemas.microsoft.com/office/word/2010/wordprocessingCanvas" xmlns:mo="http://schemas.microsoft.com/office/mac/office/2008/main" xmlns:mc="http://schemas.openxmlformats.org/markup-compatibility/2006" xmlns:mv="urn:schemas-microsoft-com:mac:vml" xmlns:o="urn:schemas-microsoft-com:office:office" xmlns:r="http://schemas.openxmlformats.org/officeDocument/2006/relationships" xmlns:m="http://schemas.openxmlformats.org/officeDocument/2006/math" xmlns:v="urn:schemas-microsoft-com:vml" xmlns:wp14="http://schemas.microsoft.com/office/word/2010/wordprocessingDrawing" xmlns:wp="http://schemas.openxmlformats.org/drawingml/2006/wordprocessingDrawing" xmlns:w10="urn:schemas-microsoft-com:office:word" xmlns:w="http://schemas.openxmlformats.org/wordprocessingml/2006/main" xmlns:w14="http://schemas.microsoft.com/office/word/2010/wordml" xmlns:w15="http://schemas.microsoft.com/office/word/2012/wordml" xmlns:wpg="http://schemas.microsoft.com/office/word/2010/wordprocessingGroup" xmlns:wpi="http://schemas.microsoft.com/office/word/2010/wordprocessingInk" xmlns:wne="http://schemas.microsoft.com/office/word/2006/wordml" xmlns:wps="http://schemas.microsoft.com/office/word/2010/wordprocessingShape" mc:Ignorable="w14 w15 wp14">
+<w:footnotes xmlns:wpc="http://schemas.microsoft.com/office/word/2010/wordprocessingCanvas" xmlns:mc="http://schemas.openxmlformats.org/markup-compatibility/2006" xmlns:o="urn:schemas-microsoft-com:office:office" xmlns:r="http://schemas.openxmlformats.org/officeDocument/2006/relationships" xmlns:m="http://schemas.openxmlformats.org/officeDocument/2006/math" xmlns:v="urn:schemas-microsoft-com:vml" xmlns:wp14="http://schemas.microsoft.com/office/word/2010/wordprocessingDrawing" xmlns:wp="http://schemas.openxmlformats.org/drawingml/2006/wordprocessingDrawing" xmlns:w10="urn:schemas-microsoft-com:office:word" xmlns:w="http://schemas.openxmlformats.org/wordprocessingml/2006/main" xmlns:w14="http://schemas.microsoft.com/office/word/2010/wordml" xmlns:w15="http://schemas.microsoft.com/office/word/2012/wordml" xmlns:wpg="http://schemas.microsoft.com/office/word/2010/wordprocessingGroup" xmlns:wpi="http://schemas.microsoft.com/office/word/2010/wordprocessingInk" xmlns:wne="http://schemas.microsoft.com/office/word/2006/wordml" xmlns:wps="http://schemas.microsoft.com/office/word/2010/wordprocessingShape" mc:Ignorable="w14 w15 wp14">
   <w:footnote w:type="separator" w:id="-1">
     <w:p>
       <w:pPr>
@@ -9200,7 +9282,7 @@
       </w:pPr>
       <w:r>
         <w:rPr>
-          <w:rStyle w:val="FootnoteReference"/>
+          <w:rStyle w:val="Rimandonotaapidipagina"/>
         </w:rPr>
         <w:footnoteRef/>
       </w:r>
@@ -9229,7 +9311,7 @@
     <w:p>
       <w:r>
         <w:rPr>
-          <w:rStyle w:val="FootnoteReference"/>
+          <w:rStyle w:val="Rimandonotaapidipagina"/>
         </w:rPr>
         <w:footnoteRef/>
       </w:r>
@@ -9263,10 +9345,10 @@
 </file>
 
 <file path=word/header1.xml><?xml version="1.0" encoding="utf-8"?>
-<w:hdr xmlns:wpc="http://schemas.microsoft.com/office/word/2010/wordprocessingCanvas" xmlns:mo="http://schemas.microsoft.com/office/mac/office/2008/main" xmlns:mc="http://schemas.openxmlformats.org/markup-compatibility/2006" xmlns:mv="urn:schemas-microsoft-com:mac:vml" xmlns:o="urn:schemas-microsoft-com:office:office" xmlns:r="http://schemas.openxmlformats.org/officeDocument/2006/relationships" xmlns:m="http://schemas.openxmlformats.org/officeDocument/2006/math" xmlns:v="urn:schemas-microsoft-com:vml" xmlns:wp14="http://schemas.microsoft.com/office/word/2010/wordprocessingDrawing" xmlns:wp="http://schemas.openxmlformats.org/drawingml/2006/wordprocessingDrawing" xmlns:w10="urn:schemas-microsoft-com:office:word" xmlns:w="http://schemas.openxmlformats.org/wordprocessingml/2006/main" xmlns:w14="http://schemas.microsoft.com/office/word/2010/wordml" xmlns:w15="http://schemas.microsoft.com/office/word/2012/wordml" xmlns:wpg="http://schemas.microsoft.com/office/word/2010/wordprocessingGroup" xmlns:wpi="http://schemas.microsoft.com/office/word/2010/wordprocessingInk" xmlns:wne="http://schemas.microsoft.com/office/word/2006/wordml" xmlns:wps="http://schemas.microsoft.com/office/word/2010/wordprocessingShape" mc:Ignorable="w14 w15 wp14">
+<w:hdr xmlns:wpc="http://schemas.microsoft.com/office/word/2010/wordprocessingCanvas" xmlns:mc="http://schemas.openxmlformats.org/markup-compatibility/2006" xmlns:o="urn:schemas-microsoft-com:office:office" xmlns:r="http://schemas.openxmlformats.org/officeDocument/2006/relationships" xmlns:m="http://schemas.openxmlformats.org/officeDocument/2006/math" xmlns:v="urn:schemas-microsoft-com:vml" xmlns:wp14="http://schemas.microsoft.com/office/word/2010/wordprocessingDrawing" xmlns:wp="http://schemas.openxmlformats.org/drawingml/2006/wordprocessingDrawing" xmlns:w10="urn:schemas-microsoft-com:office:word" xmlns:w="http://schemas.openxmlformats.org/wordprocessingml/2006/main" xmlns:w14="http://schemas.microsoft.com/office/word/2010/wordml" xmlns:w15="http://schemas.microsoft.com/office/word/2012/wordml" xmlns:wpg="http://schemas.microsoft.com/office/word/2010/wordprocessingGroup" xmlns:wpi="http://schemas.microsoft.com/office/word/2010/wordprocessingInk" xmlns:wne="http://schemas.microsoft.com/office/word/2006/wordml" xmlns:wps="http://schemas.microsoft.com/office/word/2010/wordprocessingShape" mc:Ignorable="w14 w15 wp14">
   <w:p>
     <w:pPr>
-      <w:pStyle w:val="Header"/>
+      <w:pStyle w:val="Intestazione"/>
     </w:pPr>
     <w:r>
       <w:rPr>
@@ -9540,7 +9622,7 @@
                         <w:txbxContent>
                           <w:p>
                             <w:pPr>
-                              <w:pStyle w:val="Header"/>
+                              <w:pStyle w:val="Intestazione"/>
                               <w:jc w:val="right"/>
                               <w:rPr>
                                 <w:color w:val="FFFFFF" w:themeColor="background1"/>
@@ -9596,7 +9678,7 @@
                                 <w:szCs w:val="24"/>
                                 <w:lang w:val="it-IT"/>
                               </w:rPr>
-                              <w:t>5</w:t>
+                              <w:t>4</w:t>
                             </w:r>
                             <w:r>
                               <w:rPr>
@@ -9630,29 +9712,29 @@
         </mc:Choice>
         <mc:Fallback>
           <w:pict>
-            <v:group w14:anchorId="3F1F2C8F" id="Gruppo_x0020_158" o:spid="_x0000_s1026" style="position:absolute;margin-left:-.8pt;margin-top:17.8pt;width:133.9pt;height:80.65pt;z-index:251659264;mso-position-horizontal-relative:page;mso-position-vertical-relative:page;mso-width-relative:margin;mso-height-relative:margin" coordsize="1700784,1024128" o:gfxdata="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">
-              <v:group id="Gruppo_x0020_159" o:spid="_x0000_s1027" style="position:absolute;width:1700784;height:1024128" coordsize="1700784,1024128" o:gfxdata="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">
-                <v:rect id="Rettangolo_x0020_160" o:spid="_x0000_s1028" style="position:absolute;width:1700784;height:1024128;visibility:visible;mso-wrap-style:square;v-text-anchor:middle" o:gfxdata="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" fillcolor="white [3212]" stroked="f" strokeweight="1pt">
+            <v:group w14:anchorId="3F1F2C8F" id="Gruppo 158" o:spid="_x0000_s1026" style="position:absolute;margin-left:-.8pt;margin-top:17.8pt;width:133.9pt;height:80.65pt;z-index:251659264;mso-position-horizontal-relative:page;mso-position-vertical-relative:page;mso-width-relative:margin;mso-height-relative:margin" coordsize="17007,10241" o:gfxdata="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">
+              <v:group id="Gruppo 159" o:spid="_x0000_s1027" style="position:absolute;width:17007;height:10241" coordsize="17007,10241" o:gfxdata="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">
+                <v:rect id="Rettangolo 160" o:spid="_x0000_s1028" style="position:absolute;width:17007;height:10241;visibility:visible;mso-wrap-style:square;v-text-anchor:middle" o:gfxdata="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" fillcolor="white [3212]" stroked="f" strokeweight="1pt">
                   <v:fill opacity="0"/>
                 </v:rect>
-                <v:shape id="Rettangolo_x0020_1" o:spid="_x0000_s1029" style="position:absolute;left:228600;width:1463040;height:1014984;visibility:visible;mso-wrap-style:square;v-text-anchor:middle" coordsize="1462822,1014481" o:gfxdata="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" path="m0,0l1462822,,910372,376306,,1014481,,0xe" fillcolor="#5b9bd5 [3204]" stroked="f" strokeweight="1pt">
+                <v:shape id="Rettangolo 1" o:spid="_x0000_s1029" style="position:absolute;left:2286;width:14630;height:10149;visibility:visible;mso-wrap-style:square;v-text-anchor:middle" coordsize="1462822,1014481" o:gfxdata="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" path="m,l1462822,,910372,376306,,1014481,,xe" fillcolor="#5b9bd5 [3204]" stroked="f" strokeweight="1pt">
                   <v:stroke joinstyle="miter"/>
                   <v:path arrowok="t" o:connecttype="custom" o:connectlocs="0,0;1463040,0;910508,376493;0,1014984;0,0" o:connectangles="0,0,0,0,0"/>
                 </v:shape>
-                <v:rect id="Rettangolo_x0020_162" o:spid="_x0000_s1030" style="position:absolute;left:228600;width:1472184;height:1024128;visibility:visible;mso-wrap-style:square;v-text-anchor:middle" o:gfxdata="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" stroked="f" strokeweight="1pt">
-                  <v:fill r:id="rId2" o:title="" rotate="t" type="frame"/>
+                <v:rect id="Rettangolo 162" o:spid="_x0000_s1030" style="position:absolute;left:2286;width:14721;height:10241;visibility:visible;mso-wrap-style:square;v-text-anchor:middle" o:gfxdata="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" stroked="f" strokeweight="1pt">
+                  <v:fill r:id="rId2" o:title="" recolor="t" rotate="t" type="frame"/>
                 </v:rect>
               </v:group>
-              <v:shapetype id="_x0000_t202" coordsize="21600,21600" o:spt="202" path="m0,0l0,21600,21600,21600,21600,0xe">
+              <v:shapetype id="_x0000_t202" coordsize="21600,21600" o:spt="202" path="m,l,21600r21600,l21600,xe">
                 <v:stroke joinstyle="miter"/>
                 <v:path gradientshapeok="t" o:connecttype="rect"/>
               </v:shapetype>
-              <v:shape id="Casella_x0020_di_x0020_testo_x0020_163" o:spid="_x0000_s1031" type="#_x0000_t202" style="position:absolute;left:86548;top:18924;width:735383;height:351457;flip:x;visibility:visible;mso-wrap-style:square;v-text-anchor:middle" o:gfxdata="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" filled="f" stroked="f" strokeweight=".5pt">
+              <v:shape id="Casella di testo 163" o:spid="_x0000_s1031" type="#_x0000_t202" style="position:absolute;left:865;top:189;width:7354;height:3514;flip:x;visibility:visible;mso-wrap-style:square;v-text-anchor:middle" o:gfxdata="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" filled="f" stroked="f" strokeweight=".5pt">
                 <v:textbox inset=",7.2pt,,7.2pt">
                   <w:txbxContent>
                     <w:p>
                       <w:pPr>
-                        <w:pStyle w:val="Header"/>
+                        <w:pStyle w:val="Intestazione"/>
                         <w:jc w:val="right"/>
                         <w:rPr>
                           <w:color w:val="FFFFFF" w:themeColor="background1"/>
@@ -9708,7 +9790,7 @@
                           <w:szCs w:val="24"/>
                           <w:lang w:val="it-IT"/>
                         </w:rPr>
-                        <w:t>5</w:t>
+                        <w:t>4</w:t>
                       </w:r>
                       <w:r>
                         <w:rPr>
@@ -9733,8 +9815,8 @@
 </file>
 
 <file path=word/numbering.xml><?xml version="1.0" encoding="utf-8"?>
-<w:numbering xmlns:wpc="http://schemas.microsoft.com/office/word/2010/wordprocessingCanvas" xmlns:mo="http://schemas.microsoft.com/office/mac/office/2008/main" xmlns:mc="http://schemas.openxmlformats.org/markup-compatibility/2006" xmlns:mv="urn:schemas-microsoft-com:mac:vml" xmlns:o="urn:schemas-microsoft-com:office:office" xmlns:r="http://schemas.openxmlformats.org/officeDocument/2006/relationships" xmlns:m="http://schemas.openxmlformats.org/officeDocument/2006/math" xmlns:v="urn:schemas-microsoft-com:vml" xmlns:wp14="http://schemas.microsoft.com/office/word/2010/wordprocessingDrawing" xmlns:wp="http://schemas.openxmlformats.org/drawingml/2006/wordprocessingDrawing" xmlns:w10="urn:schemas-microsoft-com:office:word" xmlns:w="http://schemas.openxmlformats.org/wordprocessingml/2006/main" xmlns:w14="http://schemas.microsoft.com/office/word/2010/wordml" xmlns:w15="http://schemas.microsoft.com/office/word/2012/wordml" xmlns:wpg="http://schemas.microsoft.com/office/word/2010/wordprocessingGroup" xmlns:wpi="http://schemas.microsoft.com/office/word/2010/wordprocessingInk" xmlns:wne="http://schemas.microsoft.com/office/word/2006/wordml" xmlns:wps="http://schemas.microsoft.com/office/word/2010/wordprocessingShape" mc:Ignorable="w14 w15 wp14">
-  <w:abstractNum w:abstractNumId="0">
+<w:numbering xmlns:wpc="http://schemas.microsoft.com/office/word/2010/wordprocessingCanvas" xmlns:mc="http://schemas.openxmlformats.org/markup-compatibility/2006" xmlns:o="urn:schemas-microsoft-com:office:office" xmlns:r="http://schemas.openxmlformats.org/officeDocument/2006/relationships" xmlns:m="http://schemas.openxmlformats.org/officeDocument/2006/math" xmlns:v="urn:schemas-microsoft-com:vml" xmlns:wp14="http://schemas.microsoft.com/office/word/2010/wordprocessingDrawing" xmlns:wp="http://schemas.openxmlformats.org/drawingml/2006/wordprocessingDrawing" xmlns:w10="urn:schemas-microsoft-com:office:word" xmlns:w="http://schemas.openxmlformats.org/wordprocessingml/2006/main" xmlns:w14="http://schemas.microsoft.com/office/word/2010/wordml" xmlns:w15="http://schemas.microsoft.com/office/word/2012/wordml" xmlns:wpg="http://schemas.microsoft.com/office/word/2010/wordprocessingGroup" xmlns:wpi="http://schemas.microsoft.com/office/word/2010/wordprocessingInk" xmlns:wne="http://schemas.microsoft.com/office/word/2006/wordml" xmlns:wps="http://schemas.microsoft.com/office/word/2010/wordprocessingShape" mc:Ignorable="w14 w15 wp14">
+  <w:abstractNum w:abstractNumId="0" w15:restartNumberingAfterBreak="0">
     <w:nsid w:val="02274BB8"/>
     <w:multiLevelType w:val="hybridMultilevel"/>
     <w:tmpl w:val="1F960E2A"/>
@@ -9847,7 +9929,7 @@
       </w:rPr>
     </w:lvl>
   </w:abstractNum>
-  <w:abstractNum w:abstractNumId="1">
+  <w:abstractNum w:abstractNumId="1" w15:restartNumberingAfterBreak="0">
     <w:nsid w:val="03B32B60"/>
     <w:multiLevelType w:val="hybridMultilevel"/>
     <w:tmpl w:val="40C0813C"/>
@@ -9960,7 +10042,7 @@
       </w:rPr>
     </w:lvl>
   </w:abstractNum>
-  <w:abstractNum w:abstractNumId="2">
+  <w:abstractNum w:abstractNumId="2" w15:restartNumberingAfterBreak="0">
     <w:nsid w:val="08600438"/>
     <w:multiLevelType w:val="hybridMultilevel"/>
     <w:tmpl w:val="FCE69B38"/>
@@ -10073,7 +10155,7 @@
       </w:rPr>
     </w:lvl>
   </w:abstractNum>
-  <w:abstractNum w:abstractNumId="3">
+  <w:abstractNum w:abstractNumId="3" w15:restartNumberingAfterBreak="0">
     <w:nsid w:val="0AD71B73"/>
     <w:multiLevelType w:val="hybridMultilevel"/>
     <w:tmpl w:val="C7BCFAD8"/>
@@ -10186,7 +10268,7 @@
       </w:rPr>
     </w:lvl>
   </w:abstractNum>
-  <w:abstractNum w:abstractNumId="4">
+  <w:abstractNum w:abstractNumId="4" w15:restartNumberingAfterBreak="0">
     <w:nsid w:val="0D1E743F"/>
     <w:multiLevelType w:val="hybridMultilevel"/>
     <w:tmpl w:val="D1FC5FF6"/>
@@ -10299,7 +10381,7 @@
       </w:rPr>
     </w:lvl>
   </w:abstractNum>
-  <w:abstractNum w:abstractNumId="5">
+  <w:abstractNum w:abstractNumId="5" w15:restartNumberingAfterBreak="0">
     <w:nsid w:val="0F085AA0"/>
     <w:multiLevelType w:val="hybridMultilevel"/>
     <w:tmpl w:val="0A3C1DB0"/>
@@ -10412,7 +10494,7 @@
       </w:rPr>
     </w:lvl>
   </w:abstractNum>
-  <w:abstractNum w:abstractNumId="6">
+  <w:abstractNum w:abstractNumId="6" w15:restartNumberingAfterBreak="0">
     <w:nsid w:val="16F60CE7"/>
     <w:multiLevelType w:val="hybridMultilevel"/>
     <w:tmpl w:val="CF405D4C"/>
@@ -10525,7 +10607,7 @@
       </w:rPr>
     </w:lvl>
   </w:abstractNum>
-  <w:abstractNum w:abstractNumId="7">
+  <w:abstractNum w:abstractNumId="7" w15:restartNumberingAfterBreak="0">
     <w:nsid w:val="1C49633B"/>
     <w:multiLevelType w:val="hybridMultilevel"/>
     <w:tmpl w:val="E8F48032"/>
@@ -10638,7 +10720,7 @@
       </w:rPr>
     </w:lvl>
   </w:abstractNum>
-  <w:abstractNum w:abstractNumId="8">
+  <w:abstractNum w:abstractNumId="8" w15:restartNumberingAfterBreak="0">
     <w:nsid w:val="1E68296A"/>
     <w:multiLevelType w:val="hybridMultilevel"/>
     <w:tmpl w:val="0DF6E2AC"/>
@@ -10751,7 +10833,7 @@
       </w:rPr>
     </w:lvl>
   </w:abstractNum>
-  <w:abstractNum w:abstractNumId="9">
+  <w:abstractNum w:abstractNumId="9" w15:restartNumberingAfterBreak="0">
     <w:nsid w:val="1E85799F"/>
     <w:multiLevelType w:val="hybridMultilevel"/>
     <w:tmpl w:val="10DC32E6"/>
@@ -10864,7 +10946,7 @@
       </w:rPr>
     </w:lvl>
   </w:abstractNum>
-  <w:abstractNum w:abstractNumId="10">
+  <w:abstractNum w:abstractNumId="10" w15:restartNumberingAfterBreak="0">
     <w:nsid w:val="21306D80"/>
     <w:multiLevelType w:val="hybridMultilevel"/>
     <w:tmpl w:val="6158F2A0"/>
@@ -10977,7 +11059,7 @@
       </w:rPr>
     </w:lvl>
   </w:abstractNum>
-  <w:abstractNum w:abstractNumId="11">
+  <w:abstractNum w:abstractNumId="11" w15:restartNumberingAfterBreak="0">
     <w:nsid w:val="27CE4AB8"/>
     <w:multiLevelType w:val="hybridMultilevel"/>
     <w:tmpl w:val="0EB6A508"/>
@@ -11090,7 +11172,7 @@
       </w:rPr>
     </w:lvl>
   </w:abstractNum>
-  <w:abstractNum w:abstractNumId="12">
+  <w:abstractNum w:abstractNumId="12" w15:restartNumberingAfterBreak="0">
     <w:nsid w:val="2B4D6E0F"/>
     <w:multiLevelType w:val="hybridMultilevel"/>
     <w:tmpl w:val="8EEED9D0"/>
@@ -11204,7 +11286,7 @@
       </w:rPr>
     </w:lvl>
   </w:abstractNum>
-  <w:abstractNum w:abstractNumId="13">
+  <w:abstractNum w:abstractNumId="13" w15:restartNumberingAfterBreak="0">
     <w:nsid w:val="2C0879D2"/>
     <w:multiLevelType w:val="hybridMultilevel"/>
     <w:tmpl w:val="42680BBE"/>
@@ -11317,7 +11399,7 @@
       </w:rPr>
     </w:lvl>
   </w:abstractNum>
-  <w:abstractNum w:abstractNumId="14">
+  <w:abstractNum w:abstractNumId="14" w15:restartNumberingAfterBreak="0">
     <w:nsid w:val="2D735451"/>
     <w:multiLevelType w:val="hybridMultilevel"/>
     <w:tmpl w:val="4FE8CCE6"/>
@@ -11430,7 +11512,7 @@
       </w:rPr>
     </w:lvl>
   </w:abstractNum>
-  <w:abstractNum w:abstractNumId="15">
+  <w:abstractNum w:abstractNumId="15" w15:restartNumberingAfterBreak="0">
     <w:nsid w:val="2E06640E"/>
     <w:multiLevelType w:val="hybridMultilevel"/>
     <w:tmpl w:val="10F86056"/>
@@ -11543,7 +11625,7 @@
       </w:rPr>
     </w:lvl>
   </w:abstractNum>
-  <w:abstractNum w:abstractNumId="16">
+  <w:abstractNum w:abstractNumId="16" w15:restartNumberingAfterBreak="0">
     <w:nsid w:val="2E430986"/>
     <w:multiLevelType w:val="hybridMultilevel"/>
     <w:tmpl w:val="18725428"/>
@@ -11656,7 +11738,7 @@
       </w:rPr>
     </w:lvl>
   </w:abstractNum>
-  <w:abstractNum w:abstractNumId="17">
+  <w:abstractNum w:abstractNumId="17" w15:restartNumberingAfterBreak="0">
     <w:nsid w:val="2ECA305C"/>
     <w:multiLevelType w:val="hybridMultilevel"/>
     <w:tmpl w:val="0D26C1B8"/>
@@ -11769,7 +11851,7 @@
       </w:rPr>
     </w:lvl>
   </w:abstractNum>
-  <w:abstractNum w:abstractNumId="18">
+  <w:abstractNum w:abstractNumId="18" w15:restartNumberingAfterBreak="0">
     <w:nsid w:val="2F4A5F36"/>
     <w:multiLevelType w:val="hybridMultilevel"/>
     <w:tmpl w:val="3D4C03BE"/>
@@ -11882,7 +11964,7 @@
       </w:rPr>
     </w:lvl>
   </w:abstractNum>
-  <w:abstractNum w:abstractNumId="19">
+  <w:abstractNum w:abstractNumId="19" w15:restartNumberingAfterBreak="0">
     <w:nsid w:val="31CF13CE"/>
     <w:multiLevelType w:val="hybridMultilevel"/>
     <w:tmpl w:val="F7BEBEEC"/>
@@ -11995,7 +12077,7 @@
       </w:rPr>
     </w:lvl>
   </w:abstractNum>
-  <w:abstractNum w:abstractNumId="20">
+  <w:abstractNum w:abstractNumId="20" w15:restartNumberingAfterBreak="0">
     <w:nsid w:val="33063C66"/>
     <w:multiLevelType w:val="hybridMultilevel"/>
     <w:tmpl w:val="3584801A"/>
@@ -12108,7 +12190,7 @@
       </w:rPr>
     </w:lvl>
   </w:abstractNum>
-  <w:abstractNum w:abstractNumId="21">
+  <w:abstractNum w:abstractNumId="21" w15:restartNumberingAfterBreak="0">
     <w:nsid w:val="33C84D6E"/>
     <w:multiLevelType w:val="hybridMultilevel"/>
     <w:tmpl w:val="A8C07E34"/>
@@ -12221,7 +12303,7 @@
       </w:rPr>
     </w:lvl>
   </w:abstractNum>
-  <w:abstractNum w:abstractNumId="22">
+  <w:abstractNum w:abstractNumId="22" w15:restartNumberingAfterBreak="0">
     <w:nsid w:val="34167477"/>
     <w:multiLevelType w:val="hybridMultilevel"/>
     <w:tmpl w:val="D22678D0"/>
@@ -12334,7 +12416,7 @@
       </w:rPr>
     </w:lvl>
   </w:abstractNum>
-  <w:abstractNum w:abstractNumId="23">
+  <w:abstractNum w:abstractNumId="23" w15:restartNumberingAfterBreak="0">
     <w:nsid w:val="35D56682"/>
     <w:multiLevelType w:val="hybridMultilevel"/>
     <w:tmpl w:val="BDC60E00"/>
@@ -12447,7 +12529,7 @@
       </w:rPr>
     </w:lvl>
   </w:abstractNum>
-  <w:abstractNum w:abstractNumId="24">
+  <w:abstractNum w:abstractNumId="24" w15:restartNumberingAfterBreak="0">
     <w:nsid w:val="3D6E63E2"/>
     <w:multiLevelType w:val="hybridMultilevel"/>
     <w:tmpl w:val="E5964F7A"/>
@@ -12561,7 +12643,7 @@
       </w:rPr>
     </w:lvl>
   </w:abstractNum>
-  <w:abstractNum w:abstractNumId="25">
+  <w:abstractNum w:abstractNumId="25" w15:restartNumberingAfterBreak="0">
     <w:nsid w:val="3E381E57"/>
     <w:multiLevelType w:val="hybridMultilevel"/>
     <w:tmpl w:val="E6CE219C"/>
@@ -12674,7 +12756,7 @@
       </w:rPr>
     </w:lvl>
   </w:abstractNum>
-  <w:abstractNum w:abstractNumId="26">
+  <w:abstractNum w:abstractNumId="26" w15:restartNumberingAfterBreak="0">
     <w:nsid w:val="40485425"/>
     <w:multiLevelType w:val="hybridMultilevel"/>
     <w:tmpl w:val="8D463C12"/>
@@ -12787,7 +12869,7 @@
       </w:rPr>
     </w:lvl>
   </w:abstractNum>
-  <w:abstractNum w:abstractNumId="27">
+  <w:abstractNum w:abstractNumId="27" w15:restartNumberingAfterBreak="0">
     <w:nsid w:val="46597A4D"/>
     <w:multiLevelType w:val="hybridMultilevel"/>
     <w:tmpl w:val="9CCE0C48"/>
@@ -12900,7 +12982,7 @@
       </w:rPr>
     </w:lvl>
   </w:abstractNum>
-  <w:abstractNum w:abstractNumId="28">
+  <w:abstractNum w:abstractNumId="28" w15:restartNumberingAfterBreak="0">
     <w:nsid w:val="4F54059A"/>
     <w:multiLevelType w:val="hybridMultilevel"/>
     <w:tmpl w:val="74021284"/>
@@ -13013,7 +13095,7 @@
       </w:rPr>
     </w:lvl>
   </w:abstractNum>
-  <w:abstractNum w:abstractNumId="29">
+  <w:abstractNum w:abstractNumId="29" w15:restartNumberingAfterBreak="0">
     <w:nsid w:val="4F8F6DA0"/>
     <w:multiLevelType w:val="hybridMultilevel"/>
     <w:tmpl w:val="089455C4"/>
@@ -13126,7 +13208,7 @@
       </w:rPr>
     </w:lvl>
   </w:abstractNum>
-  <w:abstractNum w:abstractNumId="30">
+  <w:abstractNum w:abstractNumId="30" w15:restartNumberingAfterBreak="0">
     <w:nsid w:val="4FE12BF1"/>
     <w:multiLevelType w:val="hybridMultilevel"/>
     <w:tmpl w:val="6CC8BD16"/>
@@ -13239,7 +13321,7 @@
       </w:rPr>
     </w:lvl>
   </w:abstractNum>
-  <w:abstractNum w:abstractNumId="31">
+  <w:abstractNum w:abstractNumId="31" w15:restartNumberingAfterBreak="0">
     <w:nsid w:val="51451D80"/>
     <w:multiLevelType w:val="hybridMultilevel"/>
     <w:tmpl w:val="BACCBB3E"/>
@@ -13352,7 +13434,7 @@
       </w:rPr>
     </w:lvl>
   </w:abstractNum>
-  <w:abstractNum w:abstractNumId="32">
+  <w:abstractNum w:abstractNumId="32" w15:restartNumberingAfterBreak="0">
     <w:nsid w:val="52BB1B13"/>
     <w:multiLevelType w:val="hybridMultilevel"/>
     <w:tmpl w:val="519C2130"/>
@@ -13438,7 +13520,7 @@
       </w:pPr>
     </w:lvl>
   </w:abstractNum>
-  <w:abstractNum w:abstractNumId="33">
+  <w:abstractNum w:abstractNumId="33" w15:restartNumberingAfterBreak="0">
     <w:nsid w:val="5464381C"/>
     <w:multiLevelType w:val="hybridMultilevel"/>
     <w:tmpl w:val="6D74618E"/>
@@ -13551,7 +13633,7 @@
       </w:rPr>
     </w:lvl>
   </w:abstractNum>
-  <w:abstractNum w:abstractNumId="34">
+  <w:abstractNum w:abstractNumId="34" w15:restartNumberingAfterBreak="0">
     <w:nsid w:val="57C74751"/>
     <w:multiLevelType w:val="hybridMultilevel"/>
     <w:tmpl w:val="21C62E8C"/>
@@ -13664,7 +13746,7 @@
       </w:rPr>
     </w:lvl>
   </w:abstractNum>
-  <w:abstractNum w:abstractNumId="35">
+  <w:abstractNum w:abstractNumId="35" w15:restartNumberingAfterBreak="0">
     <w:nsid w:val="58811F30"/>
     <w:multiLevelType w:val="hybridMultilevel"/>
     <w:tmpl w:val="2502227E"/>
@@ -13777,7 +13859,7 @@
       </w:rPr>
     </w:lvl>
   </w:abstractNum>
-  <w:abstractNum w:abstractNumId="36">
+  <w:abstractNum w:abstractNumId="36" w15:restartNumberingAfterBreak="0">
     <w:nsid w:val="5F9F18CA"/>
     <w:multiLevelType w:val="hybridMultilevel"/>
     <w:tmpl w:val="87D45EF8"/>
@@ -13890,7 +13972,7 @@
       </w:rPr>
     </w:lvl>
   </w:abstractNum>
-  <w:abstractNum w:abstractNumId="37">
+  <w:abstractNum w:abstractNumId="37" w15:restartNumberingAfterBreak="0">
     <w:nsid w:val="600B4225"/>
     <w:multiLevelType w:val="hybridMultilevel"/>
     <w:tmpl w:val="2CAA0400"/>
@@ -14003,7 +14085,7 @@
       </w:rPr>
     </w:lvl>
   </w:abstractNum>
-  <w:abstractNum w:abstractNumId="38">
+  <w:abstractNum w:abstractNumId="38" w15:restartNumberingAfterBreak="0">
     <w:nsid w:val="600B6198"/>
     <w:multiLevelType w:val="hybridMultilevel"/>
     <w:tmpl w:val="AA7CEA22"/>
@@ -14116,7 +14198,7 @@
       </w:rPr>
     </w:lvl>
   </w:abstractNum>
-  <w:abstractNum w:abstractNumId="39">
+  <w:abstractNum w:abstractNumId="39" w15:restartNumberingAfterBreak="0">
     <w:nsid w:val="60641B7E"/>
     <w:multiLevelType w:val="hybridMultilevel"/>
     <w:tmpl w:val="06CE8B34"/>
@@ -14229,14 +14311,14 @@
       </w:rPr>
     </w:lvl>
   </w:abstractNum>
-  <w:abstractNum w:abstractNumId="40">
+  <w:abstractNum w:abstractNumId="40" w15:restartNumberingAfterBreak="0">
     <w:nsid w:val="62A765B8"/>
     <w:multiLevelType w:val="multilevel"/>
     <w:tmpl w:val="857ED286"/>
     <w:lvl w:ilvl="0">
       <w:start w:val="1"/>
       <w:numFmt w:val="decimal"/>
-      <w:pStyle w:val="Heading1"/>
+      <w:pStyle w:val="Titolo1"/>
       <w:lvlText w:val="%1."/>
       <w:lvlJc w:val="left"/>
       <w:pPr>
@@ -14246,7 +14328,7 @@
     <w:lvl w:ilvl="1">
       <w:start w:val="1"/>
       <w:numFmt w:val="decimal"/>
-      <w:pStyle w:val="Heading2"/>
+      <w:pStyle w:val="Titolo2"/>
       <w:lvlText w:val="%1.%2."/>
       <w:lvlJc w:val="left"/>
       <w:pPr>
@@ -14256,7 +14338,7 @@
     <w:lvl w:ilvl="2">
       <w:start w:val="1"/>
       <w:numFmt w:val="decimal"/>
-      <w:pStyle w:val="Heading3"/>
+      <w:pStyle w:val="Titolo3"/>
       <w:lvlText w:val="%1.%2.%3."/>
       <w:lvlJc w:val="left"/>
       <w:pPr>
@@ -14321,7 +14403,7 @@
       </w:pPr>
     </w:lvl>
   </w:abstractNum>
-  <w:abstractNum w:abstractNumId="41">
+  <w:abstractNum w:abstractNumId="41" w15:restartNumberingAfterBreak="0">
     <w:nsid w:val="66040253"/>
     <w:multiLevelType w:val="hybridMultilevel"/>
     <w:tmpl w:val="B6708AF0"/>
@@ -14434,7 +14516,7 @@
       </w:rPr>
     </w:lvl>
   </w:abstractNum>
-  <w:abstractNum w:abstractNumId="42">
+  <w:abstractNum w:abstractNumId="42" w15:restartNumberingAfterBreak="0">
     <w:nsid w:val="66187DD5"/>
     <w:multiLevelType w:val="hybridMultilevel"/>
     <w:tmpl w:val="63088542"/>
@@ -14547,7 +14629,7 @@
       </w:rPr>
     </w:lvl>
   </w:abstractNum>
-  <w:abstractNum w:abstractNumId="43">
+  <w:abstractNum w:abstractNumId="43" w15:restartNumberingAfterBreak="0">
     <w:nsid w:val="6A9F2BF5"/>
     <w:multiLevelType w:val="hybridMultilevel"/>
     <w:tmpl w:val="B2C84942"/>
@@ -14661,7 +14743,7 @@
       </w:rPr>
     </w:lvl>
   </w:abstractNum>
-  <w:abstractNum w:abstractNumId="44">
+  <w:abstractNum w:abstractNumId="44" w15:restartNumberingAfterBreak="0">
     <w:nsid w:val="6B2067C4"/>
     <w:multiLevelType w:val="hybridMultilevel"/>
     <w:tmpl w:val="334C5046"/>
@@ -14774,7 +14856,7 @@
       </w:rPr>
     </w:lvl>
   </w:abstractNum>
-  <w:abstractNum w:abstractNumId="45">
+  <w:abstractNum w:abstractNumId="45" w15:restartNumberingAfterBreak="0">
     <w:nsid w:val="6D6760A9"/>
     <w:multiLevelType w:val="hybridMultilevel"/>
     <w:tmpl w:val="1924C574"/>
@@ -14887,7 +14969,7 @@
       </w:rPr>
     </w:lvl>
   </w:abstractNum>
-  <w:abstractNum w:abstractNumId="46">
+  <w:abstractNum w:abstractNumId="46" w15:restartNumberingAfterBreak="0">
     <w:nsid w:val="789703EC"/>
     <w:multiLevelType w:val="hybridMultilevel"/>
     <w:tmpl w:val="4D1826AE"/>
@@ -15000,7 +15082,7 @@
       </w:rPr>
     </w:lvl>
   </w:abstractNum>
-  <w:abstractNum w:abstractNumId="47">
+  <w:abstractNum w:abstractNumId="47" w15:restartNumberingAfterBreak="0">
     <w:nsid w:val="7CED6C42"/>
     <w:multiLevelType w:val="hybridMultilevel"/>
     <w:tmpl w:val="D58E205E"/>
@@ -15113,7 +15195,7 @@
       </w:rPr>
     </w:lvl>
   </w:abstractNum>
-  <w:abstractNum w:abstractNumId="48">
+  <w:abstractNum w:abstractNumId="48" w15:restartNumberingAfterBreak="0">
     <w:nsid w:val="7D98069B"/>
     <w:multiLevelType w:val="hybridMultilevel"/>
     <w:tmpl w:val="1BD0455C"/>
@@ -15420,7 +15502,7 @@
       </w:pPr>
     </w:pPrDefault>
   </w:docDefaults>
-  <w:latentStyles w:defLockedState="0" w:defUIPriority="99" w:defSemiHidden="0" w:defUnhideWhenUsed="0" w:defQFormat="0" w:count="380">
+  <w:latentStyles w:defLockedState="0" w:defUIPriority="99" w:defSemiHidden="0" w:defUnhideWhenUsed="0" w:defQFormat="0" w:count="371">
     <w:lsdException w:name="Normal" w:uiPriority="0"/>
     <w:lsdException w:name="heading 1" w:uiPriority="9" w:qFormat="1"/>
     <w:lsdException w:name="heading 2" w:semiHidden="1" w:uiPriority="9" w:unhideWhenUsed="1" w:qFormat="1"/>
@@ -15793,17 +15875,17 @@
     <w:lsdException w:name="List Table 6 Colorful Accent 6" w:uiPriority="51"/>
     <w:lsdException w:name="List Table 7 Colorful Accent 6" w:uiPriority="52"/>
   </w:latentStyles>
-  <w:style w:type="paragraph" w:default="1" w:styleId="Normal">
+  <w:style w:type="paragraph" w:default="1" w:styleId="Normale">
     <w:name w:val="Normal"/>
     <w:rsid w:val="0001069B"/>
     <w:pPr>
       <w:spacing w:line="256" w:lineRule="auto"/>
     </w:pPr>
   </w:style>
-  <w:style w:type="paragraph" w:styleId="Heading1">
+  <w:style w:type="paragraph" w:styleId="Titolo1">
     <w:name w:val="heading 1"/>
-    <w:basedOn w:val="Normal"/>
-    <w:link w:val="Heading1Char"/>
+    <w:basedOn w:val="Normale"/>
+    <w:link w:val="Titolo1Carattere"/>
     <w:uiPriority w:val="9"/>
     <w:qFormat/>
     <w:rsid w:val="0001069B"/>
@@ -15825,10 +15907,10 @@
       <w:szCs w:val="32"/>
     </w:rPr>
   </w:style>
-  <w:style w:type="paragraph" w:styleId="Heading2">
+  <w:style w:type="paragraph" w:styleId="Titolo2">
     <w:name w:val="heading 2"/>
-    <w:basedOn w:val="Normal"/>
-    <w:link w:val="Heading2Char"/>
+    <w:basedOn w:val="Normale"/>
+    <w:link w:val="Titolo2Carattere"/>
     <w:uiPriority w:val="9"/>
     <w:unhideWhenUsed/>
     <w:qFormat/>
@@ -15850,10 +15932,10 @@
       <w:szCs w:val="26"/>
     </w:rPr>
   </w:style>
-  <w:style w:type="paragraph" w:styleId="Heading3">
+  <w:style w:type="paragraph" w:styleId="Titolo3">
     <w:name w:val="heading 3"/>
-    <w:basedOn w:val="Normal"/>
-    <w:link w:val="Heading3Char"/>
+    <w:basedOn w:val="Normale"/>
+    <w:link w:val="Titolo3Carattere"/>
     <w:uiPriority w:val="9"/>
     <w:unhideWhenUsed/>
     <w:qFormat/>
@@ -15875,11 +15957,11 @@
       <w:szCs w:val="24"/>
     </w:rPr>
   </w:style>
-  <w:style w:type="paragraph" w:styleId="Heading4">
+  <w:style w:type="paragraph" w:styleId="Titolo4">
     <w:name w:val="heading 4"/>
-    <w:basedOn w:val="Normal"/>
-    <w:next w:val="Normal"/>
-    <w:link w:val="Heading4Char"/>
+    <w:basedOn w:val="Normale"/>
+    <w:next w:val="Normale"/>
+    <w:link w:val="Titolo4Carattere"/>
     <w:uiPriority w:val="9"/>
     <w:unhideWhenUsed/>
     <w:qFormat/>
@@ -15897,13 +15979,13 @@
       <w:color w:val="2E74B5" w:themeColor="accent1" w:themeShade="BF"/>
     </w:rPr>
   </w:style>
-  <w:style w:type="character" w:default="1" w:styleId="DefaultParagraphFont">
+  <w:style w:type="character" w:default="1" w:styleId="Carpredefinitoparagrafo">
     <w:name w:val="Default Paragraph Font"/>
     <w:uiPriority w:val="1"/>
     <w:semiHidden/>
     <w:unhideWhenUsed/>
   </w:style>
-  <w:style w:type="table" w:default="1" w:styleId="TableNormal">
+  <w:style w:type="table" w:default="1" w:styleId="Tabellanormale">
     <w:name w:val="Normal Table"/>
     <w:uiPriority w:val="99"/>
     <w:semiHidden/>
@@ -15918,16 +16000,16 @@
       </w:tblCellMar>
     </w:tblPr>
   </w:style>
-  <w:style w:type="numbering" w:default="1" w:styleId="NoList">
+  <w:style w:type="numbering" w:default="1" w:styleId="Nessunelenco">
     <w:name w:val="No List"/>
     <w:uiPriority w:val="99"/>
     <w:semiHidden/>
     <w:unhideWhenUsed/>
   </w:style>
-  <w:style w:type="character" w:customStyle="1" w:styleId="Heading1Char">
-    <w:name w:val="Heading 1 Char"/>
-    <w:basedOn w:val="DefaultParagraphFont"/>
-    <w:link w:val="Heading1"/>
+  <w:style w:type="character" w:customStyle="1" w:styleId="Titolo1Carattere">
+    <w:name w:val="Titolo 1 Carattere"/>
+    <w:basedOn w:val="Carpredefinitoparagrafo"/>
+    <w:link w:val="Titolo1"/>
     <w:uiPriority w:val="9"/>
     <w:rsid w:val="0001069B"/>
     <w:rPr>
@@ -15939,10 +16021,10 @@
       <w:szCs w:val="32"/>
     </w:rPr>
   </w:style>
-  <w:style w:type="character" w:customStyle="1" w:styleId="Heading2Char">
-    <w:name w:val="Heading 2 Char"/>
-    <w:basedOn w:val="DefaultParagraphFont"/>
-    <w:link w:val="Heading2"/>
+  <w:style w:type="character" w:customStyle="1" w:styleId="Titolo2Carattere">
+    <w:name w:val="Titolo 2 Carattere"/>
+    <w:basedOn w:val="Carpredefinitoparagrafo"/>
+    <w:link w:val="Titolo2"/>
     <w:uiPriority w:val="9"/>
     <w:rsid w:val="0001069B"/>
     <w:rPr>
@@ -15952,10 +16034,10 @@
       <w:szCs w:val="26"/>
     </w:rPr>
   </w:style>
-  <w:style w:type="character" w:customStyle="1" w:styleId="Heading3Char">
-    <w:name w:val="Heading 3 Char"/>
-    <w:basedOn w:val="DefaultParagraphFont"/>
-    <w:link w:val="Heading3"/>
+  <w:style w:type="character" w:customStyle="1" w:styleId="Titolo3Carattere">
+    <w:name w:val="Titolo 3 Carattere"/>
+    <w:basedOn w:val="Carpredefinitoparagrafo"/>
+    <w:link w:val="Titolo3"/>
     <w:uiPriority w:val="9"/>
     <w:rsid w:val="0001069B"/>
     <w:rPr>
@@ -15965,19 +16047,19 @@
       <w:szCs w:val="24"/>
     </w:rPr>
   </w:style>
-  <w:style w:type="paragraph" w:styleId="TOC1">
+  <w:style w:type="paragraph" w:styleId="Sommario1">
     <w:name w:val="toc 1"/>
-    <w:basedOn w:val="Normal"/>
-    <w:next w:val="Normal"/>
+    <w:basedOn w:val="Normale"/>
+    <w:next w:val="Normale"/>
     <w:autoRedefine/>
     <w:uiPriority w:val="39"/>
     <w:unhideWhenUsed/>
     <w:rsid w:val="0001069B"/>
   </w:style>
-  <w:style w:type="paragraph" w:styleId="TOC2">
+  <w:style w:type="paragraph" w:styleId="Sommario2">
     <w:name w:val="toc 2"/>
-    <w:basedOn w:val="Normal"/>
-    <w:next w:val="Normal"/>
+    <w:basedOn w:val="Normale"/>
+    <w:next w:val="Normale"/>
     <w:autoRedefine/>
     <w:uiPriority w:val="39"/>
     <w:unhideWhenUsed/>
@@ -15988,8 +16070,8 @@
   </w:style>
   <w:style w:type="paragraph" w:customStyle="1" w:styleId="TestoNormale">
     <w:name w:val="Testo Normale"/>
-    <w:basedOn w:val="Normal"/>
-    <w:next w:val="Normal"/>
+    <w:basedOn w:val="Normale"/>
+    <w:next w:val="Normale"/>
     <w:qFormat/>
     <w:rsid w:val="0001069B"/>
     <w:pPr>
@@ -16003,10 +16085,10 @@
       <w:szCs w:val="24"/>
     </w:rPr>
   </w:style>
-  <w:style w:type="paragraph" w:styleId="Header">
+  <w:style w:type="paragraph" w:styleId="Intestazione">
     <w:name w:val="header"/>
-    <w:basedOn w:val="Normal"/>
-    <w:link w:val="HeaderChar"/>
+    <w:basedOn w:val="Normale"/>
+    <w:link w:val="IntestazioneCarattere"/>
     <w:uiPriority w:val="99"/>
     <w:unhideWhenUsed/>
     <w:rsid w:val="006F09C2"/>
@@ -16018,17 +16100,17 @@
       <w:spacing w:after="0" w:line="240" w:lineRule="auto"/>
     </w:pPr>
   </w:style>
-  <w:style w:type="character" w:customStyle="1" w:styleId="HeaderChar">
-    <w:name w:val="Header Char"/>
-    <w:basedOn w:val="DefaultParagraphFont"/>
-    <w:link w:val="Header"/>
+  <w:style w:type="character" w:customStyle="1" w:styleId="IntestazioneCarattere">
+    <w:name w:val="Intestazione Carattere"/>
+    <w:basedOn w:val="Carpredefinitoparagrafo"/>
+    <w:link w:val="Intestazione"/>
     <w:uiPriority w:val="99"/>
     <w:rsid w:val="006F09C2"/>
   </w:style>
-  <w:style w:type="paragraph" w:styleId="Footer">
+  <w:style w:type="paragraph" w:styleId="Pidipagina">
     <w:name w:val="footer"/>
-    <w:basedOn w:val="Normal"/>
-    <w:link w:val="FooterChar"/>
+    <w:basedOn w:val="Normale"/>
+    <w:link w:val="PidipaginaCarattere"/>
     <w:uiPriority w:val="99"/>
     <w:unhideWhenUsed/>
     <w:rsid w:val="006F09C2"/>
@@ -16040,16 +16122,16 @@
       <w:spacing w:after="0" w:line="240" w:lineRule="auto"/>
     </w:pPr>
   </w:style>
-  <w:style w:type="character" w:customStyle="1" w:styleId="FooterChar">
-    <w:name w:val="Footer Char"/>
-    <w:basedOn w:val="DefaultParagraphFont"/>
-    <w:link w:val="Footer"/>
+  <w:style w:type="character" w:customStyle="1" w:styleId="PidipaginaCarattere">
+    <w:name w:val="Piè di pagina Carattere"/>
+    <w:basedOn w:val="Carpredefinitoparagrafo"/>
+    <w:link w:val="Pidipagina"/>
     <w:uiPriority w:val="99"/>
     <w:rsid w:val="006F09C2"/>
   </w:style>
-  <w:style w:type="paragraph" w:styleId="ListParagraph">
+  <w:style w:type="paragraph" w:styleId="Paragrafoelenco">
     <w:name w:val="List Paragraph"/>
-    <w:basedOn w:val="Normal"/>
+    <w:basedOn w:val="Normale"/>
     <w:uiPriority w:val="34"/>
     <w:qFormat/>
     <w:rsid w:val="00357373"/>
@@ -16058,7 +16140,7 @@
       <w:contextualSpacing/>
     </w:pPr>
   </w:style>
-  <w:style w:type="paragraph" w:styleId="NoSpacing">
+  <w:style w:type="paragraph" w:styleId="Nessunaspaziatura">
     <w:name w:val="No Spacing"/>
     <w:uiPriority w:val="1"/>
     <w:qFormat/>
@@ -16067,16 +16149,15 @@
       <w:spacing w:after="0" w:line="240" w:lineRule="auto"/>
     </w:pPr>
   </w:style>
-  <w:style w:type="table" w:styleId="TableGrid">
+  <w:style w:type="table" w:styleId="Grigliatabella">
     <w:name w:val="Table Grid"/>
-    <w:basedOn w:val="TableNormal"/>
+    <w:basedOn w:val="Tabellanormale"/>
     <w:uiPriority w:val="39"/>
     <w:rsid w:val="00BA136A"/>
     <w:pPr>
       <w:spacing w:after="0" w:line="240" w:lineRule="auto"/>
     </w:pPr>
     <w:tblPr>
-      <w:tblInd w:w="0" w:type="dxa"/>
       <w:tblBorders>
         <w:top w:val="single" w:sz="4" w:space="0" w:color="auto"/>
         <w:left w:val="single" w:sz="4" w:space="0" w:color="auto"/>
@@ -16085,17 +16166,11 @@
         <w:insideH w:val="single" w:sz="4" w:space="0" w:color="auto"/>
         <w:insideV w:val="single" w:sz="4" w:space="0" w:color="auto"/>
       </w:tblBorders>
-      <w:tblCellMar>
-        <w:top w:w="0" w:type="dxa"/>
-        <w:left w:w="108" w:type="dxa"/>
-        <w:bottom w:w="0" w:type="dxa"/>
-        <w:right w:w="108" w:type="dxa"/>
-      </w:tblCellMar>
     </w:tblPr>
   </w:style>
-  <w:style w:type="table" w:styleId="PlainTable1">
+  <w:style w:type="table" w:styleId="Tabellasemplice-1">
     <w:name w:val="Plain Table 1"/>
-    <w:basedOn w:val="TableNormal"/>
+    <w:basedOn w:val="Tabellanormale"/>
     <w:uiPriority w:val="41"/>
     <w:rsid w:val="00BA136A"/>
     <w:pPr>
@@ -16104,7 +16179,6 @@
     <w:tblPr>
       <w:tblStyleRowBandSize w:val="1"/>
       <w:tblStyleColBandSize w:val="1"/>
-      <w:tblInd w:w="0" w:type="dxa"/>
       <w:tblBorders>
         <w:top w:val="single" w:sz="4" w:space="0" w:color="BFBFBF" w:themeColor="background1" w:themeShade="BF"/>
         <w:left w:val="single" w:sz="4" w:space="0" w:color="BFBFBF" w:themeColor="background1" w:themeShade="BF"/>
@@ -16113,12 +16187,6 @@
         <w:insideH w:val="single" w:sz="4" w:space="0" w:color="BFBFBF" w:themeColor="background1" w:themeShade="BF"/>
         <w:insideV w:val="single" w:sz="4" w:space="0" w:color="BFBFBF" w:themeColor="background1" w:themeShade="BF"/>
       </w:tblBorders>
-      <w:tblCellMar>
-        <w:top w:w="0" w:type="dxa"/>
-        <w:left w:w="108" w:type="dxa"/>
-        <w:bottom w:w="0" w:type="dxa"/>
-        <w:right w:w="108" w:type="dxa"/>
-      </w:tblCellMar>
     </w:tblPr>
     <w:tblStylePr w:type="firstRow">
       <w:rPr>
@@ -16163,16 +16231,15 @@
       </w:tcPr>
     </w:tblStylePr>
   </w:style>
-  <w:style w:type="table" w:styleId="TableGridLight">
+  <w:style w:type="table" w:styleId="Grigliatabellachiara">
     <w:name w:val="Grid Table Light"/>
-    <w:basedOn w:val="TableNormal"/>
+    <w:basedOn w:val="Tabellanormale"/>
     <w:uiPriority w:val="40"/>
     <w:rsid w:val="00BA136A"/>
     <w:pPr>
       <w:spacing w:after="0" w:line="240" w:lineRule="auto"/>
     </w:pPr>
     <w:tblPr>
-      <w:tblInd w:w="0" w:type="dxa"/>
       <w:tblBorders>
         <w:top w:val="single" w:sz="4" w:space="0" w:color="BFBFBF" w:themeColor="background1" w:themeShade="BF"/>
         <w:left w:val="single" w:sz="4" w:space="0" w:color="BFBFBF" w:themeColor="background1" w:themeShade="BF"/>
@@ -16181,17 +16248,11 @@
         <w:insideH w:val="single" w:sz="4" w:space="0" w:color="BFBFBF" w:themeColor="background1" w:themeShade="BF"/>
         <w:insideV w:val="single" w:sz="4" w:space="0" w:color="BFBFBF" w:themeColor="background1" w:themeShade="BF"/>
       </w:tblBorders>
-      <w:tblCellMar>
-        <w:top w:w="0" w:type="dxa"/>
-        <w:left w:w="108" w:type="dxa"/>
-        <w:bottom w:w="0" w:type="dxa"/>
-        <w:right w:w="108" w:type="dxa"/>
-      </w:tblCellMar>
     </w:tblPr>
   </w:style>
-  <w:style w:type="character" w:styleId="PlaceholderText">
+  <w:style w:type="character" w:styleId="Testosegnaposto">
     <w:name w:val="Placeholder Text"/>
-    <w:basedOn w:val="DefaultParagraphFont"/>
+    <w:basedOn w:val="Carpredefinitoparagrafo"/>
     <w:uiPriority w:val="99"/>
     <w:semiHidden/>
     <w:rsid w:val="0073374E"/>
@@ -16199,9 +16260,9 @@
       <w:color w:val="808080"/>
     </w:rPr>
   </w:style>
-  <w:style w:type="character" w:styleId="Hyperlink">
+  <w:style w:type="character" w:styleId="Collegamentoipertestuale">
     <w:name w:val="Hyperlink"/>
-    <w:basedOn w:val="DefaultParagraphFont"/>
+    <w:basedOn w:val="Carpredefinitoparagrafo"/>
     <w:uiPriority w:val="99"/>
     <w:unhideWhenUsed/>
     <w:rsid w:val="001D5BA0"/>
@@ -16210,10 +16271,10 @@
       <w:u w:val="single"/>
     </w:rPr>
   </w:style>
-  <w:style w:type="character" w:customStyle="1" w:styleId="Heading4Char">
-    <w:name w:val="Heading 4 Char"/>
-    <w:basedOn w:val="DefaultParagraphFont"/>
-    <w:link w:val="Heading4"/>
+  <w:style w:type="character" w:customStyle="1" w:styleId="Titolo4Carattere">
+    <w:name w:val="Titolo 4 Carattere"/>
+    <w:basedOn w:val="Carpredefinitoparagrafo"/>
+    <w:link w:val="Titolo4"/>
     <w:uiPriority w:val="9"/>
     <w:rsid w:val="00B71E35"/>
     <w:rPr>
@@ -16223,10 +16284,10 @@
       <w:color w:val="2E74B5" w:themeColor="accent1" w:themeShade="BF"/>
     </w:rPr>
   </w:style>
-  <w:style w:type="paragraph" w:styleId="HTMLPreformatted">
+  <w:style w:type="paragraph" w:styleId="PreformattatoHTML">
     <w:name w:val="HTML Preformatted"/>
-    <w:basedOn w:val="Normal"/>
-    <w:link w:val="HTMLPreformattedChar"/>
+    <w:basedOn w:val="Normale"/>
+    <w:link w:val="PreformattatoHTMLCarattere"/>
     <w:uiPriority w:val="99"/>
     <w:semiHidden/>
     <w:unhideWhenUsed/>
@@ -16258,10 +16319,10 @@
       <w:szCs w:val="20"/>
     </w:rPr>
   </w:style>
-  <w:style w:type="character" w:customStyle="1" w:styleId="HTMLPreformattedChar">
-    <w:name w:val="HTML Preformatted Char"/>
-    <w:basedOn w:val="DefaultParagraphFont"/>
-    <w:link w:val="HTMLPreformatted"/>
+  <w:style w:type="character" w:customStyle="1" w:styleId="PreformattatoHTMLCarattere">
+    <w:name w:val="Preformattato HTML Carattere"/>
+    <w:basedOn w:val="Carpredefinitoparagrafo"/>
+    <w:link w:val="PreformattatoHTML"/>
     <w:uiPriority w:val="99"/>
     <w:semiHidden/>
     <w:rsid w:val="00AD2904"/>
@@ -16271,9 +16332,9 @@
       <w:szCs w:val="20"/>
     </w:rPr>
   </w:style>
-  <w:style w:type="character" w:styleId="FootnoteReference">
+  <w:style w:type="character" w:styleId="Rimandonotaapidipagina">
     <w:name w:val="footnote reference"/>
-    <w:basedOn w:val="DefaultParagraphFont"/>
+    <w:basedOn w:val="Carpredefinitoparagrafo"/>
     <w:uiPriority w:val="99"/>
     <w:unhideWhenUsed/>
     <w:rsid w:val="00BC39D9"/>
@@ -16281,10 +16342,10 @@
       <w:vertAlign w:val="superscript"/>
     </w:rPr>
   </w:style>
-  <w:style w:type="paragraph" w:styleId="FootnoteText">
+  <w:style w:type="paragraph" w:styleId="Testonotaapidipagina">
     <w:name w:val="footnote text"/>
-    <w:basedOn w:val="Normal"/>
-    <w:link w:val="FootnoteTextChar"/>
+    <w:basedOn w:val="Normale"/>
+    <w:link w:val="TestonotaapidipaginaCarattere"/>
     <w:uiPriority w:val="99"/>
     <w:unhideWhenUsed/>
     <w:rsid w:val="006A5E00"/>
@@ -16296,10 +16357,10 @@
       <w:szCs w:val="24"/>
     </w:rPr>
   </w:style>
-  <w:style w:type="character" w:customStyle="1" w:styleId="FootnoteTextChar">
-    <w:name w:val="Footnote Text Char"/>
-    <w:basedOn w:val="DefaultParagraphFont"/>
-    <w:link w:val="FootnoteText"/>
+  <w:style w:type="character" w:customStyle="1" w:styleId="TestonotaapidipaginaCarattere">
+    <w:name w:val="Testo nota a piè di pagina Carattere"/>
+    <w:basedOn w:val="Carpredefinitoparagrafo"/>
+    <w:link w:val="Testonotaapidipagina"/>
     <w:uiPriority w:val="99"/>
     <w:rsid w:val="006A5E00"/>
     <w:rPr>
@@ -17561,45 +17622,45 @@
     </dgm:pt>
   </dgm:ptLst>
   <dgm:cxnLst>
-    <dgm:cxn modelId="{F503983B-E9A5-9147-8655-D6AADF566B2F}" type="presOf" srcId="{6FF581C4-5EE0-6547-8B0A-4DD4E49DF7D5}" destId="{70788382-AA77-7C4C-A399-82382C8CD1E3}" srcOrd="0" destOrd="0" presId="urn:microsoft.com/office/officeart/2005/8/layout/bProcess3"/>
     <dgm:cxn modelId="{D23D9D9F-E230-B14F-8CC4-60EF1E62361C}" srcId="{7DBAA654-83A9-2749-9A11-3A2F0853292E}" destId="{9D0A3E8F-79EA-4741-B4AF-359BBF2AD54A}" srcOrd="1" destOrd="0" parTransId="{A68219EE-DDA5-6D44-931C-E2DD8411613C}" sibTransId="{56563E73-53C5-C242-B5DD-534CCEB5A55B}"/>
-    <dgm:cxn modelId="{2B95C73D-BC94-AC43-B45D-CE455D5996B5}" type="presOf" srcId="{3ABC577C-D926-6C40-8609-A47272EDC0E8}" destId="{35CF6ACD-16BB-D44B-9967-A88BE4C856FA}" srcOrd="0" destOrd="0" presId="urn:microsoft.com/office/officeart/2005/8/layout/bProcess3"/>
-    <dgm:cxn modelId="{08D9309B-599B-704E-8907-E9ACFA8BC13F}" type="presOf" srcId="{7DBAA654-83A9-2749-9A11-3A2F0853292E}" destId="{379D3411-2CF2-1443-9DE7-1F3F74BE70B6}" srcOrd="0" destOrd="0" presId="urn:microsoft.com/office/officeart/2005/8/layout/bProcess3"/>
-    <dgm:cxn modelId="{C932C07A-AAB9-F549-A669-429B6EC586AF}" type="presOf" srcId="{9D0A3E8F-79EA-4741-B4AF-359BBF2AD54A}" destId="{CB005E4D-98D2-5E43-A79A-01D73FA5246C}" srcOrd="0" destOrd="0" presId="urn:microsoft.com/office/officeart/2005/8/layout/bProcess3"/>
+    <dgm:cxn modelId="{C56F4DA8-6163-4679-B5AA-1A9CFF82D904}" type="presOf" srcId="{3D31D781-DE26-FC46-87C5-81D28438E988}" destId="{5054442F-68CC-BA4D-A78B-D10165C93B35}" srcOrd="0" destOrd="0" presId="urn:microsoft.com/office/officeart/2005/8/layout/bProcess3"/>
+    <dgm:cxn modelId="{5F338940-6FB7-4580-B3A6-5BBC0C538556}" type="presOf" srcId="{56563E73-53C5-C242-B5DD-534CCEB5A55B}" destId="{1AB89A78-53AA-8046-940B-4774F5E8A3F4}" srcOrd="0" destOrd="0" presId="urn:microsoft.com/office/officeart/2005/8/layout/bProcess3"/>
+    <dgm:cxn modelId="{40231D09-49CB-4881-A08E-723D9B1103B3}" type="presOf" srcId="{56563E73-53C5-C242-B5DD-534CCEB5A55B}" destId="{8845A127-0D85-A14A-94CB-F773727D4C9B}" srcOrd="1" destOrd="0" presId="urn:microsoft.com/office/officeart/2005/8/layout/bProcess3"/>
     <dgm:cxn modelId="{CBA7B2CB-398D-0944-9097-F88E098803F8}" srcId="{7DBAA654-83A9-2749-9A11-3A2F0853292E}" destId="{981B4EF9-7A3A-BE49-B6B6-0021D3615771}" srcOrd="5" destOrd="0" parTransId="{036AB1F6-FA37-614F-A857-CA2CBEA75FF8}" sibTransId="{07202FE3-BBDD-A74E-9ED7-5FC69364AF9D}"/>
-    <dgm:cxn modelId="{4D9833F8-055E-2A41-B582-D456FA957B8C}" type="presOf" srcId="{981B4EF9-7A3A-BE49-B6B6-0021D3615771}" destId="{CA2203B5-A4CA-2C4D-8577-50E3388F2246}" srcOrd="0" destOrd="0" presId="urn:microsoft.com/office/officeart/2005/8/layout/bProcess3"/>
     <dgm:cxn modelId="{A4DF705F-378F-3D46-8BF6-315C5DACB12C}" srcId="{7DBAA654-83A9-2749-9A11-3A2F0853292E}" destId="{3D31D781-DE26-FC46-87C5-81D28438E988}" srcOrd="4" destOrd="0" parTransId="{7FDE228D-3493-0041-A7C9-8BDABED610D5}" sibTransId="{51AF1449-732A-7245-8907-3B0B474E6716}"/>
-    <dgm:cxn modelId="{02710895-9CF2-784C-B104-F387A76C0BFF}" type="presOf" srcId="{03689D08-8F94-B240-B093-204B4D1B1996}" destId="{F515C25C-FBC4-0A42-9BD8-739DB491DE01}" srcOrd="1" destOrd="0" presId="urn:microsoft.com/office/officeart/2005/8/layout/bProcess3"/>
+    <dgm:cxn modelId="{E3A65580-A2EF-4F4A-B0B9-97EBF95EF775}" type="presOf" srcId="{03689D08-8F94-B240-B093-204B4D1B1996}" destId="{F515C25C-FBC4-0A42-9BD8-739DB491DE01}" srcOrd="1" destOrd="0" presId="urn:microsoft.com/office/officeart/2005/8/layout/bProcess3"/>
     <dgm:cxn modelId="{9F7DBBD3-2135-334D-BDE9-A8ED29101BA4}" srcId="{7DBAA654-83A9-2749-9A11-3A2F0853292E}" destId="{3ABC577C-D926-6C40-8609-A47272EDC0E8}" srcOrd="3" destOrd="0" parTransId="{73D020D2-C3E5-6D4B-A74D-95AC52916961}" sibTransId="{E1700588-AA9B-9044-98E5-A52BC9E980D8}"/>
+    <dgm:cxn modelId="{C04C807C-181D-459D-94DF-7891B03BC0AB}" type="presOf" srcId="{E1700588-AA9B-9044-98E5-A52BC9E980D8}" destId="{0D4A6B71-9678-E74B-A4F4-3D04D7F96F18}" srcOrd="1" destOrd="0" presId="urn:microsoft.com/office/officeart/2005/8/layout/bProcess3"/>
+    <dgm:cxn modelId="{F600EEDD-DB16-4258-83CE-04F26AFC6A3E}" type="presOf" srcId="{C900A651-3FCA-634D-8E96-FB8C693E1E8F}" destId="{71E5BCB2-3AB6-4C42-9B09-A87936C7F001}" srcOrd="0" destOrd="0" presId="urn:microsoft.com/office/officeart/2005/8/layout/bProcess3"/>
     <dgm:cxn modelId="{C9F771AC-35CF-1540-8F9B-A548A676FBEC}" srcId="{7DBAA654-83A9-2749-9A11-3A2F0853292E}" destId="{C900A651-3FCA-634D-8E96-FB8C693E1E8F}" srcOrd="0" destOrd="0" parTransId="{DC773397-72AF-3043-A26B-0B8B32D632B1}" sibTransId="{6FF581C4-5EE0-6547-8B0A-4DD4E49DF7D5}"/>
+    <dgm:cxn modelId="{881DC127-1E19-442B-9090-111DC72FE256}" type="presOf" srcId="{3ABC577C-D926-6C40-8609-A47272EDC0E8}" destId="{35CF6ACD-16BB-D44B-9967-A88BE4C856FA}" srcOrd="0" destOrd="0" presId="urn:microsoft.com/office/officeart/2005/8/layout/bProcess3"/>
     <dgm:cxn modelId="{B40CF301-B877-0146-8F01-A4B49C9B78E2}" srcId="{7DBAA654-83A9-2749-9A11-3A2F0853292E}" destId="{761D77BA-5704-3540-A64C-39623ABDE933}" srcOrd="2" destOrd="0" parTransId="{0CEF3B97-E2A9-E04D-A0DB-EC66FC595157}" sibTransId="{03689D08-8F94-B240-B093-204B4D1B1996}"/>
-    <dgm:cxn modelId="{060A8A80-0F0B-4F4F-ABF0-CECFA59CEB8B}" type="presOf" srcId="{E1700588-AA9B-9044-98E5-A52BC9E980D8}" destId="{BE891453-7A81-9745-80FE-393D0BD9F682}" srcOrd="0" destOrd="0" presId="urn:microsoft.com/office/officeart/2005/8/layout/bProcess3"/>
-    <dgm:cxn modelId="{2D60B993-2877-3A43-B4F0-1583D08C2F73}" type="presOf" srcId="{51AF1449-732A-7245-8907-3B0B474E6716}" destId="{70A625A3-B04D-314A-9454-BA7560E71142}" srcOrd="0" destOrd="0" presId="urn:microsoft.com/office/officeart/2005/8/layout/bProcess3"/>
-    <dgm:cxn modelId="{0528EC47-084C-5847-B438-620DB2CDF66A}" type="presOf" srcId="{E1700588-AA9B-9044-98E5-A52BC9E980D8}" destId="{0D4A6B71-9678-E74B-A4F4-3D04D7F96F18}" srcOrd="1" destOrd="0" presId="urn:microsoft.com/office/officeart/2005/8/layout/bProcess3"/>
-    <dgm:cxn modelId="{6A9CA2E1-1B0E-4D4E-894A-4CF56352731D}" type="presOf" srcId="{6FF581C4-5EE0-6547-8B0A-4DD4E49DF7D5}" destId="{EE2C3E7E-7411-F14A-B102-730D81D864D3}" srcOrd="1" destOrd="0" presId="urn:microsoft.com/office/officeart/2005/8/layout/bProcess3"/>
-    <dgm:cxn modelId="{E8A4DE77-EBB8-7A4E-B09D-92C8FE10722B}" type="presOf" srcId="{C900A651-3FCA-634D-8E96-FB8C693E1E8F}" destId="{71E5BCB2-3AB6-4C42-9B09-A87936C7F001}" srcOrd="0" destOrd="0" presId="urn:microsoft.com/office/officeart/2005/8/layout/bProcess3"/>
-    <dgm:cxn modelId="{44499841-A1F5-B84C-8008-3982CDAD66B1}" type="presOf" srcId="{51AF1449-732A-7245-8907-3B0B474E6716}" destId="{08B24028-0337-A54F-863C-D83DC536E50D}" srcOrd="1" destOrd="0" presId="urn:microsoft.com/office/officeart/2005/8/layout/bProcess3"/>
-    <dgm:cxn modelId="{8CF37B21-F394-1C47-90DF-82299E17583D}" type="presOf" srcId="{56563E73-53C5-C242-B5DD-534CCEB5A55B}" destId="{8845A127-0D85-A14A-94CB-F773727D4C9B}" srcOrd="1" destOrd="0" presId="urn:microsoft.com/office/officeart/2005/8/layout/bProcess3"/>
-    <dgm:cxn modelId="{DAB14DE6-EE9A-0D4D-9A8E-60CF0B3AB3D9}" type="presOf" srcId="{03689D08-8F94-B240-B093-204B4D1B1996}" destId="{11041959-BAD3-494D-A0CA-60D08024935F}" srcOrd="0" destOrd="0" presId="urn:microsoft.com/office/officeart/2005/8/layout/bProcess3"/>
-    <dgm:cxn modelId="{E35D7F34-3C71-0146-B196-696A89E7F62A}" type="presOf" srcId="{56563E73-53C5-C242-B5DD-534CCEB5A55B}" destId="{1AB89A78-53AA-8046-940B-4774F5E8A3F4}" srcOrd="0" destOrd="0" presId="urn:microsoft.com/office/officeart/2005/8/layout/bProcess3"/>
-    <dgm:cxn modelId="{86CE4EDE-E29D-6248-95DD-7E0F4F808752}" type="presOf" srcId="{761D77BA-5704-3540-A64C-39623ABDE933}" destId="{2B850CA7-3DA8-704B-9542-29A27C4E6E8A}" srcOrd="0" destOrd="0" presId="urn:microsoft.com/office/officeart/2005/8/layout/bProcess3"/>
-    <dgm:cxn modelId="{E72AFC76-489B-4245-9577-C876E94A4DF7}" type="presOf" srcId="{3D31D781-DE26-FC46-87C5-81D28438E988}" destId="{5054442F-68CC-BA4D-A78B-D10165C93B35}" srcOrd="0" destOrd="0" presId="urn:microsoft.com/office/officeart/2005/8/layout/bProcess3"/>
-    <dgm:cxn modelId="{69CC268C-CFD9-1341-B513-6C2E414A5D0D}" type="presParOf" srcId="{379D3411-2CF2-1443-9DE7-1F3F74BE70B6}" destId="{71E5BCB2-3AB6-4C42-9B09-A87936C7F001}" srcOrd="0" destOrd="0" presId="urn:microsoft.com/office/officeart/2005/8/layout/bProcess3"/>
-    <dgm:cxn modelId="{8CC0A944-D111-1A45-B34D-04BF46138F76}" type="presParOf" srcId="{379D3411-2CF2-1443-9DE7-1F3F74BE70B6}" destId="{70788382-AA77-7C4C-A399-82382C8CD1E3}" srcOrd="1" destOrd="0" presId="urn:microsoft.com/office/officeart/2005/8/layout/bProcess3"/>
-    <dgm:cxn modelId="{CC1C861E-33DC-B84D-9AE7-E92CC210E8C0}" type="presParOf" srcId="{70788382-AA77-7C4C-A399-82382C8CD1E3}" destId="{EE2C3E7E-7411-F14A-B102-730D81D864D3}" srcOrd="0" destOrd="0" presId="urn:microsoft.com/office/officeart/2005/8/layout/bProcess3"/>
-    <dgm:cxn modelId="{FC516213-2DF5-5C42-93A4-E7E7F530CDE9}" type="presParOf" srcId="{379D3411-2CF2-1443-9DE7-1F3F74BE70B6}" destId="{CB005E4D-98D2-5E43-A79A-01D73FA5246C}" srcOrd="2" destOrd="0" presId="urn:microsoft.com/office/officeart/2005/8/layout/bProcess3"/>
-    <dgm:cxn modelId="{4B2D3903-72B7-A14F-B288-B7BA0FFF2A3C}" type="presParOf" srcId="{379D3411-2CF2-1443-9DE7-1F3F74BE70B6}" destId="{1AB89A78-53AA-8046-940B-4774F5E8A3F4}" srcOrd="3" destOrd="0" presId="urn:microsoft.com/office/officeart/2005/8/layout/bProcess3"/>
-    <dgm:cxn modelId="{D9EC6CCB-D0E9-D54F-A3DD-AA628B8262AC}" type="presParOf" srcId="{1AB89A78-53AA-8046-940B-4774F5E8A3F4}" destId="{8845A127-0D85-A14A-94CB-F773727D4C9B}" srcOrd="0" destOrd="0" presId="urn:microsoft.com/office/officeart/2005/8/layout/bProcess3"/>
-    <dgm:cxn modelId="{B5B1396C-A010-D540-B939-6C6CF8F4D652}" type="presParOf" srcId="{379D3411-2CF2-1443-9DE7-1F3F74BE70B6}" destId="{2B850CA7-3DA8-704B-9542-29A27C4E6E8A}" srcOrd="4" destOrd="0" presId="urn:microsoft.com/office/officeart/2005/8/layout/bProcess3"/>
-    <dgm:cxn modelId="{A6CC684F-5A35-C34D-98B5-5B6E98F41AE3}" type="presParOf" srcId="{379D3411-2CF2-1443-9DE7-1F3F74BE70B6}" destId="{11041959-BAD3-494D-A0CA-60D08024935F}" srcOrd="5" destOrd="0" presId="urn:microsoft.com/office/officeart/2005/8/layout/bProcess3"/>
-    <dgm:cxn modelId="{344BFA44-EFC0-534E-964A-B799A9938C27}" type="presParOf" srcId="{11041959-BAD3-494D-A0CA-60D08024935F}" destId="{F515C25C-FBC4-0A42-9BD8-739DB491DE01}" srcOrd="0" destOrd="0" presId="urn:microsoft.com/office/officeart/2005/8/layout/bProcess3"/>
-    <dgm:cxn modelId="{15140CD1-506F-1E48-8B81-A51EFF4515D8}" type="presParOf" srcId="{379D3411-2CF2-1443-9DE7-1F3F74BE70B6}" destId="{35CF6ACD-16BB-D44B-9967-A88BE4C856FA}" srcOrd="6" destOrd="0" presId="urn:microsoft.com/office/officeart/2005/8/layout/bProcess3"/>
-    <dgm:cxn modelId="{877CC95A-7608-FC46-8E06-5B777583241E}" type="presParOf" srcId="{379D3411-2CF2-1443-9DE7-1F3F74BE70B6}" destId="{BE891453-7A81-9745-80FE-393D0BD9F682}" srcOrd="7" destOrd="0" presId="urn:microsoft.com/office/officeart/2005/8/layout/bProcess3"/>
-    <dgm:cxn modelId="{6F6641F4-77A4-064C-AE27-A99B15DF9297}" type="presParOf" srcId="{BE891453-7A81-9745-80FE-393D0BD9F682}" destId="{0D4A6B71-9678-E74B-A4F4-3D04D7F96F18}" srcOrd="0" destOrd="0" presId="urn:microsoft.com/office/officeart/2005/8/layout/bProcess3"/>
-    <dgm:cxn modelId="{C94E3825-3336-A944-8E76-A00866120019}" type="presParOf" srcId="{379D3411-2CF2-1443-9DE7-1F3F74BE70B6}" destId="{5054442F-68CC-BA4D-A78B-D10165C93B35}" srcOrd="8" destOrd="0" presId="urn:microsoft.com/office/officeart/2005/8/layout/bProcess3"/>
-    <dgm:cxn modelId="{859D342B-AB22-D645-8DEC-A13F0DCDEAFD}" type="presParOf" srcId="{379D3411-2CF2-1443-9DE7-1F3F74BE70B6}" destId="{70A625A3-B04D-314A-9454-BA7560E71142}" srcOrd="9" destOrd="0" presId="urn:microsoft.com/office/officeart/2005/8/layout/bProcess3"/>
-    <dgm:cxn modelId="{D2F808DB-84F0-8444-8F8D-0BBA0663A230}" type="presParOf" srcId="{70A625A3-B04D-314A-9454-BA7560E71142}" destId="{08B24028-0337-A54F-863C-D83DC536E50D}" srcOrd="0" destOrd="0" presId="urn:microsoft.com/office/officeart/2005/8/layout/bProcess3"/>
-    <dgm:cxn modelId="{2631D599-CADC-F14B-88E6-2026F363D390}" type="presParOf" srcId="{379D3411-2CF2-1443-9DE7-1F3F74BE70B6}" destId="{CA2203B5-A4CA-2C4D-8577-50E3388F2246}" srcOrd="10" destOrd="0" presId="urn:microsoft.com/office/officeart/2005/8/layout/bProcess3"/>
+    <dgm:cxn modelId="{7DC2B1A3-CB89-4377-B6FA-410D3728A84E}" type="presOf" srcId="{51AF1449-732A-7245-8907-3B0B474E6716}" destId="{08B24028-0337-A54F-863C-D83DC536E50D}" srcOrd="1" destOrd="0" presId="urn:microsoft.com/office/officeart/2005/8/layout/bProcess3"/>
+    <dgm:cxn modelId="{5CCDE42B-D0C6-4852-86B3-3DEA48EF7B54}" type="presOf" srcId="{03689D08-8F94-B240-B093-204B4D1B1996}" destId="{11041959-BAD3-494D-A0CA-60D08024935F}" srcOrd="0" destOrd="0" presId="urn:microsoft.com/office/officeart/2005/8/layout/bProcess3"/>
+    <dgm:cxn modelId="{8095A27C-99B2-4B4D-85F1-1E90ADC0D312}" type="presOf" srcId="{6FF581C4-5EE0-6547-8B0A-4DD4E49DF7D5}" destId="{EE2C3E7E-7411-F14A-B102-730D81D864D3}" srcOrd="1" destOrd="0" presId="urn:microsoft.com/office/officeart/2005/8/layout/bProcess3"/>
+    <dgm:cxn modelId="{F6860934-1CCE-46C3-92CA-9450D29752AA}" type="presOf" srcId="{9D0A3E8F-79EA-4741-B4AF-359BBF2AD54A}" destId="{CB005E4D-98D2-5E43-A79A-01D73FA5246C}" srcOrd="0" destOrd="0" presId="urn:microsoft.com/office/officeart/2005/8/layout/bProcess3"/>
+    <dgm:cxn modelId="{C4761D91-9337-4306-A362-0BBFCD6C07C0}" type="presOf" srcId="{51AF1449-732A-7245-8907-3B0B474E6716}" destId="{70A625A3-B04D-314A-9454-BA7560E71142}" srcOrd="0" destOrd="0" presId="urn:microsoft.com/office/officeart/2005/8/layout/bProcess3"/>
+    <dgm:cxn modelId="{B24CA058-9177-4756-AED2-29C6ABD18FCA}" type="presOf" srcId="{6FF581C4-5EE0-6547-8B0A-4DD4E49DF7D5}" destId="{70788382-AA77-7C4C-A399-82382C8CD1E3}" srcOrd="0" destOrd="0" presId="urn:microsoft.com/office/officeart/2005/8/layout/bProcess3"/>
+    <dgm:cxn modelId="{D504C988-EEB7-434E-A9B5-1383E055CCD3}" type="presOf" srcId="{761D77BA-5704-3540-A64C-39623ABDE933}" destId="{2B850CA7-3DA8-704B-9542-29A27C4E6E8A}" srcOrd="0" destOrd="0" presId="urn:microsoft.com/office/officeart/2005/8/layout/bProcess3"/>
+    <dgm:cxn modelId="{52A9053B-3EBB-4266-8A81-32E2FD65862D}" type="presOf" srcId="{981B4EF9-7A3A-BE49-B6B6-0021D3615771}" destId="{CA2203B5-A4CA-2C4D-8577-50E3388F2246}" srcOrd="0" destOrd="0" presId="urn:microsoft.com/office/officeart/2005/8/layout/bProcess3"/>
+    <dgm:cxn modelId="{2F26060E-BCFC-4B06-A781-26CF42B40588}" type="presOf" srcId="{7DBAA654-83A9-2749-9A11-3A2F0853292E}" destId="{379D3411-2CF2-1443-9DE7-1F3F74BE70B6}" srcOrd="0" destOrd="0" presId="urn:microsoft.com/office/officeart/2005/8/layout/bProcess3"/>
+    <dgm:cxn modelId="{4D5343C5-D6E1-4802-930D-305916A553E4}" type="presOf" srcId="{E1700588-AA9B-9044-98E5-A52BC9E980D8}" destId="{BE891453-7A81-9745-80FE-393D0BD9F682}" srcOrd="0" destOrd="0" presId="urn:microsoft.com/office/officeart/2005/8/layout/bProcess3"/>
+    <dgm:cxn modelId="{1E020A70-A7E4-4095-BA27-D7727E6C488B}" type="presParOf" srcId="{379D3411-2CF2-1443-9DE7-1F3F74BE70B6}" destId="{71E5BCB2-3AB6-4C42-9B09-A87936C7F001}" srcOrd="0" destOrd="0" presId="urn:microsoft.com/office/officeart/2005/8/layout/bProcess3"/>
+    <dgm:cxn modelId="{DBD657B6-012E-4EB5-8998-5AFB144B8BCA}" type="presParOf" srcId="{379D3411-2CF2-1443-9DE7-1F3F74BE70B6}" destId="{70788382-AA77-7C4C-A399-82382C8CD1E3}" srcOrd="1" destOrd="0" presId="urn:microsoft.com/office/officeart/2005/8/layout/bProcess3"/>
+    <dgm:cxn modelId="{62277403-CC94-48B1-9244-758792E785F7}" type="presParOf" srcId="{70788382-AA77-7C4C-A399-82382C8CD1E3}" destId="{EE2C3E7E-7411-F14A-B102-730D81D864D3}" srcOrd="0" destOrd="0" presId="urn:microsoft.com/office/officeart/2005/8/layout/bProcess3"/>
+    <dgm:cxn modelId="{B0BCE259-10AC-404C-91C6-E75FB48EF4B9}" type="presParOf" srcId="{379D3411-2CF2-1443-9DE7-1F3F74BE70B6}" destId="{CB005E4D-98D2-5E43-A79A-01D73FA5246C}" srcOrd="2" destOrd="0" presId="urn:microsoft.com/office/officeart/2005/8/layout/bProcess3"/>
+    <dgm:cxn modelId="{10492051-243E-4C73-B0BD-0EE11423ACCA}" type="presParOf" srcId="{379D3411-2CF2-1443-9DE7-1F3F74BE70B6}" destId="{1AB89A78-53AA-8046-940B-4774F5E8A3F4}" srcOrd="3" destOrd="0" presId="urn:microsoft.com/office/officeart/2005/8/layout/bProcess3"/>
+    <dgm:cxn modelId="{230412C4-C382-4F42-8AA9-59F3C6A79E99}" type="presParOf" srcId="{1AB89A78-53AA-8046-940B-4774F5E8A3F4}" destId="{8845A127-0D85-A14A-94CB-F773727D4C9B}" srcOrd="0" destOrd="0" presId="urn:microsoft.com/office/officeart/2005/8/layout/bProcess3"/>
+    <dgm:cxn modelId="{5E063C70-594E-450B-A53E-BA70DD09F5F3}" type="presParOf" srcId="{379D3411-2CF2-1443-9DE7-1F3F74BE70B6}" destId="{2B850CA7-3DA8-704B-9542-29A27C4E6E8A}" srcOrd="4" destOrd="0" presId="urn:microsoft.com/office/officeart/2005/8/layout/bProcess3"/>
+    <dgm:cxn modelId="{D02D55E9-492A-4FCF-86C3-C6575D7CB3BE}" type="presParOf" srcId="{379D3411-2CF2-1443-9DE7-1F3F74BE70B6}" destId="{11041959-BAD3-494D-A0CA-60D08024935F}" srcOrd="5" destOrd="0" presId="urn:microsoft.com/office/officeart/2005/8/layout/bProcess3"/>
+    <dgm:cxn modelId="{4AEB3D4D-EBBF-4EB5-9065-73373C0CBAEA}" type="presParOf" srcId="{11041959-BAD3-494D-A0CA-60D08024935F}" destId="{F515C25C-FBC4-0A42-9BD8-739DB491DE01}" srcOrd="0" destOrd="0" presId="urn:microsoft.com/office/officeart/2005/8/layout/bProcess3"/>
+    <dgm:cxn modelId="{8DF1119A-5BA4-4643-88A6-80E460E1C068}" type="presParOf" srcId="{379D3411-2CF2-1443-9DE7-1F3F74BE70B6}" destId="{35CF6ACD-16BB-D44B-9967-A88BE4C856FA}" srcOrd="6" destOrd="0" presId="urn:microsoft.com/office/officeart/2005/8/layout/bProcess3"/>
+    <dgm:cxn modelId="{312D7531-FF02-46BC-A6BB-331D0C5746C5}" type="presParOf" srcId="{379D3411-2CF2-1443-9DE7-1F3F74BE70B6}" destId="{BE891453-7A81-9745-80FE-393D0BD9F682}" srcOrd="7" destOrd="0" presId="urn:microsoft.com/office/officeart/2005/8/layout/bProcess3"/>
+    <dgm:cxn modelId="{231FA2E0-7139-45C2-8E35-2F57D86E3C33}" type="presParOf" srcId="{BE891453-7A81-9745-80FE-393D0BD9F682}" destId="{0D4A6B71-9678-E74B-A4F4-3D04D7F96F18}" srcOrd="0" destOrd="0" presId="urn:microsoft.com/office/officeart/2005/8/layout/bProcess3"/>
+    <dgm:cxn modelId="{2CEA9296-E649-4204-A4F3-EAF7EE983D23}" type="presParOf" srcId="{379D3411-2CF2-1443-9DE7-1F3F74BE70B6}" destId="{5054442F-68CC-BA4D-A78B-D10165C93B35}" srcOrd="8" destOrd="0" presId="urn:microsoft.com/office/officeart/2005/8/layout/bProcess3"/>
+    <dgm:cxn modelId="{BF83D0ED-D934-42B7-B696-DD95AD32089D}" type="presParOf" srcId="{379D3411-2CF2-1443-9DE7-1F3F74BE70B6}" destId="{70A625A3-B04D-314A-9454-BA7560E71142}" srcOrd="9" destOrd="0" presId="urn:microsoft.com/office/officeart/2005/8/layout/bProcess3"/>
+    <dgm:cxn modelId="{098768B8-96C8-46E6-B1ED-A84854F34EB4}" type="presParOf" srcId="{70A625A3-B04D-314A-9454-BA7560E71142}" destId="{08B24028-0337-A54F-863C-D83DC536E50D}" srcOrd="0" destOrd="0" presId="urn:microsoft.com/office/officeart/2005/8/layout/bProcess3"/>
+    <dgm:cxn modelId="{BD8C2207-D35B-4E6E-A99C-A4FC1903F3C3}" type="presParOf" srcId="{379D3411-2CF2-1443-9DE7-1F3F74BE70B6}" destId="{CA2203B5-A4CA-2C4D-8577-50E3388F2246}" srcOrd="10" destOrd="0" presId="urn:microsoft.com/office/officeart/2005/8/layout/bProcess3"/>
   </dgm:cxnLst>
   <dgm:bg/>
   <dgm:whole>
@@ -20159,7 +20220,7 @@
 </file>
 
 <file path=customXml/itemProps1.xml><?xml version="1.0" encoding="utf-8"?>
-<ds:datastoreItem xmlns:ds="http://schemas.openxmlformats.org/officeDocument/2006/customXml" ds:itemID="{A41CA5CB-57FA-2D40-9D27-9378ADB16C97}">
+<ds:datastoreItem xmlns:ds="http://schemas.openxmlformats.org/officeDocument/2006/customXml" ds:itemID="{20E9E12F-759A-40F3-A904-1B52D458F34A}">
   <ds:schemaRefs>
     <ds:schemaRef ds:uri="http://schemas.openxmlformats.org/officeDocument/2006/bibliography"/>
   </ds:schemaRefs>

</xml_diff>